<commit_message>
Completed introduction and research sections of project report
</commit_message>
<xml_diff>
--- a/Documents/Ben Millar Project Report FYP.docx
+++ b/Documents/Ben Millar Project Report FYP.docx
@@ -61,26 +61,93 @@
         <w:rPr>
           <w:rFonts w:cs="Times New Roman"/>
         </w:rPr>
-        <w:t>Today, cloud service providers like Amazon Web Services (AWS), Google Cloud, Microsoft Azure and more provide computing capacity on demand. A fundamental problem which arises when providing these services is that of mapping requests to physical machines in such a way as to minimise wasted space and maximise the number of requests that can be served given fixed physical infrastructure.</w:t>
+        <w:t xml:space="preserve">Today, cloud service providers like Amazon Web Services (AWS), Google Cloud, Microsoft Azure and more provide computing capacity on demand. A fundamental problem </w:t>
       </w:r>
       <w:r>
         <w:rPr>
           <w:rFonts w:cs="Times New Roman"/>
         </w:rPr>
+        <w:t>that</w:t>
+      </w:r>
+      <w:r>
+        <w:rPr>
+          <w:rFonts w:cs="Times New Roman"/>
+        </w:rPr>
+        <w:t xml:space="preserve"> arises when providing these services is that of mapping requests to physical machines in such a way as to minimise wasted space and maximise the number of requests that can be served given fixed physical infrastructure.</w:t>
+      </w:r>
+      <w:r>
+        <w:rPr>
+          <w:rFonts w:cs="Times New Roman"/>
+        </w:rPr>
         <w:t xml:space="preserve"> T</w:t>
       </w:r>
       <w:r>
         <w:rPr>
           <w:rFonts w:cs="Times New Roman"/>
         </w:rPr>
-        <w:t>his project explores the viability of using deep reinforcement learning to determine a solution for VM mapping problems with the goal of maximising revenue for the cloud service provider</w:t>
+        <w:t xml:space="preserve">his project explores the viability of using deep reinforcement learning to determine a solution for VM mapping problems </w:t>
       </w:r>
       <w:r>
         <w:rPr>
           <w:rFonts w:cs="Times New Roman"/>
         </w:rPr>
+        <w:t>to minimize</w:t>
+      </w:r>
+      <w:r>
+        <w:rPr>
+          <w:rFonts w:cs="Times New Roman"/>
+        </w:rPr>
+        <w:t xml:space="preserve"> waste, and therefore </w:t>
+      </w:r>
+      <w:r>
+        <w:rPr>
+          <w:rFonts w:cs="Times New Roman"/>
+        </w:rPr>
+        <w:t>maximise</w:t>
+      </w:r>
+      <w:r>
+        <w:rPr>
+          <w:rFonts w:cs="Times New Roman"/>
+        </w:rPr>
+        <w:t xml:space="preserve"> revenue for the cloud service provider</w:t>
+      </w:r>
+      <w:r>
+        <w:rPr>
+          <w:rFonts w:cs="Times New Roman"/>
+        </w:rPr>
         <w:t>.</w:t>
       </w:r>
+      <w:r>
+        <w:rPr>
+          <w:rFonts w:cs="Times New Roman"/>
+        </w:rPr>
+        <w:t xml:space="preserve"> Following some consideration, a proximal policy optimization (PPO) algorithm was used in conjunction with a multi-layer perceptron (MLP) network comprising 2 </w:t>
+      </w:r>
+      <w:r>
+        <w:rPr>
+          <w:rFonts w:cs="Times New Roman"/>
+        </w:rPr>
+        <w:t xml:space="preserve">hidden </w:t>
+      </w:r>
+      <w:r>
+        <w:rPr>
+          <w:rFonts w:cs="Times New Roman"/>
+        </w:rPr>
+        <w:t xml:space="preserve">layers of 64 </w:t>
+      </w:r>
+      <w:r>
+        <w:rPr>
+          <w:rFonts w:cs="Times New Roman"/>
+        </w:rPr>
+        <w:t>nodes with input and output layers correlating with the environment size.</w:t>
+      </w:r>
+    </w:p>
+    <w:p>
+      <w:pPr>
+        <w:rPr>
+          <w:rFonts w:cs="Times New Roman"/>
+        </w:rPr>
+      </w:pPr>
     </w:p>
     <w:p>
       <w:pPr>
@@ -91,8 +158,222 @@
       </w:r>
     </w:p>
     <w:p>
-      <w:r>
-        <w:t xml:space="preserve">Reinforcement learning uses a trial-and-error approach whereby an agent takes actions </w:t>
+      <w:pPr>
+        <w:pStyle w:val="Heading2"/>
+      </w:pPr>
+      <w:r>
+        <w:t>Why should we solve this problem?</w:t>
+      </w:r>
+    </w:p>
+    <w:p>
+      <w:r>
+        <w:t xml:space="preserve">Infrastructure-as-a-service is undeniably a huge industry, and </w:t>
+      </w:r>
+      <w:r>
+        <w:t>it is</w:t>
+      </w:r>
+      <w:r>
+        <w:t xml:space="preserve"> estimated that it will continue to grow by 23.2% year-on-year until 2027</w:t>
+      </w:r>
+      <w:sdt>
+        <w:sdtPr>
+          <w:id w:val="-1956623017"/>
+          <w:citation/>
+        </w:sdtPr>
+        <w:sdtEndPr/>
+        <w:sdtContent>
+          <w:r>
+            <w:fldChar w:fldCharType="begin"/>
+          </w:r>
+          <w:r>
+            <w:instrText xml:space="preserve"> CITATION Gau22 \l 2057 </w:instrText>
+          </w:r>
+          <w:r>
+            <w:fldChar w:fldCharType="separate"/>
+          </w:r>
+          <w:r>
+            <w:rPr>
+              <w:noProof/>
+            </w:rPr>
+            <w:t xml:space="preserve"> </w:t>
+          </w:r>
+          <w:r>
+            <w:rPr>
+              <w:noProof/>
+            </w:rPr>
+            <w:t>(Gaul, 2022)</w:t>
+          </w:r>
+          <w:r>
+            <w:fldChar w:fldCharType="end"/>
+          </w:r>
+        </w:sdtContent>
+      </w:sdt>
+      <w:r>
+        <w:t xml:space="preserve">. </w:t>
+      </w:r>
+      <w:r>
+        <w:t xml:space="preserve">As demand for these services </w:t>
+      </w:r>
+      <w:r>
+        <w:t>increases</w:t>
+      </w:r>
+      <w:r>
+        <w:t xml:space="preserve">, so too will </w:t>
+      </w:r>
+      <w:r>
+        <w:t xml:space="preserve">the </w:t>
+      </w:r>
+      <w:r>
+        <w:t xml:space="preserve">amount of work required to allocate requests in a timely fashion in terms of both time and processing power. </w:t>
+      </w:r>
+      <w:r>
+        <w:t xml:space="preserve">Traditionally, these problems have been solved using complex integer linear programming techniques, or one-size-fits-all heuristics like first-fit decreasing (FFD) – </w:t>
+      </w:r>
+      <w:r>
+        <w:t xml:space="preserve">I </w:t>
+      </w:r>
+      <w:r>
+        <w:t>posit</w:t>
+      </w:r>
+      <w:r>
+        <w:t xml:space="preserve"> that by harnessing recent advances in machine learning, particularly </w:t>
+      </w:r>
+      <w:r>
+        <w:t>concerning</w:t>
+      </w:r>
+      <w:r>
+        <w:t xml:space="preserve"> the efficiency of deep Q networks, we can reduce</w:t>
+      </w:r>
+      <w:r>
+        <w:t xml:space="preserve"> both</w:t>
+      </w:r>
+      <w:r>
+        <w:t xml:space="preserve"> the complexity of </w:t>
+      </w:r>
+      <w:r>
+        <w:t>mapping these requests and the amount of space wasted. Harnessing this knowledge could not only improve efficiency at the point of allocation but also enable cloud service providers to tailor their pricing model based on their current capacity to encourage consumer behaviour in line with the optimal policy, which in turn would allow providers to offer more competitive rates</w:t>
+      </w:r>
+      <w:r>
+        <w:t>.</w:t>
+      </w:r>
+    </w:p>
+    <w:p>
+      <w:pPr>
+        <w:pStyle w:val="Heading2"/>
+      </w:pPr>
+      <w:r>
+        <w:t>Why</w:t>
+      </w:r>
+      <w:r>
+        <w:t xml:space="preserve"> deep</w:t>
+      </w:r>
+      <w:r>
+        <w:t xml:space="preserve"> reinforcement learning?</w:t>
+      </w:r>
+    </w:p>
+    <w:p>
+      <w:r>
+        <w:t xml:space="preserve">To answer this question, we should first examine </w:t>
+      </w:r>
+      <w:r>
+        <w:t>all</w:t>
+      </w:r>
+      <w:r>
+        <w:t xml:space="preserve"> </w:t>
+      </w:r>
+      <w:r>
+        <w:t xml:space="preserve">of </w:t>
+      </w:r>
+      <w:r>
+        <w:t>our options. Machine learning approaches can be broken down into three main categories:</w:t>
+      </w:r>
+    </w:p>
+    <w:p>
+      <w:pPr>
+        <w:pStyle w:val="ListParagraph"/>
+        <w:numPr>
+          <w:ilvl w:val="0"/>
+          <w:numId w:val="4"/>
+        </w:numPr>
+      </w:pPr>
+      <w:r>
+        <w:t>Supervised learning</w:t>
+      </w:r>
+      <w:r>
+        <w:t xml:space="preserve">. </w:t>
+      </w:r>
+    </w:p>
+    <w:p>
+      <w:pPr>
+        <w:pStyle w:val="ListParagraph"/>
+        <w:numPr>
+          <w:ilvl w:val="0"/>
+          <w:numId w:val="4"/>
+        </w:numPr>
+      </w:pPr>
+      <w:r>
+        <w:t>Unsupervised learning</w:t>
+      </w:r>
+      <w:r>
+        <w:t>.</w:t>
+      </w:r>
+    </w:p>
+    <w:p>
+      <w:pPr>
+        <w:pStyle w:val="ListParagraph"/>
+        <w:numPr>
+          <w:ilvl w:val="0"/>
+          <w:numId w:val="4"/>
+        </w:numPr>
+      </w:pPr>
+      <w:r>
+        <w:t>Reinforcement learning.</w:t>
+      </w:r>
+    </w:p>
+    <w:p>
+      <w:r>
+        <w:lastRenderedPageBreak/>
+        <w:t>Supervised learning requires a labelled dataset for training, for example</w:t>
+      </w:r>
+      <w:r>
+        <w:t>,</w:t>
+      </w:r>
+      <w:r>
+        <w:t xml:space="preserve"> pictures of dogs </w:t>
+      </w:r>
+      <w:r>
+        <w:t>that</w:t>
+      </w:r>
+      <w:r>
+        <w:t xml:space="preserve"> are tagged “dog”, and its goal is to learn the association between data and its label. </w:t>
+      </w:r>
+      <w:r>
+        <w:t xml:space="preserve">This allows </w:t>
+      </w:r>
+      <w:r>
+        <w:t>the agent to look at new data and determine what labels should be applied to it with varying degrees of certainty. Training this type of machine learning agent requires people to manually review data and apply the appropriate tags, which is in no way practical for the type of problem we are trying to solve.</w:t>
+      </w:r>
+    </w:p>
+    <w:p>
+      <w:r>
+        <w:t xml:space="preserve">Unsupervised learning does not require a labelled dataset; its goal is to find patterns in data which it can then use to decide how similar two pieces of data are. One application of this type of agent is anomaly detection </w:t>
+      </w:r>
+      <w:r>
+        <w:t xml:space="preserve">in cases where we might want to flag data or events </w:t>
+      </w:r>
+      <w:r>
+        <w:t>that differ from the norm</w:t>
+      </w:r>
+      <w:r>
+        <w:t>. Again, this does not fit our use case.</w:t>
+      </w:r>
+    </w:p>
+    <w:p>
+      <w:r>
+        <w:t>Finally, reinforcement</w:t>
+      </w:r>
+      <w:r>
+        <w:t xml:space="preserve"> learning uses a trial-and-error approach whereby an agent takes actions </w:t>
       </w:r>
       <w:r>
         <w:t>in some</w:t>
@@ -104,7 +385,45 @@
         <w:t xml:space="preserve"> to reinforce the behaviour we want the agent to learn</w:t>
       </w:r>
       <w:r>
-        <w:t>. Over time, a value mapping can be determined between states and actions. In complex environment where it may not be practical to map every state to the optimal action, we can introduce</w:t>
+        <w:t>. Over time, a value mapping can be determined between states and actions</w:t>
+      </w:r>
+      <w:r>
+        <w:t>. You could imagine</w:t>
+      </w:r>
+      <w:r>
+        <w:t>,</w:t>
+      </w:r>
+      <w:r>
+        <w:t xml:space="preserve"> </w:t>
+      </w:r>
+      <w:r>
+        <w:t xml:space="preserve">for example, </w:t>
+      </w:r>
+      <w:r>
+        <w:t>that in a game of rock paper scissors we may have a state wherein our opponent has just played paper; in this state</w:t>
+      </w:r>
+      <w:r>
+        <w:t>,</w:t>
+      </w:r>
+      <w:r>
+        <w:t xml:space="preserve"> we would expect a well-trained </w:t>
+      </w:r>
+      <w:r>
+        <w:t>RL agent</w:t>
+      </w:r>
+      <w:r>
+        <w:t xml:space="preserve"> to associate a high expected reward with the action ‘scissors’, and a low reward with the action ‘rock’ (Of course, this sort of asymmetric gameplay is not traditionally encouraged in rock paper scissors…).</w:t>
+      </w:r>
+    </w:p>
+    <w:p>
+      <w:r>
+        <w:t>In complex environment</w:t>
+      </w:r>
+      <w:r>
+        <w:t>s</w:t>
+      </w:r>
+      <w:r>
+        <w:t xml:space="preserve"> where it may not be practical to map every state to the optimal action, we can introduce</w:t>
       </w:r>
       <w:r>
         <w:t xml:space="preserve"> an</w:t>
@@ -136,146 +455,661 @@
       </w:r>
     </w:p>
     <w:p>
-      <w:r>
-        <w:t xml:space="preserve">I believe that we can treat this as a multi-dimensional specialization of </w:t>
-      </w:r>
-      <w:r>
-        <w:t>the</w:t>
-      </w:r>
-      <w:r>
-        <w:t xml:space="preserve"> knapsack problem </w:t>
-      </w:r>
-      <w:r>
-        <w:t>in which</w:t>
-      </w:r>
-      <w:r>
-        <w:t xml:space="preserve"> our agent is given</w:t>
-      </w:r>
-      <w:r>
-        <w:t xml:space="preserve"> some number of servers each with a fixed storage, memory, and CPU capacity. At each timestep, our agent will then receive a request for VM capacity which it must then either allocate to a server, or refuse. The goal of this agent is to determine some policy for VM allocation which will maximise a cloud service provider’s revenue. I believe</w:t>
-      </w:r>
-      <w:r>
-        <w:t xml:space="preserve"> that</w:t>
-      </w:r>
-      <w:r>
-        <w:t xml:space="preserve"> this information could enable cloud service providers to tailor their pricing model based on their current capacity </w:t>
-      </w:r>
-      <w:r>
+      <w:pPr>
+        <w:pStyle w:val="Heading2"/>
+      </w:pPr>
+      <w:r>
+        <w:t>Scope</w:t>
+      </w:r>
+    </w:p>
+    <w:p>
+      <w:pPr>
+        <w:rPr>
+          <w:rFonts w:cs="Times New Roman"/>
+        </w:rPr>
+      </w:pPr>
+      <w:r>
+        <w:rPr>
+          <w:rFonts w:cs="Times New Roman"/>
+        </w:rPr>
+        <w:t>In this paper, we are going to focus specifically on the provision of Virtual Machines (VMs), and all real-world data will be taken from Amazon’s Elastic Compute Cloud (EC2)</w:t>
+      </w:r>
+      <w:r>
+        <w:rPr>
+          <w:rFonts w:cs="Times New Roman"/>
+        </w:rPr>
+        <w:t>. This choice was made to both keep things consistent</w:t>
+      </w:r>
+      <w:r>
+        <w:rPr>
+          <w:rFonts w:cs="Times New Roman"/>
+        </w:rPr>
+        <w:t>,</w:t>
+      </w:r>
+      <w:r>
+        <w:rPr>
+          <w:rFonts w:cs="Times New Roman"/>
+        </w:rPr>
+        <w:t xml:space="preserve"> and </w:t>
+      </w:r>
+      <w:r>
+        <w:rPr>
+          <w:rFonts w:cs="Times New Roman"/>
+        </w:rPr>
+        <w:t xml:space="preserve">to </w:t>
+      </w:r>
+      <w:r>
+        <w:rPr>
+          <w:rFonts w:cs="Times New Roman"/>
+        </w:rPr>
+        <w:t xml:space="preserve">limit the research scope to manageable levels. It is expected that other </w:t>
+      </w:r>
+      <w:r>
+        <w:rPr>
+          <w:rFonts w:cs="Times New Roman"/>
+        </w:rPr>
+        <w:t>market-leading</w:t>
+      </w:r>
+      <w:r>
+        <w:rPr>
+          <w:rFonts w:cs="Times New Roman"/>
+        </w:rPr>
+        <w:t xml:space="preserve"> cloud service providers would operate similar pricing models to AWS </w:t>
+      </w:r>
+      <w:r>
+        <w:rPr>
+          <w:rFonts w:cs="Times New Roman"/>
+        </w:rPr>
         <w:t>to</w:t>
       </w:r>
       <w:r>
+        <w:rPr>
+          <w:rFonts w:cs="Times New Roman"/>
+        </w:rPr>
+        <w:t xml:space="preserve"> remain competitive and so the learnings from this project should be transferrable.</w:t>
+      </w:r>
+    </w:p>
+    <w:p>
+      <w:pPr>
+        <w:pStyle w:val="Heading1"/>
+      </w:pPr>
+      <w:r>
+        <w:t>METHODS</w:t>
+      </w:r>
+    </w:p>
+    <w:p>
+      <w:pPr>
+        <w:pStyle w:val="Heading2"/>
+      </w:pPr>
+      <w:r>
+        <w:t>Evaluating performance</w:t>
+      </w:r>
+    </w:p>
+    <w:p>
+      <w:r>
+        <w:t>It is</w:t>
+      </w:r>
+      <w:r>
+        <w:t xml:space="preserve"> challenging to benchmark the success of our approach without having some data to compare it against.</w:t>
+      </w:r>
+      <w:r>
+        <w:t xml:space="preserve"> As detailed revenue information from EC2 is not publicly available, </w:t>
+      </w:r>
+      <w:r>
+        <w:t xml:space="preserve">I propose determining some </w:t>
+      </w:r>
+      <w:r>
+        <w:t>baseline for the</w:t>
+      </w:r>
+      <w:r>
+        <w:t xml:space="preserve"> possible revenue generated for a given infrastructure and scoring our attempts against this.</w:t>
+      </w:r>
+      <w:r>
+        <w:t xml:space="preserve"> If we determine the average value per unit by dividing the cost of an instance by the sum </w:t>
+      </w:r>
+      <w:r>
+        <w:lastRenderedPageBreak/>
+        <w:t>of its dimensions, then we can multiply this value by the number of units available in our environment to estimate the value we could expect from a perfect fit of a uniform range of instances.</w:t>
+      </w:r>
+    </w:p>
+    <w:p>
+      <m:oMathPara>
+        <m:oMath>
+          <m:f>
+            <m:fPr>
+              <m:ctrlPr>
+                <w:rPr>
+                  <w:rFonts w:ascii="Cambria Math" w:hAnsi="Cambria Math"/>
+                  <w:i/>
+                  <w:sz w:val="28"/>
+                  <w:szCs w:val="28"/>
+                </w:rPr>
+              </m:ctrlPr>
+            </m:fPr>
+            <m:num>
+              <m:r>
+                <w:rPr>
+                  <w:rFonts w:ascii="Cambria Math" w:hAnsi="Cambria Math"/>
+                  <w:sz w:val="28"/>
+                  <w:szCs w:val="28"/>
+                </w:rPr>
+                <m:t>1</m:t>
+              </m:r>
+            </m:num>
+            <m:den>
+              <m:r>
+                <w:rPr>
+                  <w:rFonts w:ascii="Cambria Math" w:hAnsi="Cambria Math"/>
+                  <w:sz w:val="28"/>
+                  <w:szCs w:val="28"/>
+                </w:rPr>
+                <m:t>n</m:t>
+              </m:r>
+            </m:den>
+          </m:f>
+          <m:nary>
+            <m:naryPr>
+              <m:chr m:val="∑"/>
+              <m:limLoc m:val="undOvr"/>
+              <m:ctrlPr>
+                <w:rPr>
+                  <w:rFonts w:ascii="Cambria Math" w:eastAsiaTheme="minorEastAsia" w:hAnsi="Cambria Math"/>
+                  <w:i/>
+                  <w:sz w:val="28"/>
+                  <w:szCs w:val="28"/>
+                </w:rPr>
+              </m:ctrlPr>
+            </m:naryPr>
+            <m:sub>
+              <m:r>
+                <w:rPr>
+                  <w:rFonts w:ascii="Cambria Math" w:eastAsiaTheme="minorEastAsia" w:hAnsi="Cambria Math"/>
+                  <w:sz w:val="28"/>
+                  <w:szCs w:val="28"/>
+                </w:rPr>
+                <m:t>i=1</m:t>
+              </m:r>
+            </m:sub>
+            <m:sup>
+              <m:r>
+                <w:rPr>
+                  <w:rFonts w:ascii="Cambria Math" w:eastAsiaTheme="minorEastAsia" w:hAnsi="Cambria Math"/>
+                  <w:sz w:val="28"/>
+                  <w:szCs w:val="28"/>
+                </w:rPr>
+                <m:t>n</m:t>
+              </m:r>
+            </m:sup>
+            <m:e>
+              <m:f>
+                <m:fPr>
+                  <m:ctrlPr>
+                    <w:rPr>
+                      <w:rFonts w:ascii="Cambria Math" w:eastAsiaTheme="minorEastAsia" w:hAnsi="Cambria Math"/>
+                      <w:i/>
+                      <w:sz w:val="28"/>
+                      <w:szCs w:val="28"/>
+                    </w:rPr>
+                  </m:ctrlPr>
+                </m:fPr>
+                <m:num>
+                  <m:r>
+                    <w:rPr>
+                      <w:rFonts w:ascii="Cambria Math" w:eastAsiaTheme="minorEastAsia" w:hAnsi="Cambria Math"/>
+                      <w:sz w:val="28"/>
+                      <w:szCs w:val="28"/>
+                    </w:rPr>
+                    <m:t>EC2 cost</m:t>
+                  </m:r>
+                </m:num>
+                <m:den>
+                  <m:r>
+                    <w:rPr>
+                      <w:rFonts w:ascii="Cambria Math" w:eastAsiaTheme="minorEastAsia" w:hAnsi="Cambria Math"/>
+                      <w:sz w:val="28"/>
+                      <w:szCs w:val="28"/>
+                    </w:rPr>
+                    <m:t>(</m:t>
+                  </m:r>
+                  <m:sSub>
+                    <m:sSubPr>
+                      <m:ctrlPr>
+                        <w:rPr>
+                          <w:rFonts w:ascii="Cambria Math" w:eastAsiaTheme="minorEastAsia" w:hAnsi="Cambria Math"/>
+                          <w:i/>
+                          <w:sz w:val="28"/>
+                          <w:szCs w:val="28"/>
+                        </w:rPr>
+                      </m:ctrlPr>
+                    </m:sSubPr>
+                    <m:e>
+                      <m:r>
+                        <w:rPr>
+                          <w:rFonts w:ascii="Cambria Math" w:eastAsiaTheme="minorEastAsia" w:hAnsi="Cambria Math"/>
+                          <w:sz w:val="28"/>
+                          <w:szCs w:val="28"/>
+                        </w:rPr>
+                        <m:t>EC2</m:t>
+                      </m:r>
+                    </m:e>
+                    <m:sub>
+                      <m:r>
+                        <w:rPr>
+                          <w:rFonts w:ascii="Cambria Math" w:eastAsiaTheme="minorEastAsia" w:hAnsi="Cambria Math"/>
+                          <w:sz w:val="28"/>
+                          <w:szCs w:val="28"/>
+                        </w:rPr>
+                        <m:t>x</m:t>
+                      </m:r>
+                    </m:sub>
+                  </m:sSub>
+                  <m:r>
+                    <w:rPr>
+                      <w:rFonts w:ascii="Cambria Math" w:eastAsiaTheme="minorEastAsia" w:hAnsi="Cambria Math"/>
+                      <w:sz w:val="28"/>
+                      <w:szCs w:val="28"/>
+                    </w:rPr>
+                    <m:t xml:space="preserve">+ </m:t>
+                  </m:r>
+                  <m:sSub>
+                    <m:sSubPr>
+                      <m:ctrlPr>
+                        <w:rPr>
+                          <w:rFonts w:ascii="Cambria Math" w:eastAsiaTheme="minorEastAsia" w:hAnsi="Cambria Math"/>
+                          <w:i/>
+                          <w:sz w:val="28"/>
+                          <w:szCs w:val="28"/>
+                        </w:rPr>
+                      </m:ctrlPr>
+                    </m:sSubPr>
+                    <m:e>
+                      <m:r>
+                        <w:rPr>
+                          <w:rFonts w:ascii="Cambria Math" w:eastAsiaTheme="minorEastAsia" w:hAnsi="Cambria Math"/>
+                          <w:sz w:val="28"/>
+                          <w:szCs w:val="28"/>
+                        </w:rPr>
+                        <m:t>EC2</m:t>
+                      </m:r>
+                    </m:e>
+                    <m:sub>
+                      <m:r>
+                        <w:rPr>
+                          <w:rFonts w:ascii="Cambria Math" w:eastAsiaTheme="minorEastAsia" w:hAnsi="Cambria Math"/>
+                          <w:sz w:val="28"/>
+                          <w:szCs w:val="28"/>
+                        </w:rPr>
+                        <m:t>y</m:t>
+                      </m:r>
+                    </m:sub>
+                  </m:sSub>
+                  <m:r>
+                    <w:rPr>
+                      <w:rFonts w:ascii="Cambria Math" w:eastAsiaTheme="minorEastAsia" w:hAnsi="Cambria Math"/>
+                      <w:sz w:val="28"/>
+                      <w:szCs w:val="28"/>
+                    </w:rPr>
+                    <m:t xml:space="preserve">…+ </m:t>
+                  </m:r>
+                  <m:sSub>
+                    <m:sSubPr>
+                      <m:ctrlPr>
+                        <w:rPr>
+                          <w:rFonts w:ascii="Cambria Math" w:eastAsiaTheme="minorEastAsia" w:hAnsi="Cambria Math"/>
+                          <w:i/>
+                          <w:sz w:val="28"/>
+                          <w:szCs w:val="28"/>
+                        </w:rPr>
+                      </m:ctrlPr>
+                    </m:sSubPr>
+                    <m:e>
+                      <m:r>
+                        <w:rPr>
+                          <w:rFonts w:ascii="Cambria Math" w:eastAsiaTheme="minorEastAsia" w:hAnsi="Cambria Math"/>
+                          <w:sz w:val="28"/>
+                          <w:szCs w:val="28"/>
+                        </w:rPr>
+                        <m:t>EC2</m:t>
+                      </m:r>
+                    </m:e>
+                    <m:sub>
+                      <m:r>
+                        <w:rPr>
+                          <w:rFonts w:ascii="Cambria Math" w:eastAsiaTheme="minorEastAsia" w:hAnsi="Cambria Math"/>
+                          <w:sz w:val="28"/>
+                          <w:szCs w:val="28"/>
+                        </w:rPr>
+                        <m:t>n</m:t>
+                      </m:r>
+                    </m:sub>
+                  </m:sSub>
+                  <m:r>
+                    <w:rPr>
+                      <w:rFonts w:ascii="Cambria Math" w:eastAsiaTheme="minorEastAsia" w:hAnsi="Cambria Math"/>
+                      <w:sz w:val="28"/>
+                      <w:szCs w:val="28"/>
+                    </w:rPr>
+                    <m:t>)</m:t>
+                  </m:r>
+                </m:den>
+              </m:f>
+            </m:e>
+          </m:nary>
+          <m:r>
+            <w:rPr>
+              <w:rFonts w:ascii="Cambria Math" w:eastAsiaTheme="minorEastAsia" w:hAnsi="Cambria Math"/>
+              <w:sz w:val="28"/>
+              <w:szCs w:val="28"/>
+            </w:rPr>
+            <m:t xml:space="preserve"> ×</m:t>
+          </m:r>
+          <m:d>
+            <m:dPr>
+              <m:ctrlPr>
+                <w:rPr>
+                  <w:rFonts w:ascii="Cambria Math" w:hAnsi="Cambria Math"/>
+                  <w:i/>
+                  <w:sz w:val="28"/>
+                  <w:szCs w:val="28"/>
+                </w:rPr>
+              </m:ctrlPr>
+            </m:dPr>
+            <m:e>
+              <m:r>
+                <w:rPr>
+                  <w:rFonts w:ascii="Cambria Math" w:hAnsi="Cambria Math"/>
+                  <w:sz w:val="28"/>
+                  <w:szCs w:val="28"/>
+                </w:rPr>
+                <m:t>num_bins×</m:t>
+              </m:r>
+              <m:d>
+                <m:dPr>
+                  <m:ctrlPr>
+                    <w:rPr>
+                      <w:rFonts w:ascii="Cambria Math" w:hAnsi="Cambria Math"/>
+                      <w:i/>
+                      <w:sz w:val="28"/>
+                      <w:szCs w:val="28"/>
+                    </w:rPr>
+                  </m:ctrlPr>
+                </m:dPr>
+                <m:e>
+                  <m:r>
+                    <w:rPr>
+                      <w:rFonts w:ascii="Cambria Math" w:hAnsi="Cambria Math"/>
+                      <w:sz w:val="28"/>
+                      <w:szCs w:val="28"/>
+                    </w:rPr>
+                    <m:t>bi</m:t>
+                  </m:r>
+                  <m:sSub>
+                    <m:sSubPr>
+                      <m:ctrlPr>
+                        <w:rPr>
+                          <w:rFonts w:ascii="Cambria Math" w:hAnsi="Cambria Math"/>
+                          <w:i/>
+                          <w:sz w:val="28"/>
+                          <w:szCs w:val="28"/>
+                        </w:rPr>
+                      </m:ctrlPr>
+                    </m:sSubPr>
+                    <m:e>
+                      <m:r>
+                        <w:rPr>
+                          <w:rFonts w:ascii="Cambria Math" w:hAnsi="Cambria Math"/>
+                          <w:sz w:val="28"/>
+                          <w:szCs w:val="28"/>
+                        </w:rPr>
+                        <m:t>n</m:t>
+                      </m:r>
+                    </m:e>
+                    <m:sub>
+                      <m:r>
+                        <w:rPr>
+                          <w:rFonts w:ascii="Cambria Math" w:hAnsi="Cambria Math"/>
+                          <w:sz w:val="28"/>
+                          <w:szCs w:val="28"/>
+                        </w:rPr>
+                        <m:t>x</m:t>
+                      </m:r>
+                    </m:sub>
+                  </m:sSub>
+                  <m:r>
+                    <w:rPr>
+                      <w:rFonts w:ascii="Cambria Math" w:hAnsi="Cambria Math"/>
+                      <w:sz w:val="28"/>
+                      <w:szCs w:val="28"/>
+                    </w:rPr>
+                    <m:t>+</m:t>
+                  </m:r>
+                  <m:sSub>
+                    <m:sSubPr>
+                      <m:ctrlPr>
+                        <w:rPr>
+                          <w:rFonts w:ascii="Cambria Math" w:hAnsi="Cambria Math"/>
+                          <w:i/>
+                          <w:sz w:val="28"/>
+                          <w:szCs w:val="28"/>
+                        </w:rPr>
+                      </m:ctrlPr>
+                    </m:sSubPr>
+                    <m:e>
+                      <m:r>
+                        <w:rPr>
+                          <w:rFonts w:ascii="Cambria Math" w:hAnsi="Cambria Math"/>
+                          <w:sz w:val="28"/>
+                          <w:szCs w:val="28"/>
+                        </w:rPr>
+                        <m:t>bin</m:t>
+                      </m:r>
+                    </m:e>
+                    <m:sub>
+                      <m:r>
+                        <w:rPr>
+                          <w:rFonts w:ascii="Cambria Math" w:hAnsi="Cambria Math"/>
+                          <w:sz w:val="28"/>
+                          <w:szCs w:val="28"/>
+                        </w:rPr>
+                        <m:t>y</m:t>
+                      </m:r>
+                    </m:sub>
+                  </m:sSub>
+                  <m:r>
+                    <w:rPr>
+                      <w:rFonts w:ascii="Cambria Math" w:hAnsi="Cambria Math"/>
+                      <w:sz w:val="28"/>
+                      <w:szCs w:val="28"/>
+                    </w:rPr>
+                    <m:t>…+</m:t>
+                  </m:r>
+                  <m:sSub>
+                    <m:sSubPr>
+                      <m:ctrlPr>
+                        <w:rPr>
+                          <w:rFonts w:ascii="Cambria Math" w:hAnsi="Cambria Math"/>
+                          <w:i/>
+                          <w:sz w:val="28"/>
+                          <w:szCs w:val="28"/>
+                        </w:rPr>
+                      </m:ctrlPr>
+                    </m:sSubPr>
+                    <m:e>
+                      <m:r>
+                        <w:rPr>
+                          <w:rFonts w:ascii="Cambria Math" w:hAnsi="Cambria Math"/>
+                          <w:sz w:val="28"/>
+                          <w:szCs w:val="28"/>
+                        </w:rPr>
+                        <m:t>bin</m:t>
+                      </m:r>
+                    </m:e>
+                    <m:sub>
+                      <m:r>
+                        <w:rPr>
+                          <w:rFonts w:ascii="Cambria Math" w:hAnsi="Cambria Math"/>
+                          <w:sz w:val="28"/>
+                          <w:szCs w:val="28"/>
+                        </w:rPr>
+                        <m:t>n</m:t>
+                      </m:r>
+                    </m:sub>
+                  </m:sSub>
+                </m:e>
+              </m:d>
+            </m:e>
+          </m:d>
+        </m:oMath>
+      </m:oMathPara>
+    </w:p>
+    <w:p>
+      <w:r>
+        <w:t>Using this</w:t>
+      </w:r>
+      <w:r>
+        <w:t>, we may see that a heuristic-based approach achieves 80% of the</w:t>
+      </w:r>
+      <w:r>
         <w:t xml:space="preserve"> </w:t>
       </w:r>
       <w:r>
-        <w:t>encourage</w:t>
-      </w:r>
-      <w:r>
-        <w:t xml:space="preserve"> consumer behaviour </w:t>
-      </w:r>
-      <w:r>
-        <w:t>in line with the optimal policy and this increase in efficiency of allocation could in turn allow providers to offer more competitive rates.</w:t>
-      </w:r>
-    </w:p>
-    <w:p>
-      <w:pPr>
-        <w:pStyle w:val="Heading1"/>
-      </w:pPr>
-      <w:r>
-        <w:t>SCOPE</w:t>
-      </w:r>
-    </w:p>
-    <w:p>
-      <w:pPr>
-        <w:rPr>
-          <w:rFonts w:cs="Times New Roman"/>
-        </w:rPr>
-      </w:pPr>
-      <w:r>
-        <w:rPr>
-          <w:rFonts w:cs="Times New Roman"/>
-        </w:rPr>
-        <w:t>In this paper, we are going to focus specifically on the provision of Virtual Machines (VMs), and all real-world data will be taken from Amazon’s Elastic Compute Cloud (EC2)</w:t>
-      </w:r>
-      <w:r>
-        <w:rPr>
-          <w:rFonts w:cs="Times New Roman"/>
-        </w:rPr>
-        <w:t xml:space="preserve">. This choice was made to both simplify comparisons and keep things consistent, and to limit the research scope to manageable levels. It is expected that other market leading cloud service providers would operate similar pricing models to AWS </w:t>
-      </w:r>
-      <w:r>
-        <w:rPr>
-          <w:rFonts w:cs="Times New Roman"/>
-        </w:rPr>
-        <w:t>to</w:t>
-      </w:r>
-      <w:r>
-        <w:rPr>
-          <w:rFonts w:cs="Times New Roman"/>
-        </w:rPr>
-        <w:t xml:space="preserve"> remain competitive and so the learnings from this project should be transferrable.</w:t>
-      </w:r>
-    </w:p>
-    <w:p>
-      <w:pPr>
-        <w:pStyle w:val="Heading1"/>
-      </w:pPr>
-      <w:r>
-        <w:lastRenderedPageBreak/>
-        <w:t>RELATED WORK</w:t>
-      </w:r>
-    </w:p>
-    <w:p>
-      <w:r>
-        <w:rPr>
-          <w:rFonts w:cs="Times New Roman"/>
-        </w:rPr>
-        <w:t>Previous research has looked at solving this problem through approaches like integer linear programming and heuristic-based approaches like first-fit descending</w:t>
-      </w:r>
-    </w:p>
-    <w:p>
-      <w:pPr>
-        <w:pStyle w:val="Heading1"/>
-      </w:pPr>
-      <w:r>
-        <w:t>EVALUATING PERFORMANCE</w:t>
-      </w:r>
-    </w:p>
-    <w:p>
-      <w:r>
-        <w:t>It is</w:t>
-      </w:r>
-      <w:r>
-        <w:t xml:space="preserve"> challenging to benchmark the success of our approach without having some data to compare it against.</w:t>
-      </w:r>
-      <w:r>
-        <w:t xml:space="preserve"> As detailed revenue information from EC2 is not publicly available, </w:t>
-      </w:r>
-      <w:r>
-        <w:t>I propose determining some upper bound on the possible revenue generated for a given infrastructure and scoring our attempts against this. For example</w:t>
-      </w:r>
-      <w:r>
-        <w:t>, we may see that a heuristic-based approach achieves 80% of the upper bound; this can give us a quantifiable target.</w:t>
-      </w:r>
-    </w:p>
-    <w:p>
-      <w:pPr>
-        <w:pStyle w:val="Heading1"/>
-      </w:pPr>
-      <w:r>
-        <w:t>MODELLING THE PROBLEM</w:t>
-      </w:r>
-    </w:p>
-    <w:p>
-      <w:r>
-        <w:t>There are two main hurdles we must overcome to model this problem.</w:t>
-      </w:r>
-      <w:r>
-        <w:t xml:space="preserve"> The first is finding data which is representative of the real world, and the second is determining some machine learning model which can produce meaningful insights.</w:t>
-      </w:r>
-    </w:p>
-    <w:p>
-      <w:r>
-        <w:t>I pulled real world pricing data from Amazon’s EC2 service; this was taken both from the on-demand pricing</w:t>
+        <w:t>benchmark or</w:t>
+      </w:r>
+      <w:r>
+        <w:t xml:space="preserve"> </w:t>
+      </w:r>
+      <w:r>
+        <w:t>exceeds</w:t>
+      </w:r>
+      <w:r>
+        <w:t xml:space="preserve"> it by some percentage</w:t>
+      </w:r>
+      <w:r>
+        <w:t>; this can give us a quantifiable target</w:t>
+      </w:r>
+      <w:r>
+        <w:t xml:space="preserve"> against which we can measure</w:t>
+      </w:r>
+      <w:r>
+        <w:t>.</w:t>
+      </w:r>
+    </w:p>
+    <w:p>
+      <w:pPr>
+        <w:pStyle w:val="Heading2"/>
+      </w:pPr>
+      <w:r>
+        <w:t>Modelling the problem</w:t>
+      </w:r>
+    </w:p>
+    <w:p>
+      <w:r>
+        <w:t>There are three principal areas to consider with this problem:</w:t>
+      </w:r>
+    </w:p>
+    <w:p>
+      <w:pPr>
+        <w:pStyle w:val="ListParagraph"/>
+        <w:numPr>
+          <w:ilvl w:val="0"/>
+          <w:numId w:val="3"/>
+        </w:numPr>
+      </w:pPr>
+      <w:r>
+        <w:t xml:space="preserve">Modelling some environment </w:t>
+      </w:r>
+      <w:r>
+        <w:t>that</w:t>
+      </w:r>
+      <w:r>
+        <w:t xml:space="preserve"> is both analogous to the real-world problem, and conducive to machine learning approaches in the sense that we can extrude some clear value signal to optimize.</w:t>
+      </w:r>
+    </w:p>
+    <w:p>
+      <w:pPr>
+        <w:pStyle w:val="ListParagraph"/>
+        <w:numPr>
+          <w:ilvl w:val="0"/>
+          <w:numId w:val="3"/>
+        </w:numPr>
+      </w:pPr>
+      <w:r>
+        <w:t>Finding</w:t>
+      </w:r>
+      <w:r>
+        <w:t xml:space="preserve"> data </w:t>
+      </w:r>
+      <w:r>
+        <w:t>that</w:t>
+      </w:r>
+      <w:r>
+        <w:t xml:space="preserve"> is representative of the real world.</w:t>
+      </w:r>
+    </w:p>
+    <w:p>
+      <w:pPr>
+        <w:pStyle w:val="ListParagraph"/>
+        <w:numPr>
+          <w:ilvl w:val="0"/>
+          <w:numId w:val="3"/>
+        </w:numPr>
+      </w:pPr>
+      <w:r>
+        <w:t xml:space="preserve">Determining some machine learning </w:t>
+      </w:r>
+      <w:r>
+        <w:t>model</w:t>
+      </w:r>
+      <w:r>
+        <w:t xml:space="preserve"> which can produce meaningful insights.</w:t>
+      </w:r>
+    </w:p>
+    <w:p>
+      <w:r>
+        <w:t xml:space="preserve">I believe that we can treat this as a multi-dimensional specialization of the online knapsack problem in which our agent is given </w:t>
+      </w:r>
+      <w:r>
+        <w:t>some</w:t>
+      </w:r>
+      <w:r>
+        <w:t xml:space="preserve"> number of servers each with fixed storage, memory, and CPU capacity. At each timestep, our agent will then receive a request for VM capacity which it must then either allocate to a server or refuse.</w:t>
+      </w:r>
+      <w:r>
+        <w:t xml:space="preserve"> </w:t>
+      </w:r>
+    </w:p>
+    <w:p>
+      <w:r>
+        <w:t xml:space="preserve">The modelling of the environment will be covered in more depth in the technical design document but, in short, I first reduced the problem to a 1-dimensional bin packing environment whereby we had some number of bins, or containers, each with </w:t>
+      </w:r>
+      <w:r>
+        <w:t>a</w:t>
+      </w:r>
+      <w:r>
+        <w:t xml:space="preserve"> non-negative integer capacity. At each time step, we would generate a new item with a size between 1 and the maximum bin capacity and try to place this into one of the bins. From here, I iteratively increased the complexity of the environment first by adding a value to each item </w:t>
+      </w:r>
+      <w:r>
+        <w:t>that</w:t>
+      </w:r>
+      <w:r>
+        <w:t xml:space="preserve"> did not necessarily correlate to </w:t>
+      </w:r>
+      <w:r>
+        <w:t>its</w:t>
+      </w:r>
+      <w:r>
+        <w:t xml:space="preserve"> size (turning this into a knapsack-style problem), and then by increasing the dimensionality of the items.</w:t>
+      </w:r>
+    </w:p>
+    <w:p>
+      <w:r>
+        <w:t xml:space="preserve">I pulled </w:t>
+      </w:r>
+      <w:r>
+        <w:t>real-world</w:t>
+      </w:r>
+      <w:r>
+        <w:t xml:space="preserve"> pricing data from Amazon’s EC2 service; this was taken both from the on-demand pricing</w:t>
       </w:r>
       <w:r>
         <w:rPr>
@@ -299,7 +1133,13 @@
         <w:t>.</w:t>
       </w:r>
       <w:r>
-        <w:t xml:space="preserve"> In total, I collected data on the price, number of vCPUs, memory, </w:t>
+        <w:t xml:space="preserve"> I collected data on the price, </w:t>
+      </w:r>
+      <w:r>
+        <w:t xml:space="preserve">the </w:t>
+      </w:r>
+      <w:r>
+        <w:t xml:space="preserve">number of vCPUs, memory, </w:t>
       </w:r>
       <w:r>
         <w:t>storage,</w:t>
@@ -327,13 +1167,29 @@
         <w:t>pricing information for both on-demand and spot instances</w:t>
       </w:r>
       <w:r>
-        <w:t xml:space="preserve"> was not available). While we cannot know the true distribution of these instances in the real word, we can make certain assumptions. If we compare the pricing for both instance types, we can determine some </w:t>
+        <w:t xml:space="preserve"> was not available). While we cannot know the true distribution of these instances in the real </w:t>
+      </w:r>
+      <w:r>
+        <w:t>world</w:t>
+      </w:r>
+      <w:r>
+        <w:t xml:space="preserve">, we can make certain assumptions. If we compare the pricing for both </w:t>
+      </w:r>
+      <w:r>
+        <w:lastRenderedPageBreak/>
+        <w:t xml:space="preserve">instance types, we can determine some </w:t>
       </w:r>
       <w:r>
         <w:t>discount factor</w:t>
       </w:r>
       <w:r>
-        <w:t xml:space="preserve"> which we assume to be inversely proportional to that instance type’s popularity</w:t>
+        <w:t xml:space="preserve"> </w:t>
+      </w:r>
+      <w:r>
+        <w:t>that</w:t>
+      </w:r>
+      <w:r>
+        <w:t xml:space="preserve"> we assume to be inversely proportional to that instance type’s popularity</w:t>
       </w:r>
       <w:r>
         <w:t xml:space="preserve"> </w:t>
@@ -343,6 +1199,7 @@
           <w:id w:val="-1794895832"/>
           <w:citation/>
         </w:sdtPr>
+        <w:sdtEndPr/>
         <w:sdtContent>
           <w:r>
             <w:fldChar w:fldCharType="begin"/>
@@ -365,9 +1222,672 @@
         </w:sdtContent>
       </w:sdt>
       <w:r>
+        <w:t>.</w:t>
+      </w:r>
+    </w:p>
+    <w:p>
+      <w:pPr>
+        <w:pStyle w:val="Heading1"/>
+      </w:pPr>
+      <w:r>
+        <w:t>RESEARCH</w:t>
+      </w:r>
+    </w:p>
+    <w:p>
+      <w:pPr>
+        <w:rPr>
+          <w:rFonts w:cs="Times New Roman"/>
+        </w:rPr>
+      </w:pPr>
+      <w:r>
+        <w:rPr>
+          <w:rFonts w:cs="Times New Roman"/>
+        </w:rPr>
+        <w:t>Previous research has looked at solving this problem through approaches like integer linear programming and heuristic-based approaches like first-fit descending.</w:t>
+      </w:r>
+    </w:p>
+    <w:p>
+      <w:pPr>
+        <w:pStyle w:val="Heading2"/>
+      </w:pPr>
+      <w:r>
+        <w:t>Algorithm selection</w:t>
+      </w:r>
+    </w:p>
+    <w:p>
+      <w:r>
+        <w:t xml:space="preserve">The foundational method in the deep reinforcement learning space is DQN, or Deep Q-Network, which was proposed in the paper </w:t>
+      </w:r>
+      <w:r>
+        <w:t>“</w:t>
+      </w:r>
+      <w:r>
+        <w:t>Playing Atari with Deep Reinforcement Learning</w:t>
+      </w:r>
+      <w:r>
+        <w:t xml:space="preserve">” </w:t>
+      </w:r>
+      <w:sdt>
+        <w:sdtPr>
+          <w:id w:val="1924756947"/>
+          <w:citation/>
+        </w:sdtPr>
+        <w:sdtContent>
+          <w:r>
+            <w:fldChar w:fldCharType="begin"/>
+          </w:r>
+          <w:r>
+            <w:instrText xml:space="preserve">CITATION Min13 \l 2057 </w:instrText>
+          </w:r>
+          <w:r>
+            <w:fldChar w:fldCharType="separate"/>
+          </w:r>
+          <w:r>
+            <w:rPr>
+              <w:noProof/>
+            </w:rPr>
+            <w:t>(Mnih, et al., 2013)</w:t>
+          </w:r>
+          <w:r>
+            <w:fldChar w:fldCharType="end"/>
+          </w:r>
+        </w:sdtContent>
+      </w:sdt>
+      <w:r>
         <w:t xml:space="preserve">. </w:t>
       </w:r>
-    </w:p>
+      <w:r>
+        <w:t>DQN uses Q-learning, whereby we seek to continually improve some reward or Q-value, with a neural network to approximate some state-value function which allows us to estimate a value for a particular action in some state.</w:t>
+      </w:r>
+      <w:r>
+        <w:t xml:space="preserve"> DQN also employs experience replay by storing random samples of learning steps which are later recalled and trained on; this improves data efficiency by getting the most value out of a given data set and, by breaking up the pattern with respect to time, it also aims to reduce autocorrelation which may occur</w:t>
+      </w:r>
+      <w:r>
+        <w:t xml:space="preserve"> </w:t>
+      </w:r>
+      <w:r>
+        <w:t>in online learning environments such as ours and cause overfitting of the model.</w:t>
+      </w:r>
+    </w:p>
+    <w:p>
+      <w:r>
+        <w:t>The drawback of DQN is that it is quite unstable; that is to say, it is sensitive to changes in input data, reducing its ability to generalise solutions to problems. In well-defined environments, like the Atari games it was designed to solve, this is acceptable as each instance tends to play out in a similar way</w:t>
+      </w:r>
+      <w:r>
+        <w:t xml:space="preserve"> when the game is played optimally. I do not feel that this is the case in our environment. Given the stochastic nature of our inputs, no two episodes are likely to play out in the same way and so a standard DQN would find it difficult to converge on a general solution.</w:t>
+      </w:r>
+    </w:p>
+    <w:p>
+      <w:r>
+        <w:t xml:space="preserve">Improvements were made </w:t>
+      </w:r>
+      <w:r>
+        <w:t>to</w:t>
+      </w:r>
+      <w:r>
+        <w:t xml:space="preserve"> DQN algorithms with the advent of policy gradients</w:t>
+      </w:r>
+      <w:r>
+        <w:t>. The paper “</w:t>
+      </w:r>
+      <w:r>
+        <w:t>Trust Region Policy Optimization</w:t>
+      </w:r>
+      <w:r>
+        <w:t xml:space="preserve">” </w:t>
+      </w:r>
+      <w:sdt>
+        <w:sdtPr>
+          <w:id w:val="290321521"/>
+          <w:citation/>
+        </w:sdtPr>
+        <w:sdtContent>
+          <w:r>
+            <w:fldChar w:fldCharType="begin"/>
+          </w:r>
+          <w:r>
+            <w:instrText xml:space="preserve"> CITATION Sch15 \l 2057 </w:instrText>
+          </w:r>
+          <w:r>
+            <w:fldChar w:fldCharType="separate"/>
+          </w:r>
+          <w:r>
+            <w:rPr>
+              <w:noProof/>
+            </w:rPr>
+            <w:t>(Schulman, et al., 2015)</w:t>
+          </w:r>
+          <w:r>
+            <w:fldChar w:fldCharType="end"/>
+          </w:r>
+        </w:sdtContent>
+      </w:sdt>
+      <w:r>
+        <w:t xml:space="preserve"> </w:t>
+      </w:r>
+      <w:r>
+        <w:t xml:space="preserve">proposed stability improvements over DQN while making minimal sacrifices to the data efficiency </w:t>
+      </w:r>
+      <w:r>
+        <w:t xml:space="preserve">by </w:t>
+      </w:r>
+      <w:r>
+        <w:t xml:space="preserve">utilizing a policy optimisation function </w:t>
+      </w:r>
+      <w:r>
+        <w:t>that</w:t>
+      </w:r>
+      <w:r>
+        <w:t xml:space="preserve"> considers the change between policies at each step. </w:t>
+      </w:r>
+      <w:r>
+        <w:t>This policy optimisation function considers the advantage at each timestep – that is, how much better a certain new action is as compared to the previous on-policy action – a</w:t>
+      </w:r>
+      <w:r>
+        <w:t>nd scales this advantage by some delta coefficient which is a measure of how much this new policy differs from the previous. Once we determine which change provides the maximum advantage, we use a KL-divergence policy to mediate the reward signal by how drastically it changes the policy, helping to modulate wildly changing reward values and increase the stability of our model.</w:t>
+      </w:r>
+    </w:p>
+    <w:p>
+      <w:r>
+        <w:t xml:space="preserve">The drawback of TRPO </w:t>
+      </w:r>
+      <w:r>
+        <w:t xml:space="preserve">however </w:t>
+      </w:r>
+      <w:r>
+        <w:t xml:space="preserve">was its complexity. A lot of calculations needed to happen at each </w:t>
+      </w:r>
+      <w:r>
+        <w:t>step,</w:t>
+      </w:r>
+      <w:r>
+        <w:t xml:space="preserve"> and this made it both expensive to run and challenging to implement.</w:t>
+      </w:r>
+    </w:p>
+    <w:p>
+      <w:r>
+        <w:t xml:space="preserve">Finally, Proximal Policy Optimization </w:t>
+      </w:r>
+      <w:sdt>
+        <w:sdtPr>
+          <w:id w:val="996069225"/>
+          <w:citation/>
+        </w:sdtPr>
+        <w:sdtContent>
+          <w:r>
+            <w:fldChar w:fldCharType="begin"/>
+          </w:r>
+          <w:r>
+            <w:instrText xml:space="preserve"> CITATION Sch17 \l 2057 </w:instrText>
+          </w:r>
+          <w:r>
+            <w:fldChar w:fldCharType="separate"/>
+          </w:r>
+          <w:r>
+            <w:rPr>
+              <w:noProof/>
+            </w:rPr>
+            <w:t>(Schulman, et al., 2017)</w:t>
+          </w:r>
+          <w:r>
+            <w:fldChar w:fldCharType="end"/>
+          </w:r>
+        </w:sdtContent>
+      </w:sdt>
+      <w:r>
+        <w:t xml:space="preserve"> was proposed as a simplification</w:t>
+      </w:r>
+      <w:r>
+        <w:t xml:space="preserve"> </w:t>
+      </w:r>
+      <w:r>
+        <w:t>of TRP</w:t>
+      </w:r>
+      <w:r>
+        <w:t>O</w:t>
+      </w:r>
+      <w:r>
+        <w:t xml:space="preserve">. PPO </w:t>
+      </w:r>
+      <w:r>
+        <w:t xml:space="preserve">cuts down on the number of steps and </w:t>
+      </w:r>
+      <w:r>
+        <w:t xml:space="preserve">uses a hyperparameter, epsilon, to constrain the </w:t>
+      </w:r>
+      <w:r>
+        <w:lastRenderedPageBreak/>
+        <w:t>distribution change (typically between 0.8 - 1.2, using an epsilon value of 0.2). By removing the incentive for the policy to move too far at a given timestep, we increase the stability of the function without having to calculate a KL divergence</w:t>
+      </w:r>
+      <w:r>
+        <w:rPr>
+          <w:rStyle w:val="FootnoteReference"/>
+        </w:rPr>
+        <w:footnoteReference w:id="3"/>
+      </w:r>
+      <w:r>
+        <w:t>.</w:t>
+      </w:r>
+      <w:r>
+        <w:t xml:space="preserve"> This, of course, only gives us an approximation of </w:t>
+      </w:r>
+      <w:r>
+        <w:t xml:space="preserve">the results we would see in TRPO, but at a </w:t>
+      </w:r>
+      <w:r>
+        <w:t>reduced</w:t>
+      </w:r>
+      <w:r>
+        <w:t xml:space="preserve"> cost.</w:t>
+      </w:r>
+      <w:r>
+        <w:t xml:space="preserve"> </w:t>
+      </w:r>
+      <w:r>
+        <w:t xml:space="preserve">To further reduce instability, PPO uses </w:t>
+      </w:r>
+      <w:r>
+        <w:t xml:space="preserve">a minimization function </w:t>
+      </w:r>
+      <w:r>
+        <w:t xml:space="preserve">taking </w:t>
+      </w:r>
+      <w:r>
+        <w:t>the lower bound of the change which will produce results</w:t>
+      </w:r>
+      <w:r>
+        <w:t>, therefore making the smallest effective change.</w:t>
+      </w:r>
+    </w:p>
+    <w:p>
+      <w:r>
+        <w:t>For the reasons covered above, in addition to PPO being a popular algorithm in the DRL space today meaning it has a lot of up-to-date documentation, PPO was selected as the algorithm of choice for this project.</w:t>
+      </w:r>
+    </w:p>
+    <w:p>
+      <w:pPr>
+        <w:pStyle w:val="Heading1"/>
+      </w:pPr>
+      <w:r>
+        <w:t>RESULTS</w:t>
+      </w:r>
+    </w:p>
+    <w:p>
+      <w:r>
+        <w:t>The 1-dimensional bin packing environment showed excellent results as compared to the control agent which took random choices. It was able to allocate incoming items at accuracies reaching 94%, and reach bin utilization of 98.64%</w:t>
+      </w:r>
+      <w:r>
+        <w:t>.</w:t>
+      </w:r>
+    </w:p>
+    <w:p>
+      <w:pPr>
+        <w:pStyle w:val="Heading1"/>
+      </w:pPr>
+      <w:r>
+        <w:t>CONCLUSIONS</w:t>
+      </w:r>
+    </w:p>
+    <w:p>
+      <w:pPr>
+        <w:pStyle w:val="Heading1"/>
+      </w:pPr>
+      <w:r>
+        <w:t>FURTHER WORK</w:t>
+      </w:r>
+    </w:p>
+    <w:p>
+      <w:pPr>
+        <w:spacing w:line="259" w:lineRule="auto"/>
+        <w:jc w:val="left"/>
+        <w:rPr>
+          <w:rFonts w:asciiTheme="minorHAnsi" w:eastAsiaTheme="majorEastAsia" w:hAnsiTheme="minorHAnsi" w:cstheme="minorHAnsi"/>
+          <w:b/>
+          <w:bCs/>
+          <w:color w:val="000000" w:themeColor="text1"/>
+          <w:sz w:val="32"/>
+          <w:szCs w:val="44"/>
+        </w:rPr>
+      </w:pPr>
+      <w:r>
+        <w:br w:type="page"/>
+      </w:r>
+    </w:p>
+    <w:sdt>
+      <w:sdtPr>
+        <w:id w:val="1017665309"/>
+        <w:docPartObj>
+          <w:docPartGallery w:val="Bibliographies"/>
+          <w:docPartUnique/>
+        </w:docPartObj>
+      </w:sdtPr>
+      <w:sdtEndPr>
+        <w:rPr>
+          <w:rFonts w:ascii="Times New Roman" w:eastAsiaTheme="minorHAnsi" w:hAnsi="Times New Roman" w:cstheme="minorBidi"/>
+          <w:b w:val="0"/>
+          <w:bCs w:val="0"/>
+          <w:color w:val="auto"/>
+          <w:sz w:val="22"/>
+          <w:szCs w:val="22"/>
+        </w:rPr>
+      </w:sdtEndPr>
+      <w:sdtContent>
+        <w:p>
+          <w:pPr>
+            <w:pStyle w:val="Heading1"/>
+          </w:pPr>
+          <w:r>
+            <w:t>References</w:t>
+          </w:r>
+        </w:p>
+        <w:sdt>
+          <w:sdtPr>
+            <w:id w:val="-573587230"/>
+            <w:bibliography/>
+          </w:sdtPr>
+          <w:sdtContent>
+            <w:p>
+              <w:pPr>
+                <w:pStyle w:val="Bibliography"/>
+                <w:rPr>
+                  <w:noProof/>
+                  <w:sz w:val="24"/>
+                  <w:szCs w:val="24"/>
+                </w:rPr>
+              </w:pPr>
+              <w:r>
+                <w:fldChar w:fldCharType="begin"/>
+              </w:r>
+              <w:r>
+                <w:instrText xml:space="preserve"> BIBLIOGRAPHY </w:instrText>
+              </w:r>
+              <w:r>
+                <w:fldChar w:fldCharType="separate"/>
+              </w:r>
+              <w:r>
+                <w:rPr>
+                  <w:noProof/>
+                </w:rPr>
+                <w:t xml:space="preserve">Amazon, 2022. </w:t>
+              </w:r>
+              <w:r>
+                <w:rPr>
+                  <w:i/>
+                  <w:iCs/>
+                  <w:noProof/>
+                </w:rPr>
+                <w:t xml:space="preserve">Amazon EC2 On-Demand Pricing. </w:t>
+              </w:r>
+              <w:r>
+                <w:rPr>
+                  <w:noProof/>
+                </w:rPr>
+                <w:t xml:space="preserve">[Online] </w:t>
+              </w:r>
+              <w:r>
+                <w:rPr>
+                  <w:noProof/>
+                </w:rPr>
+                <w:br/>
+                <w:t xml:space="preserve">Available at: </w:t>
+              </w:r>
+              <w:r>
+                <w:rPr>
+                  <w:noProof/>
+                  <w:u w:val="single"/>
+                </w:rPr>
+                <w:t>https://aws.amazon.com/ec2/pricing/on-demand/</w:t>
+              </w:r>
+              <w:r>
+                <w:rPr>
+                  <w:noProof/>
+                </w:rPr>
+                <w:br/>
+                <w:t>[Accessed 12 03 2022].</w:t>
+              </w:r>
+            </w:p>
+            <w:p>
+              <w:pPr>
+                <w:pStyle w:val="Bibliography"/>
+                <w:rPr>
+                  <w:noProof/>
+                </w:rPr>
+              </w:pPr>
+              <w:r>
+                <w:rPr>
+                  <w:noProof/>
+                </w:rPr>
+                <w:t xml:space="preserve">Amazon, 2022. </w:t>
+              </w:r>
+              <w:r>
+                <w:rPr>
+                  <w:i/>
+                  <w:iCs/>
+                  <w:noProof/>
+                </w:rPr>
+                <w:t xml:space="preserve">Amazon EC2 Spot Instances Pricing. </w:t>
+              </w:r>
+              <w:r>
+                <w:rPr>
+                  <w:noProof/>
+                </w:rPr>
+                <w:t xml:space="preserve">[Online] </w:t>
+              </w:r>
+              <w:r>
+                <w:rPr>
+                  <w:noProof/>
+                </w:rPr>
+                <w:br/>
+                <w:t xml:space="preserve">Available at: </w:t>
+              </w:r>
+              <w:r>
+                <w:rPr>
+                  <w:noProof/>
+                  <w:u w:val="single"/>
+                </w:rPr>
+                <w:t>https://aws.amazon.com/ec2/spot/pricing/</w:t>
+              </w:r>
+              <w:r>
+                <w:rPr>
+                  <w:noProof/>
+                </w:rPr>
+                <w:br/>
+                <w:t>[Accessed 12 03 2022].</w:t>
+              </w:r>
+            </w:p>
+            <w:p>
+              <w:pPr>
+                <w:pStyle w:val="Bibliography"/>
+                <w:rPr>
+                  <w:noProof/>
+                </w:rPr>
+              </w:pPr>
+              <w:r>
+                <w:rPr>
+                  <w:noProof/>
+                </w:rPr>
+                <w:t xml:space="preserve">David Naori, D. R., 2020. Online Placement of Virtual Machines with Prior Data. </w:t>
+              </w:r>
+              <w:r>
+                <w:rPr>
+                  <w:i/>
+                  <w:iCs/>
+                  <w:noProof/>
+                </w:rPr>
+                <w:t xml:space="preserve">IEEE INFOCOM 2020 - IEEE Conference on Computer Communications, </w:t>
+              </w:r>
+              <w:r>
+                <w:rPr>
+                  <w:noProof/>
+                </w:rPr>
+                <w:t>p. 10.</w:t>
+              </w:r>
+            </w:p>
+            <w:p>
+              <w:pPr>
+                <w:pStyle w:val="Bibliography"/>
+                <w:rPr>
+                  <w:noProof/>
+                </w:rPr>
+              </w:pPr>
+              <w:r>
+                <w:rPr>
+                  <w:noProof/>
+                </w:rPr>
+                <w:t xml:space="preserve">Engstrom, L. et al., 2020. </w:t>
+              </w:r>
+              <w:r>
+                <w:rPr>
+                  <w:i/>
+                  <w:iCs/>
+                  <w:noProof/>
+                </w:rPr>
+                <w:t xml:space="preserve">Implementation matters in deep policy gradients: a case study on PPO and TRPO. </w:t>
+              </w:r>
+              <w:r>
+                <w:rPr>
+                  <w:noProof/>
+                </w:rPr>
+                <w:t>s.l., ICLR.</w:t>
+              </w:r>
+            </w:p>
+            <w:p>
+              <w:pPr>
+                <w:pStyle w:val="Bibliography"/>
+                <w:rPr>
+                  <w:noProof/>
+                </w:rPr>
+              </w:pPr>
+              <w:r>
+                <w:rPr>
+                  <w:noProof/>
+                </w:rPr>
+                <w:t xml:space="preserve">Gaul, V., 2022. </w:t>
+              </w:r>
+              <w:r>
+                <w:rPr>
+                  <w:i/>
+                  <w:iCs/>
+                  <w:noProof/>
+                </w:rPr>
+                <w:t xml:space="preserve">Infrastructure as a Service Market Statistics, Drivers and Forecast. </w:t>
+              </w:r>
+              <w:r>
+                <w:rPr>
+                  <w:noProof/>
+                </w:rPr>
+                <w:t xml:space="preserve">[Online] </w:t>
+              </w:r>
+              <w:r>
+                <w:rPr>
+                  <w:noProof/>
+                </w:rPr>
+                <w:br/>
+                <w:t xml:space="preserve">Available at: </w:t>
+              </w:r>
+              <w:r>
+                <w:rPr>
+                  <w:noProof/>
+                  <w:u w:val="single"/>
+                </w:rPr>
+                <w:t>https://www.alliedmarketresearch.com/infrastructure-as-a-service-IAAS-market</w:t>
+              </w:r>
+              <w:r>
+                <w:rPr>
+                  <w:noProof/>
+                </w:rPr>
+                <w:br/>
+                <w:t>[Accessed 2022].</w:t>
+              </w:r>
+            </w:p>
+            <w:p>
+              <w:pPr>
+                <w:pStyle w:val="Bibliography"/>
+                <w:rPr>
+                  <w:noProof/>
+                </w:rPr>
+              </w:pPr>
+              <w:r>
+                <w:rPr>
+                  <w:noProof/>
+                </w:rPr>
+                <w:t xml:space="preserve">Mnih, V. et al., 2013. </w:t>
+              </w:r>
+              <w:r>
+                <w:rPr>
+                  <w:i/>
+                  <w:iCs/>
+                  <w:noProof/>
+                </w:rPr>
+                <w:t xml:space="preserve">Playing Atari with Deep Reinforcement Learning, </w:t>
+              </w:r>
+              <w:r>
+                <w:rPr>
+                  <w:noProof/>
+                </w:rPr>
+                <w:t>s.l.: Google DeepMind.</w:t>
+              </w:r>
+            </w:p>
+            <w:p>
+              <w:pPr>
+                <w:pStyle w:val="Bibliography"/>
+                <w:rPr>
+                  <w:noProof/>
+                </w:rPr>
+              </w:pPr>
+              <w:r>
+                <w:rPr>
+                  <w:noProof/>
+                </w:rPr>
+                <w:t xml:space="preserve">Schulman, J. et al., 2015. </w:t>
+              </w:r>
+              <w:r>
+                <w:rPr>
+                  <w:i/>
+                  <w:iCs/>
+                  <w:noProof/>
+                </w:rPr>
+                <w:t xml:space="preserve">Trust Region Policy Optimization. </w:t>
+              </w:r>
+              <w:r>
+                <w:rPr>
+                  <w:noProof/>
+                </w:rPr>
+                <w:t>Proceedings of the 32nd International Conference on Machine Learning, PMLR 37:1889-1897, s.n.</w:t>
+              </w:r>
+            </w:p>
+            <w:p>
+              <w:pPr>
+                <w:pStyle w:val="Bibliography"/>
+                <w:rPr>
+                  <w:noProof/>
+                </w:rPr>
+              </w:pPr>
+              <w:r>
+                <w:rPr>
+                  <w:noProof/>
+                </w:rPr>
+                <w:t xml:space="preserve">Schulman, J., Wolski, F., Dhariwal, P. &amp; Radford, A., 2017. Proximal Policy Optimization Algorithms. </w:t>
+              </w:r>
+            </w:p>
+            <w:p>
+              <w:pPr>
+                <w:jc w:val="left"/>
+              </w:pPr>
+              <w:r>
+                <w:rPr>
+                  <w:b/>
+                  <w:bCs/>
+                  <w:noProof/>
+                </w:rPr>
+                <w:fldChar w:fldCharType="end"/>
+              </w:r>
+            </w:p>
+          </w:sdtContent>
+        </w:sdt>
+      </w:sdtContent>
+    </w:sdt>
+    <w:p/>
     <w:sectPr>
       <w:type w:val="continuous"/>
       <w:pgSz w:w="11906" w:h="16838"/>
@@ -467,6 +1987,57 @@
       </w:r>
       <w:r>
         <w:t>)</w:t>
+      </w:r>
+    </w:p>
+  </w:footnote>
+  <w:footnote w:id="3">
+    <w:p>
+      <w:pPr>
+        <w:pStyle w:val="FootnoteText"/>
+      </w:pPr>
+      <w:r>
+        <w:rPr>
+          <w:rStyle w:val="FootnoteReference"/>
+        </w:rPr>
+        <w:footnoteRef/>
+      </w:r>
+      <w:r>
+        <w:t xml:space="preserve"> </w:t>
+      </w:r>
+      <w:r>
+        <w:t>This describes the clipping method, but it is also possible to use the KL-divergence penalty method, or indeed a hybrid method using a KL-divergence constraint wrapping our clipping method. An ablation study by OpenAI found the clipping method to work better</w:t>
+      </w:r>
+      <w:r>
+        <w:t xml:space="preserve"> </w:t>
+      </w:r>
+      <w:sdt>
+        <w:sdtPr>
+          <w:id w:val="1718556437"/>
+          <w:citation/>
+        </w:sdtPr>
+        <w:sdtContent>
+          <w:r>
+            <w:fldChar w:fldCharType="begin"/>
+          </w:r>
+          <w:r>
+            <w:instrText xml:space="preserve"> CITATION Eng20 \l 2057 </w:instrText>
+          </w:r>
+          <w:r>
+            <w:fldChar w:fldCharType="separate"/>
+          </w:r>
+          <w:r>
+            <w:rPr>
+              <w:noProof/>
+            </w:rPr>
+            <w:t>(Engstrom, et al., 2020)</w:t>
+          </w:r>
+          <w:r>
+            <w:fldChar w:fldCharType="end"/>
+          </w:r>
+        </w:sdtContent>
+      </w:sdt>
+      <w:r>
+        <w:t>.</w:t>
       </w:r>
     </w:p>
   </w:footnote>
@@ -565,16 +2136,16 @@
     </w:lvl>
   </w:abstractNum>
   <w:abstractNum w:abstractNumId="1" w15:restartNumberingAfterBreak="0">
-    <w:nsid w:val="756A47AA"/>
+    <w:nsid w:val="43ED1A28"/>
     <w:multiLevelType w:val="hybridMultilevel"/>
-    <w:tmpl w:val="3C6205EC"/>
-    <w:lvl w:ilvl="0" w:tplc="FECC8E08">
+    <w:tmpl w:val="0EA08192"/>
+    <w:lvl w:ilvl="0" w:tplc="0809000F">
       <w:start w:val="1"/>
-      <w:numFmt w:val="upperRoman"/>
+      <w:numFmt w:val="decimal"/>
       <w:lvlText w:val="%1."/>
       <w:lvlJc w:val="left"/>
       <w:pPr>
-        <w:ind w:left="1800" w:hanging="720"/>
+        <w:ind w:left="720" w:hanging="360"/>
       </w:pPr>
       <w:rPr>
         <w:rFonts w:hint="default"/>
@@ -586,7 +2157,7 @@
       <w:lvlText w:val="%2."/>
       <w:lvlJc w:val="left"/>
       <w:pPr>
-        <w:ind w:left="2160" w:hanging="360"/>
+        <w:ind w:left="1440" w:hanging="360"/>
       </w:pPr>
     </w:lvl>
     <w:lvl w:ilvl="2" w:tplc="0809001B" w:tentative="1">
@@ -595,7 +2166,7 @@
       <w:lvlText w:val="%3."/>
       <w:lvlJc w:val="right"/>
       <w:pPr>
-        <w:ind w:left="2880" w:hanging="180"/>
+        <w:ind w:left="2160" w:hanging="180"/>
       </w:pPr>
     </w:lvl>
     <w:lvl w:ilvl="3" w:tplc="0809000F" w:tentative="1">
@@ -604,7 +2175,7 @@
       <w:lvlText w:val="%4."/>
       <w:lvlJc w:val="left"/>
       <w:pPr>
-        <w:ind w:left="3600" w:hanging="360"/>
+        <w:ind w:left="2880" w:hanging="360"/>
       </w:pPr>
     </w:lvl>
     <w:lvl w:ilvl="4" w:tplc="08090019" w:tentative="1">
@@ -613,7 +2184,7 @@
       <w:lvlText w:val="%5."/>
       <w:lvlJc w:val="left"/>
       <w:pPr>
-        <w:ind w:left="4320" w:hanging="360"/>
+        <w:ind w:left="3600" w:hanging="360"/>
       </w:pPr>
     </w:lvl>
     <w:lvl w:ilvl="5" w:tplc="0809001B" w:tentative="1">
@@ -622,7 +2193,7 @@
       <w:lvlText w:val="%6."/>
       <w:lvlJc w:val="right"/>
       <w:pPr>
-        <w:ind w:left="5040" w:hanging="180"/>
+        <w:ind w:left="4320" w:hanging="180"/>
       </w:pPr>
     </w:lvl>
     <w:lvl w:ilvl="6" w:tplc="0809000F" w:tentative="1">
@@ -631,7 +2202,7 @@
       <w:lvlText w:val="%7."/>
       <w:lvlJc w:val="left"/>
       <w:pPr>
-        <w:ind w:left="5760" w:hanging="360"/>
+        <w:ind w:left="5040" w:hanging="360"/>
       </w:pPr>
     </w:lvl>
     <w:lvl w:ilvl="7" w:tplc="08090019" w:tentative="1">
@@ -640,7 +2211,7 @@
       <w:lvlText w:val="%8."/>
       <w:lvlJc w:val="left"/>
       <w:pPr>
-        <w:ind w:left="6480" w:hanging="360"/>
+        <w:ind w:left="5760" w:hanging="360"/>
       </w:pPr>
     </w:lvl>
     <w:lvl w:ilvl="8" w:tplc="0809001B" w:tentative="1">
@@ -649,6 +2220,184 @@
       <w:lvlText w:val="%9."/>
       <w:lvlJc w:val="right"/>
       <w:pPr>
+        <w:ind w:left="6480" w:hanging="180"/>
+      </w:pPr>
+    </w:lvl>
+  </w:abstractNum>
+  <w:abstractNum w:abstractNumId="2" w15:restartNumberingAfterBreak="0">
+    <w:nsid w:val="702B76A2"/>
+    <w:multiLevelType w:val="hybridMultilevel"/>
+    <w:tmpl w:val="64801E90"/>
+    <w:lvl w:ilvl="0" w:tplc="0809000F">
+      <w:start w:val="1"/>
+      <w:numFmt w:val="decimal"/>
+      <w:lvlText w:val="%1."/>
+      <w:lvlJc w:val="left"/>
+      <w:pPr>
+        <w:ind w:left="720" w:hanging="360"/>
+      </w:pPr>
+      <w:rPr>
+        <w:rFonts w:hint="default"/>
+      </w:rPr>
+    </w:lvl>
+    <w:lvl w:ilvl="1" w:tplc="08090019" w:tentative="1">
+      <w:start w:val="1"/>
+      <w:numFmt w:val="lowerLetter"/>
+      <w:lvlText w:val="%2."/>
+      <w:lvlJc w:val="left"/>
+      <w:pPr>
+        <w:ind w:left="1440" w:hanging="360"/>
+      </w:pPr>
+    </w:lvl>
+    <w:lvl w:ilvl="2" w:tplc="0809001B" w:tentative="1">
+      <w:start w:val="1"/>
+      <w:numFmt w:val="lowerRoman"/>
+      <w:lvlText w:val="%3."/>
+      <w:lvlJc w:val="right"/>
+      <w:pPr>
+        <w:ind w:left="2160" w:hanging="180"/>
+      </w:pPr>
+    </w:lvl>
+    <w:lvl w:ilvl="3" w:tplc="0809000F" w:tentative="1">
+      <w:start w:val="1"/>
+      <w:numFmt w:val="decimal"/>
+      <w:lvlText w:val="%4."/>
+      <w:lvlJc w:val="left"/>
+      <w:pPr>
+        <w:ind w:left="2880" w:hanging="360"/>
+      </w:pPr>
+    </w:lvl>
+    <w:lvl w:ilvl="4" w:tplc="08090019" w:tentative="1">
+      <w:start w:val="1"/>
+      <w:numFmt w:val="lowerLetter"/>
+      <w:lvlText w:val="%5."/>
+      <w:lvlJc w:val="left"/>
+      <w:pPr>
+        <w:ind w:left="3600" w:hanging="360"/>
+      </w:pPr>
+    </w:lvl>
+    <w:lvl w:ilvl="5" w:tplc="0809001B" w:tentative="1">
+      <w:start w:val="1"/>
+      <w:numFmt w:val="lowerRoman"/>
+      <w:lvlText w:val="%6."/>
+      <w:lvlJc w:val="right"/>
+      <w:pPr>
+        <w:ind w:left="4320" w:hanging="180"/>
+      </w:pPr>
+    </w:lvl>
+    <w:lvl w:ilvl="6" w:tplc="0809000F" w:tentative="1">
+      <w:start w:val="1"/>
+      <w:numFmt w:val="decimal"/>
+      <w:lvlText w:val="%7."/>
+      <w:lvlJc w:val="left"/>
+      <w:pPr>
+        <w:ind w:left="5040" w:hanging="360"/>
+      </w:pPr>
+    </w:lvl>
+    <w:lvl w:ilvl="7" w:tplc="08090019" w:tentative="1">
+      <w:start w:val="1"/>
+      <w:numFmt w:val="lowerLetter"/>
+      <w:lvlText w:val="%8."/>
+      <w:lvlJc w:val="left"/>
+      <w:pPr>
+        <w:ind w:left="5760" w:hanging="360"/>
+      </w:pPr>
+    </w:lvl>
+    <w:lvl w:ilvl="8" w:tplc="0809001B" w:tentative="1">
+      <w:start w:val="1"/>
+      <w:numFmt w:val="lowerRoman"/>
+      <w:lvlText w:val="%9."/>
+      <w:lvlJc w:val="right"/>
+      <w:pPr>
+        <w:ind w:left="6480" w:hanging="180"/>
+      </w:pPr>
+    </w:lvl>
+  </w:abstractNum>
+  <w:abstractNum w:abstractNumId="3" w15:restartNumberingAfterBreak="0">
+    <w:nsid w:val="756A47AA"/>
+    <w:multiLevelType w:val="hybridMultilevel"/>
+    <w:tmpl w:val="3C6205EC"/>
+    <w:lvl w:ilvl="0" w:tplc="FECC8E08">
+      <w:start w:val="1"/>
+      <w:numFmt w:val="upperRoman"/>
+      <w:lvlText w:val="%1."/>
+      <w:lvlJc w:val="left"/>
+      <w:pPr>
+        <w:ind w:left="1800" w:hanging="720"/>
+      </w:pPr>
+      <w:rPr>
+        <w:rFonts w:hint="default"/>
+      </w:rPr>
+    </w:lvl>
+    <w:lvl w:ilvl="1" w:tplc="08090019" w:tentative="1">
+      <w:start w:val="1"/>
+      <w:numFmt w:val="lowerLetter"/>
+      <w:lvlText w:val="%2."/>
+      <w:lvlJc w:val="left"/>
+      <w:pPr>
+        <w:ind w:left="2160" w:hanging="360"/>
+      </w:pPr>
+    </w:lvl>
+    <w:lvl w:ilvl="2" w:tplc="0809001B" w:tentative="1">
+      <w:start w:val="1"/>
+      <w:numFmt w:val="lowerRoman"/>
+      <w:lvlText w:val="%3."/>
+      <w:lvlJc w:val="right"/>
+      <w:pPr>
+        <w:ind w:left="2880" w:hanging="180"/>
+      </w:pPr>
+    </w:lvl>
+    <w:lvl w:ilvl="3" w:tplc="0809000F" w:tentative="1">
+      <w:start w:val="1"/>
+      <w:numFmt w:val="decimal"/>
+      <w:lvlText w:val="%4."/>
+      <w:lvlJc w:val="left"/>
+      <w:pPr>
+        <w:ind w:left="3600" w:hanging="360"/>
+      </w:pPr>
+    </w:lvl>
+    <w:lvl w:ilvl="4" w:tplc="08090019" w:tentative="1">
+      <w:start w:val="1"/>
+      <w:numFmt w:val="lowerLetter"/>
+      <w:lvlText w:val="%5."/>
+      <w:lvlJc w:val="left"/>
+      <w:pPr>
+        <w:ind w:left="4320" w:hanging="360"/>
+      </w:pPr>
+    </w:lvl>
+    <w:lvl w:ilvl="5" w:tplc="0809001B" w:tentative="1">
+      <w:start w:val="1"/>
+      <w:numFmt w:val="lowerRoman"/>
+      <w:lvlText w:val="%6."/>
+      <w:lvlJc w:val="right"/>
+      <w:pPr>
+        <w:ind w:left="5040" w:hanging="180"/>
+      </w:pPr>
+    </w:lvl>
+    <w:lvl w:ilvl="6" w:tplc="0809000F" w:tentative="1">
+      <w:start w:val="1"/>
+      <w:numFmt w:val="decimal"/>
+      <w:lvlText w:val="%7."/>
+      <w:lvlJc w:val="left"/>
+      <w:pPr>
+        <w:ind w:left="5760" w:hanging="360"/>
+      </w:pPr>
+    </w:lvl>
+    <w:lvl w:ilvl="7" w:tplc="08090019" w:tentative="1">
+      <w:start w:val="1"/>
+      <w:numFmt w:val="lowerLetter"/>
+      <w:lvlText w:val="%8."/>
+      <w:lvlJc w:val="left"/>
+      <w:pPr>
+        <w:ind w:left="6480" w:hanging="360"/>
+      </w:pPr>
+    </w:lvl>
+    <w:lvl w:ilvl="8" w:tplc="0809001B" w:tentative="1">
+      <w:start w:val="1"/>
+      <w:numFmt w:val="lowerRoman"/>
+      <w:lvlText w:val="%9."/>
+      <w:lvlJc w:val="right"/>
+      <w:pPr>
         <w:ind w:left="7200" w:hanging="180"/>
       </w:pPr>
     </w:lvl>
@@ -657,6 +2406,12 @@
     <w:abstractNumId w:val="0"/>
   </w:num>
   <w:num w:numId="2">
+    <w:abstractNumId w:val="3"/>
+  </w:num>
+  <w:num w:numId="3">
+    <w:abstractNumId w:val="2"/>
+  </w:num>
+  <w:num w:numId="4">
     <w:abstractNumId w:val="1"/>
   </w:num>
 </w:numbering>
@@ -1076,18 +2831,44 @@
     <w:link w:val="Heading1Char"/>
     <w:uiPriority w:val="9"/>
     <w:qFormat/>
-    <w:rsid w:val="00944B88"/>
+    <w:rsid w:val="00C01997"/>
     <w:pPr>
       <w:keepNext/>
       <w:keepLines/>
       <w:spacing w:before="240" w:after="0"/>
-      <w:jc w:val="center"/>
+      <w:jc w:val="left"/>
       <w:outlineLvl w:val="0"/>
     </w:pPr>
     <w:rPr>
-      <w:rFonts w:eastAsiaTheme="majorEastAsia" w:cstheme="majorBidi"/>
+      <w:rFonts w:asciiTheme="minorHAnsi" w:eastAsiaTheme="majorEastAsia" w:hAnsiTheme="minorHAnsi" w:cstheme="minorHAnsi"/>
+      <w:b/>
+      <w:bCs/>
       <w:color w:val="000000" w:themeColor="text1"/>
-      <w:szCs w:val="32"/>
+      <w:sz w:val="32"/>
+      <w:szCs w:val="44"/>
+    </w:rPr>
+  </w:style>
+  <w:style w:type="paragraph" w:styleId="Heading2">
+    <w:name w:val="heading 2"/>
+    <w:basedOn w:val="Normal"/>
+    <w:next w:val="Normal"/>
+    <w:link w:val="Heading2Char"/>
+    <w:uiPriority w:val="9"/>
+    <w:unhideWhenUsed/>
+    <w:qFormat/>
+    <w:rsid w:val="00C01997"/>
+    <w:pPr>
+      <w:keepNext/>
+      <w:keepLines/>
+      <w:spacing w:before="40" w:after="0"/>
+      <w:outlineLvl w:val="1"/>
+    </w:pPr>
+    <w:rPr>
+      <w:rFonts w:ascii="Cambria" w:eastAsiaTheme="majorEastAsia" w:hAnsi="Cambria" w:cstheme="majorBidi"/>
+      <w:b/>
+      <w:bCs/>
+      <w:sz w:val="24"/>
+      <w:szCs w:val="24"/>
     </w:rPr>
   </w:style>
   <w:style w:type="character" w:default="1" w:styleId="DefaultParagraphFont">
@@ -1122,11 +2903,14 @@
     <w:basedOn w:val="DefaultParagraphFont"/>
     <w:link w:val="Heading1"/>
     <w:uiPriority w:val="9"/>
-    <w:rsid w:val="00944B88"/>
+    <w:rsid w:val="00C01997"/>
     <w:rPr>
-      <w:rFonts w:ascii="Times New Roman" w:eastAsiaTheme="majorEastAsia" w:hAnsi="Times New Roman" w:cstheme="majorBidi"/>
+      <w:rFonts w:eastAsiaTheme="majorEastAsia" w:cstheme="minorHAnsi"/>
+      <w:b/>
+      <w:bCs/>
       <w:color w:val="000000" w:themeColor="text1"/>
-      <w:szCs w:val="32"/>
+      <w:sz w:val="32"/>
+      <w:szCs w:val="44"/>
     </w:rPr>
   </w:style>
   <w:style w:type="paragraph" w:styleId="ListParagraph">
@@ -1284,6 +3068,78 @@
     <w:semiHidden/>
     <w:unhideWhenUsed/>
     <w:rsid w:val="00017301"/>
+    <w:rPr>
+      <w:vertAlign w:val="superscript"/>
+    </w:rPr>
+  </w:style>
+  <w:style w:type="character" w:customStyle="1" w:styleId="Heading2Char">
+    <w:name w:val="Heading 2 Char"/>
+    <w:basedOn w:val="DefaultParagraphFont"/>
+    <w:link w:val="Heading2"/>
+    <w:uiPriority w:val="9"/>
+    <w:rsid w:val="00C01997"/>
+    <w:rPr>
+      <w:rFonts w:ascii="Cambria" w:eastAsiaTheme="majorEastAsia" w:hAnsi="Cambria" w:cstheme="majorBidi"/>
+      <w:b/>
+      <w:bCs/>
+      <w:sz w:val="24"/>
+      <w:szCs w:val="24"/>
+    </w:rPr>
+  </w:style>
+  <w:style w:type="character" w:styleId="PlaceholderText">
+    <w:name w:val="Placeholder Text"/>
+    <w:basedOn w:val="DefaultParagraphFont"/>
+    <w:uiPriority w:val="99"/>
+    <w:semiHidden/>
+    <w:rsid w:val="00564B45"/>
+    <w:rPr>
+      <w:color w:val="808080"/>
+    </w:rPr>
+  </w:style>
+  <w:style w:type="paragraph" w:styleId="Bibliography">
+    <w:name w:val="Bibliography"/>
+    <w:basedOn w:val="Normal"/>
+    <w:next w:val="Normal"/>
+    <w:uiPriority w:val="37"/>
+    <w:unhideWhenUsed/>
+    <w:rsid w:val="006E32C3"/>
+  </w:style>
+  <w:style w:type="paragraph" w:styleId="EndnoteText">
+    <w:name w:val="endnote text"/>
+    <w:basedOn w:val="Normal"/>
+    <w:link w:val="EndnoteTextChar"/>
+    <w:uiPriority w:val="99"/>
+    <w:semiHidden/>
+    <w:unhideWhenUsed/>
+    <w:rsid w:val="002B32EB"/>
+    <w:pPr>
+      <w:spacing w:after="0" w:line="240" w:lineRule="auto"/>
+    </w:pPr>
+    <w:rPr>
+      <w:sz w:val="20"/>
+      <w:szCs w:val="20"/>
+    </w:rPr>
+  </w:style>
+  <w:style w:type="character" w:customStyle="1" w:styleId="EndnoteTextChar">
+    <w:name w:val="Endnote Text Char"/>
+    <w:basedOn w:val="DefaultParagraphFont"/>
+    <w:link w:val="EndnoteText"/>
+    <w:uiPriority w:val="99"/>
+    <w:semiHidden/>
+    <w:rsid w:val="002B32EB"/>
+    <w:rPr>
+      <w:rFonts w:ascii="Times New Roman" w:hAnsi="Times New Roman"/>
+      <w:sz w:val="20"/>
+      <w:szCs w:val="20"/>
+    </w:rPr>
+  </w:style>
+  <w:style w:type="character" w:styleId="EndnoteReference">
+    <w:name w:val="endnote reference"/>
+    <w:basedOn w:val="DefaultParagraphFont"/>
+    <w:uiPriority w:val="99"/>
+    <w:semiHidden/>
+    <w:unhideWhenUsed/>
+    <w:rsid w:val="002B32EB"/>
     <w:rPr>
       <w:vertAlign w:val="superscript"/>
     </w:rPr>
@@ -1587,7 +3443,7 @@
 </file>
 
 <file path=customXml/item1.xml><?xml version="1.0" encoding="utf-8"?>
-<b:Sources xmlns:b="http://schemas.openxmlformats.org/officeDocument/2006/bibliography" xmlns="http://schemas.openxmlformats.org/officeDocument/2006/bibliography" SelectedStyle="\APASixthEditionOfficeOnline.xsl" StyleName="APA" Version="6">
+<b:Sources xmlns:b="http://schemas.openxmlformats.org/officeDocument/2006/bibliography" xmlns="http://schemas.openxmlformats.org/officeDocument/2006/bibliography" SelectedStyle="\HarvardAnglia2008OfficeOnline.xsl" StyleName="Harvard - Anglia" Version="2008">
   <b:Source>
     <b:Tag>Ama221</b:Tag>
     <b:SourceType>InternetSite</b:SourceType>
@@ -1605,7 +3461,7 @@
     <b:MonthAccessed>03</b:MonthAccessed>
     <b:DayAccessed>12</b:DayAccessed>
     <b:URL>https://aws.amazon.com/ec2/spot/pricing/</b:URL>
-    <b:RefOrder>2</b:RefOrder>
+    <b:RefOrder>6</b:RefOrder>
   </b:Source>
   <b:Source>
     <b:Tag>Ama22</b:Tag>
@@ -1625,7 +3481,7 @@
     <b:YearAccessed>2022</b:YearAccessed>
     <b:MonthAccessed>03</b:MonthAccessed>
     <b:DayAccessed>12</b:DayAccessed>
-    <b:RefOrder>3</b:RefOrder>
+    <b:RefOrder>7</b:RefOrder>
   </b:Source>
   <b:Source>
     <b:Tag>Dav20</b:Tag>
@@ -1646,13 +3502,184 @@
     </b:Author>
     <b:JournalName>IEEE INFOCOM 2020 - IEEE Conference on Computer Communications</b:JournalName>
     <b:Pages>10</b:Pages>
+    <b:RefOrder>2</b:RefOrder>
+  </b:Source>
+  <b:Source>
+    <b:Tag>Gau22</b:Tag>
+    <b:SourceType>InternetSite</b:SourceType>
+    <b:Guid>{4C247FBF-0355-4A2A-B9F4-3D4DCEF61F88}</b:Guid>
+    <b:Title>Infrastructure as a Service Market Statistics, Drivers and Forecast</b:Title>
+    <b:Year>2022</b:Year>
+    <b:Author>
+      <b:Author>
+        <b:NameList>
+          <b:Person>
+            <b:Last>Gaul</b:Last>
+            <b:First>Vishwa</b:First>
+          </b:Person>
+        </b:NameList>
+      </b:Author>
+    </b:Author>
+    <b:YearAccessed>2022</b:YearAccessed>
+    <b:URL>https://www.alliedmarketresearch.com/infrastructure-as-a-service-IAAS-market</b:URL>
     <b:RefOrder>1</b:RefOrder>
+  </b:Source>
+  <b:Source>
+    <b:Tag>Min13</b:Tag>
+    <b:SourceType>Report</b:SourceType>
+    <b:Guid>{E20BFF93-6A66-48EC-8F24-7CB594AAE2D5}</b:Guid>
+    <b:Title>Playing Atari with Deep Reinforcement Learning</b:Title>
+    <b:Year>2013</b:Year>
+    <b:Publisher>Google DeepMind</b:Publisher>
+    <b:Author>
+      <b:Author>
+        <b:NameList>
+          <b:Person>
+            <b:Last>Mnih</b:Last>
+            <b:First>Volodymyr</b:First>
+          </b:Person>
+          <b:Person>
+            <b:Last>Kavukcuoglu</b:Last>
+            <b:First>Koray</b:First>
+          </b:Person>
+          <b:Person>
+            <b:Last>Silver</b:Last>
+            <b:First>David</b:First>
+          </b:Person>
+          <b:Person>
+            <b:Last>Graves</b:Last>
+            <b:First>Alex</b:First>
+          </b:Person>
+          <b:Person>
+            <b:Last>Antonoglou</b:Last>
+            <b:First>Ioannis</b:First>
+          </b:Person>
+          <b:Person>
+            <b:Last>Wierstra</b:Last>
+            <b:First>Daan</b:First>
+          </b:Person>
+          <b:Person>
+            <b:Last>Riedmiller</b:Last>
+            <b:First>Martin</b:First>
+          </b:Person>
+        </b:NameList>
+      </b:Author>
+    </b:Author>
+    <b:RefOrder>3</b:RefOrder>
+  </b:Source>
+  <b:Source>
+    <b:Tag>Sch15</b:Tag>
+    <b:SourceType>ConferenceProceedings</b:SourceType>
+    <b:Guid>{E73FF097-0226-42F7-BF75-4989026A3127}</b:Guid>
+    <b:Title>Trust Region Policy Optimization</b:Title>
+    <b:Year>2015</b:Year>
+    <b:City>Proceedings of the 32nd International Conference on Machine Learning, PMLR 37:1889-1897</b:City>
+    <b:Author>
+      <b:Author>
+        <b:NameList>
+          <b:Person>
+            <b:Last>Schulman</b:Last>
+            <b:First>John</b:First>
+          </b:Person>
+          <b:Person>
+            <b:Last>Levine</b:Last>
+            <b:First>Sergey</b:First>
+          </b:Person>
+          <b:Person>
+            <b:Last>Abbeel</b:Last>
+            <b:First>Pieter</b:First>
+          </b:Person>
+          <b:Person>
+            <b:Last>Jordan</b:Last>
+            <b:First>Michael</b:First>
+          </b:Person>
+          <b:Person>
+            <b:Last>Moritz</b:Last>
+            <b:First>Philipp</b:First>
+          </b:Person>
+        </b:NameList>
+      </b:Author>
+    </b:Author>
+    <b:RefOrder>4</b:RefOrder>
+  </b:Source>
+  <b:Source>
+    <b:Tag>Sch17</b:Tag>
+    <b:SourceType>JournalArticle</b:SourceType>
+    <b:Guid>{E47752F4-2EB4-489F-B3F2-A26A3B82AB58}</b:Guid>
+    <b:Title>Proximal Policy Optimization Algorithms</b:Title>
+    <b:Year>2017</b:Year>
+    <b:Author>
+      <b:Author>
+        <b:NameList>
+          <b:Person>
+            <b:Last>Schulman</b:Last>
+            <b:First>John</b:First>
+          </b:Person>
+          <b:Person>
+            <b:Last>Wolski</b:Last>
+            <b:First>Filip</b:First>
+          </b:Person>
+          <b:Person>
+            <b:Last>Dhariwal</b:Last>
+            <b:First>Prafulla</b:First>
+          </b:Person>
+          <b:Person>
+            <b:Last>Radford</b:Last>
+            <b:First>Alec</b:First>
+          </b:Person>
+        </b:NameList>
+      </b:Author>
+    </b:Author>
+    <b:RefOrder>5</b:RefOrder>
+  </b:Source>
+  <b:Source>
+    <b:Tag>Eng20</b:Tag>
+    <b:SourceType>ConferenceProceedings</b:SourceType>
+    <b:Guid>{5C62FB21-2176-4ED6-A245-A219B500EEFD}</b:Guid>
+    <b:Title>Implementation matters in deep policy gradients: a case study on PPO and TRPO</b:Title>
+    <b:Year>2020</b:Year>
+    <b:Publisher>ICLR</b:Publisher>
+    <b:Author>
+      <b:Author>
+        <b:NameList>
+          <b:Person>
+            <b:Last>Engstrom</b:Last>
+            <b:First>Logan</b:First>
+          </b:Person>
+          <b:Person>
+            <b:Last>Ilyas</b:Last>
+            <b:First>Andrew</b:First>
+          </b:Person>
+          <b:Person>
+            <b:Last>Santurkar</b:Last>
+            <b:First>Shibani</b:First>
+          </b:Person>
+          <b:Person>
+            <b:Last>Tsipras</b:Last>
+            <b:First>Dimitris</b:First>
+          </b:Person>
+          <b:Person>
+            <b:Last>Janoos</b:Last>
+            <b:First>Firdaus</b:First>
+          </b:Person>
+          <b:Person>
+            <b:Last>Rudolph</b:Last>
+            <b:First>Larry</b:First>
+          </b:Person>
+          <b:Person>
+            <b:Last>Madry</b:Last>
+            <b:First>Aleksander</b:First>
+          </b:Person>
+        </b:NameList>
+      </b:Author>
+    </b:Author>
+    <b:RefOrder>8</b:RefOrder>
   </b:Source>
 </b:Sources>
 </file>
 
 <file path=customXml/itemProps1.xml><?xml version="1.0" encoding="utf-8"?>
-<ds:datastoreItem xmlns:ds="http://schemas.openxmlformats.org/officeDocument/2006/customXml" ds:itemID="{8CDE87DB-435C-4012-B2E9-9C7F835F64B8}">
+<ds:datastoreItem xmlns:ds="http://schemas.openxmlformats.org/officeDocument/2006/customXml" ds:itemID="{D036641B-E70C-4E71-8E66-C5FBE835813C}">
   <ds:schemaRefs>
     <ds:schemaRef ds:uri="http://schemas.openxmlformats.org/officeDocument/2006/bibliography"/>
   </ds:schemaRefs>

</xml_diff>

<commit_message>
Recorded 1D environment values, added graphs
</commit_message>
<xml_diff>
--- a/Documents/Ben Millar Project Report FYP.docx
+++ b/Documents/Ben Millar Project Report FYP.docx
@@ -4,18 +4,1315 @@
   <w:body>
     <w:p>
       <w:pPr>
+        <w:pStyle w:val="ReportGuidelines"/>
+        <w:rPr>
+          <w:szCs w:val="24"/>
+        </w:rPr>
+      </w:pPr>
+    </w:p>
+    <w:p>
+      <w:pPr>
+        <w:pStyle w:val="ReportGuidelines"/>
+        <w:rPr>
+          <w:szCs w:val="24"/>
+        </w:rPr>
+      </w:pPr>
+    </w:p>
+    <w:p>
+      <w:pPr>
+        <w:pStyle w:val="ReportGuidelines"/>
+        <w:jc w:val="center"/>
+        <w:rPr>
+          <w:szCs w:val="24"/>
+        </w:rPr>
+      </w:pPr>
+      <w:r>
+        <w:rPr>
+          <w:noProof/>
+        </w:rPr>
+        <w:drawing>
+          <wp:inline distT="0" distB="0" distL="0" distR="0" wp14:anchorId="0270327A" wp14:editId="7B68AB66">
+            <wp:extent cx="2275205" cy="1181100"/>
+            <wp:effectExtent l="0" t="0" r="0" b="0"/>
+            <wp:docPr id="1" name="Picture 1"/>
+            <wp:cNvGraphicFramePr>
+              <a:graphicFrameLocks xmlns:a="http://schemas.openxmlformats.org/drawingml/2006/main" noChangeAspect="1"/>
+            </wp:cNvGraphicFramePr>
+            <a:graphic xmlns:a="http://schemas.openxmlformats.org/drawingml/2006/main">
+              <a:graphicData uri="http://schemas.openxmlformats.org/drawingml/2006/picture">
+                <pic:pic xmlns:pic="http://schemas.openxmlformats.org/drawingml/2006/picture">
+                  <pic:nvPicPr>
+                    <pic:cNvPr id="0" name="Picture 1"/>
+                    <pic:cNvPicPr>
+                      <a:picLocks noChangeAspect="1" noChangeArrowheads="1"/>
+                    </pic:cNvPicPr>
+                  </pic:nvPicPr>
+                  <pic:blipFill>
+                    <a:blip r:embed="rId8">
+                      <a:extLst>
+                        <a:ext uri="{28A0092B-C50C-407E-A947-70E740481C1C}">
+                          <a14:useLocalDpi xmlns:a14="http://schemas.microsoft.com/office/drawing/2010/main" val="0"/>
+                        </a:ext>
+                      </a:extLst>
+                    </a:blip>
+                    <a:srcRect/>
+                    <a:stretch>
+                      <a:fillRect/>
+                    </a:stretch>
+                  </pic:blipFill>
+                  <pic:spPr bwMode="auto">
+                    <a:xfrm>
+                      <a:off x="0" y="0"/>
+                      <a:ext cx="2275205" cy="1181100"/>
+                    </a:xfrm>
+                    <a:prstGeom prst="rect">
+                      <a:avLst/>
+                    </a:prstGeom>
+                    <a:noFill/>
+                    <a:ln>
+                      <a:noFill/>
+                    </a:ln>
+                  </pic:spPr>
+                </pic:pic>
+              </a:graphicData>
+            </a:graphic>
+          </wp:inline>
+        </w:drawing>
+      </w:r>
+    </w:p>
+    <w:p>
+      <w:pPr>
+        <w:pStyle w:val="ReportGuidelines"/>
+        <w:jc w:val="center"/>
+        <w:rPr>
+          <w:szCs w:val="24"/>
+        </w:rPr>
+      </w:pPr>
+    </w:p>
+    <w:p>
+      <w:pPr>
         <w:pStyle w:val="Title"/>
         <w:jc w:val="center"/>
+      </w:pPr>
+      <w:r>
+        <w:t>Computer Games Development</w:t>
+      </w:r>
+    </w:p>
+    <w:p>
+      <w:pPr>
+        <w:pStyle w:val="Title"/>
+        <w:jc w:val="center"/>
+      </w:pPr>
+      <w:r>
+        <w:t>Project Report</w:t>
+      </w:r>
+    </w:p>
+    <w:p>
+      <w:pPr>
+        <w:pStyle w:val="Title"/>
+        <w:jc w:val="center"/>
+      </w:pPr>
+      <w:r>
+        <w:t>Year IV</w:t>
+      </w:r>
+    </w:p>
+    <w:p>
+      <w:pPr>
+        <w:pStyle w:val="ReportGuidelines"/>
+        <w:jc w:val="center"/>
+        <w:rPr>
+          <w:szCs w:val="24"/>
+        </w:rPr>
+      </w:pPr>
+    </w:p>
+    <w:p>
+      <w:pPr>
+        <w:pStyle w:val="ReportGuidelines"/>
+        <w:jc w:val="center"/>
+        <w:rPr>
+          <w:szCs w:val="24"/>
+        </w:rPr>
+      </w:pPr>
+    </w:p>
+    <w:p>
+      <w:pPr>
+        <w:pStyle w:val="Title"/>
+        <w:jc w:val="center"/>
+        <w:rPr>
+          <w:sz w:val="32"/>
+          <w:szCs w:val="32"/>
+        </w:rPr>
+      </w:pPr>
+    </w:p>
+    <w:p>
+      <w:pPr>
+        <w:pStyle w:val="Title"/>
+        <w:jc w:val="center"/>
+        <w:rPr>
+          <w:sz w:val="32"/>
+          <w:szCs w:val="32"/>
+        </w:rPr>
+      </w:pPr>
+      <w:r>
+        <w:rPr>
+          <w:sz w:val="32"/>
+          <w:szCs w:val="32"/>
+        </w:rPr>
+        <w:t>Ben Millar</w:t>
+      </w:r>
+    </w:p>
+    <w:p>
+      <w:pPr>
+        <w:pStyle w:val="Title"/>
+        <w:jc w:val="center"/>
+        <w:rPr>
+          <w:sz w:val="32"/>
+          <w:szCs w:val="32"/>
+        </w:rPr>
+      </w:pPr>
+      <w:r>
+        <w:rPr>
+          <w:sz w:val="32"/>
+          <w:szCs w:val="32"/>
+        </w:rPr>
+        <w:t>C00236772</w:t>
+      </w:r>
+    </w:p>
+    <w:p>
+      <w:pPr>
+        <w:pStyle w:val="Title"/>
+        <w:jc w:val="center"/>
+      </w:pPr>
+      <w:r>
+        <w:rPr>
+          <w:sz w:val="32"/>
+          <w:szCs w:val="32"/>
+        </w:rPr>
+        <w:t>26/04/2022</w:t>
+      </w:r>
+    </w:p>
+    <w:p>
+      <w:pPr>
+        <w:pStyle w:val="Heading1"/>
+        <w:rPr>
+          <w:sz w:val="24"/>
+          <w:szCs w:val="24"/>
+          <w:lang w:val="ga-IE"/>
+        </w:rPr>
+      </w:pPr>
+    </w:p>
+    <w:p>
+      <w:pPr>
+        <w:pStyle w:val="Heading1"/>
+        <w:rPr>
+          <w:sz w:val="24"/>
+          <w:szCs w:val="24"/>
+          <w:lang w:val="ga-IE"/>
+        </w:rPr>
+      </w:pPr>
+    </w:p>
+    <w:p>
+      <w:pPr>
+        <w:pStyle w:val="Heading1"/>
+        <w:rPr>
+          <w:sz w:val="24"/>
+          <w:szCs w:val="24"/>
+          <w:lang w:val="ga-IE"/>
+        </w:rPr>
+      </w:pPr>
+    </w:p>
+    <w:p>
+      <w:pPr>
+        <w:pStyle w:val="Heading1"/>
+        <w:rPr>
+          <w:sz w:val="24"/>
+          <w:szCs w:val="24"/>
+          <w:lang w:val="ga-IE"/>
+        </w:rPr>
+      </w:pPr>
+    </w:p>
+    <w:p>
+      <w:pPr>
+        <w:pStyle w:val="Heading1"/>
+        <w:rPr>
+          <w:sz w:val="24"/>
+          <w:szCs w:val="24"/>
+          <w:lang w:val="ga-IE"/>
+        </w:rPr>
+      </w:pPr>
+    </w:p>
+    <w:p>
+      <w:pPr>
+        <w:pStyle w:val="Heading1"/>
+        <w:rPr>
+          <w:sz w:val="24"/>
+          <w:szCs w:val="24"/>
+          <w:lang w:val="ga-IE"/>
+        </w:rPr>
+      </w:pPr>
+    </w:p>
+    <w:p>
+      <w:pPr>
+        <w:pStyle w:val="Heading1"/>
+        <w:rPr>
+          <w:sz w:val="24"/>
+          <w:szCs w:val="24"/>
+          <w:lang w:val="ga-IE"/>
+        </w:rPr>
+      </w:pPr>
+    </w:p>
+    <w:p>
+      <w:pPr>
+        <w:pStyle w:val="Heading1"/>
+        <w:rPr>
+          <w:sz w:val="24"/>
+          <w:szCs w:val="24"/>
+          <w:lang w:val="ga-IE"/>
+        </w:rPr>
+      </w:pPr>
+    </w:p>
+    <w:p>
+      <w:pPr>
+        <w:pStyle w:val="Title"/>
+        <w:jc w:val="center"/>
+        <w:rPr>
+          <w:sz w:val="32"/>
+          <w:szCs w:val="32"/>
+          <w:lang w:val="ga-IE"/>
+        </w:rPr>
+      </w:pPr>
+      <w:r>
+        <w:rPr>
+          <w:sz w:val="32"/>
+          <w:szCs w:val="32"/>
+        </w:rPr>
+        <w:t xml:space="preserve">[Declaration </w:t>
+      </w:r>
+      <w:r>
+        <w:rPr>
+          <w:sz w:val="32"/>
+          <w:szCs w:val="32"/>
+          <w:lang w:val="ga-IE"/>
+        </w:rPr>
+        <w:t>form to be attached]</w:t>
+      </w:r>
+    </w:p>
+    <w:p>
+      <w:pPr>
+        <w:spacing w:line="259" w:lineRule="auto"/>
+        <w:jc w:val="left"/>
+        <w:rPr>
+          <w:rFonts w:eastAsiaTheme="majorEastAsia" w:cstheme="majorBidi"/>
+          <w:spacing w:val="-10"/>
+          <w:kern w:val="28"/>
+          <w:sz w:val="32"/>
+          <w:szCs w:val="32"/>
+          <w:lang w:val="ga-IE"/>
+        </w:rPr>
+      </w:pPr>
+      <w:r>
+        <w:rPr>
+          <w:sz w:val="32"/>
+          <w:szCs w:val="32"/>
+          <w:lang w:val="ga-IE"/>
+        </w:rPr>
+        <w:br w:type="page"/>
+      </w:r>
+    </w:p>
+    <w:sdt>
+      <w:sdtPr>
+        <w:id w:val="214244031"/>
+        <w:docPartObj>
+          <w:docPartGallery w:val="Table of Contents"/>
+          <w:docPartUnique/>
+        </w:docPartObj>
+      </w:sdtPr>
+      <w:sdtEndPr>
+        <w:rPr>
+          <w:rFonts w:ascii="Times New Roman" w:eastAsiaTheme="minorHAnsi" w:hAnsi="Times New Roman" w:cstheme="minorBidi"/>
+          <w:b/>
+          <w:bCs/>
+          <w:noProof/>
+          <w:color w:val="auto"/>
+          <w:sz w:val="22"/>
+          <w:szCs w:val="22"/>
+          <w:lang w:val="en-GB"/>
+        </w:rPr>
+      </w:sdtEndPr>
+      <w:sdtContent>
+        <w:p>
+          <w:pPr>
+            <w:pStyle w:val="TOCHeading"/>
+          </w:pPr>
+          <w:r>
+            <w:t>Contents</w:t>
+          </w:r>
+        </w:p>
+        <w:p>
+          <w:pPr>
+            <w:pStyle w:val="TOC1"/>
+            <w:tabs>
+              <w:tab w:val="right" w:leader="dot" w:pos="9016"/>
+            </w:tabs>
+            <w:rPr>
+              <w:rFonts w:asciiTheme="minorHAnsi" w:eastAsiaTheme="minorEastAsia" w:hAnsiTheme="minorHAnsi"/>
+              <w:noProof/>
+              <w:lang w:eastAsia="en-GB"/>
+            </w:rPr>
+          </w:pPr>
+          <w:r>
+            <w:fldChar w:fldCharType="begin"/>
+          </w:r>
+          <w:r>
+            <w:instrText xml:space="preserve"> TOC \o "1-3" \h \z \u </w:instrText>
+          </w:r>
+          <w:r>
+            <w:fldChar w:fldCharType="separate"/>
+          </w:r>
+          <w:hyperlink w:anchor="_Toc101540546" w:history="1">
+            <w:r>
+              <w:rPr>
+                <w:rStyle w:val="Hyperlink"/>
+                <w:noProof/>
+              </w:rPr>
+              <w:t>INTRODUCTION</w:t>
+            </w:r>
+            <w:r>
+              <w:rPr>
+                <w:noProof/>
+                <w:webHidden/>
+              </w:rPr>
+              <w:tab/>
+            </w:r>
+            <w:r>
+              <w:rPr>
+                <w:noProof/>
+                <w:webHidden/>
+              </w:rPr>
+              <w:fldChar w:fldCharType="begin"/>
+            </w:r>
+            <w:r>
+              <w:rPr>
+                <w:noProof/>
+                <w:webHidden/>
+              </w:rPr>
+              <w:instrText xml:space="preserve"> PAGEREF _Toc101540546 \h </w:instrText>
+            </w:r>
+            <w:r>
+              <w:rPr>
+                <w:noProof/>
+                <w:webHidden/>
+              </w:rPr>
+            </w:r>
+            <w:r>
+              <w:rPr>
+                <w:noProof/>
+                <w:webHidden/>
+              </w:rPr>
+              <w:fldChar w:fldCharType="separate"/>
+            </w:r>
+            <w:r>
+              <w:rPr>
+                <w:noProof/>
+                <w:webHidden/>
+              </w:rPr>
+              <w:t>1</w:t>
+            </w:r>
+            <w:r>
+              <w:rPr>
+                <w:noProof/>
+                <w:webHidden/>
+              </w:rPr>
+              <w:fldChar w:fldCharType="end"/>
+            </w:r>
+          </w:hyperlink>
+        </w:p>
+        <w:p>
+          <w:pPr>
+            <w:pStyle w:val="TOC2"/>
+            <w:tabs>
+              <w:tab w:val="right" w:leader="dot" w:pos="9016"/>
+            </w:tabs>
+            <w:rPr>
+              <w:rFonts w:asciiTheme="minorHAnsi" w:eastAsiaTheme="minorEastAsia" w:hAnsiTheme="minorHAnsi"/>
+              <w:noProof/>
+              <w:lang w:eastAsia="en-GB"/>
+            </w:rPr>
+          </w:pPr>
+          <w:hyperlink w:anchor="_Toc101540547" w:history="1">
+            <w:r>
+              <w:rPr>
+                <w:rStyle w:val="Hyperlink"/>
+                <w:noProof/>
+              </w:rPr>
+              <w:t>Why should we solve this problem?</w:t>
+            </w:r>
+            <w:r>
+              <w:rPr>
+                <w:noProof/>
+                <w:webHidden/>
+              </w:rPr>
+              <w:tab/>
+            </w:r>
+            <w:r>
+              <w:rPr>
+                <w:noProof/>
+                <w:webHidden/>
+              </w:rPr>
+              <w:fldChar w:fldCharType="begin"/>
+            </w:r>
+            <w:r>
+              <w:rPr>
+                <w:noProof/>
+                <w:webHidden/>
+              </w:rPr>
+              <w:instrText xml:space="preserve"> PAGEREF _Toc101540547 \h </w:instrText>
+            </w:r>
+            <w:r>
+              <w:rPr>
+                <w:noProof/>
+                <w:webHidden/>
+              </w:rPr>
+            </w:r>
+            <w:r>
+              <w:rPr>
+                <w:noProof/>
+                <w:webHidden/>
+              </w:rPr>
+              <w:fldChar w:fldCharType="separate"/>
+            </w:r>
+            <w:r>
+              <w:rPr>
+                <w:noProof/>
+                <w:webHidden/>
+              </w:rPr>
+              <w:t>1</w:t>
+            </w:r>
+            <w:r>
+              <w:rPr>
+                <w:noProof/>
+                <w:webHidden/>
+              </w:rPr>
+              <w:fldChar w:fldCharType="end"/>
+            </w:r>
+          </w:hyperlink>
+        </w:p>
+        <w:p>
+          <w:pPr>
+            <w:pStyle w:val="TOC2"/>
+            <w:tabs>
+              <w:tab w:val="right" w:leader="dot" w:pos="9016"/>
+            </w:tabs>
+            <w:rPr>
+              <w:rFonts w:asciiTheme="minorHAnsi" w:eastAsiaTheme="minorEastAsia" w:hAnsiTheme="minorHAnsi"/>
+              <w:noProof/>
+              <w:lang w:eastAsia="en-GB"/>
+            </w:rPr>
+          </w:pPr>
+          <w:hyperlink w:anchor="_Toc101540548" w:history="1">
+            <w:r>
+              <w:rPr>
+                <w:rStyle w:val="Hyperlink"/>
+                <w:noProof/>
+              </w:rPr>
+              <w:t>Why deep reinforcement learning?</w:t>
+            </w:r>
+            <w:r>
+              <w:rPr>
+                <w:noProof/>
+                <w:webHidden/>
+              </w:rPr>
+              <w:tab/>
+            </w:r>
+            <w:r>
+              <w:rPr>
+                <w:noProof/>
+                <w:webHidden/>
+              </w:rPr>
+              <w:fldChar w:fldCharType="begin"/>
+            </w:r>
+            <w:r>
+              <w:rPr>
+                <w:noProof/>
+                <w:webHidden/>
+              </w:rPr>
+              <w:instrText xml:space="preserve"> PAGEREF _Toc101540548 \h </w:instrText>
+            </w:r>
+            <w:r>
+              <w:rPr>
+                <w:noProof/>
+                <w:webHidden/>
+              </w:rPr>
+            </w:r>
+            <w:r>
+              <w:rPr>
+                <w:noProof/>
+                <w:webHidden/>
+              </w:rPr>
+              <w:fldChar w:fldCharType="separate"/>
+            </w:r>
+            <w:r>
+              <w:rPr>
+                <w:noProof/>
+                <w:webHidden/>
+              </w:rPr>
+              <w:t>1</w:t>
+            </w:r>
+            <w:r>
+              <w:rPr>
+                <w:noProof/>
+                <w:webHidden/>
+              </w:rPr>
+              <w:fldChar w:fldCharType="end"/>
+            </w:r>
+          </w:hyperlink>
+        </w:p>
+        <w:p>
+          <w:pPr>
+            <w:pStyle w:val="TOC2"/>
+            <w:tabs>
+              <w:tab w:val="right" w:leader="dot" w:pos="9016"/>
+            </w:tabs>
+            <w:rPr>
+              <w:rFonts w:asciiTheme="minorHAnsi" w:eastAsiaTheme="minorEastAsia" w:hAnsiTheme="minorHAnsi"/>
+              <w:noProof/>
+              <w:lang w:eastAsia="en-GB"/>
+            </w:rPr>
+          </w:pPr>
+          <w:hyperlink w:anchor="_Toc101540549" w:history="1">
+            <w:r>
+              <w:rPr>
+                <w:rStyle w:val="Hyperlink"/>
+                <w:noProof/>
+              </w:rPr>
+              <w:t>Scope</w:t>
+            </w:r>
+            <w:r>
+              <w:rPr>
+                <w:noProof/>
+                <w:webHidden/>
+              </w:rPr>
+              <w:tab/>
+            </w:r>
+            <w:r>
+              <w:rPr>
+                <w:noProof/>
+                <w:webHidden/>
+              </w:rPr>
+              <w:fldChar w:fldCharType="begin"/>
+            </w:r>
+            <w:r>
+              <w:rPr>
+                <w:noProof/>
+                <w:webHidden/>
+              </w:rPr>
+              <w:instrText xml:space="preserve"> PAGEREF _Toc101540549 \h </w:instrText>
+            </w:r>
+            <w:r>
+              <w:rPr>
+                <w:noProof/>
+                <w:webHidden/>
+              </w:rPr>
+            </w:r>
+            <w:r>
+              <w:rPr>
+                <w:noProof/>
+                <w:webHidden/>
+              </w:rPr>
+              <w:fldChar w:fldCharType="separate"/>
+            </w:r>
+            <w:r>
+              <w:rPr>
+                <w:noProof/>
+                <w:webHidden/>
+              </w:rPr>
+              <w:t>2</w:t>
+            </w:r>
+            <w:r>
+              <w:rPr>
+                <w:noProof/>
+                <w:webHidden/>
+              </w:rPr>
+              <w:fldChar w:fldCharType="end"/>
+            </w:r>
+          </w:hyperlink>
+        </w:p>
+        <w:p>
+          <w:pPr>
+            <w:pStyle w:val="TOC1"/>
+            <w:tabs>
+              <w:tab w:val="right" w:leader="dot" w:pos="9016"/>
+            </w:tabs>
+            <w:rPr>
+              <w:rFonts w:asciiTheme="minorHAnsi" w:eastAsiaTheme="minorEastAsia" w:hAnsiTheme="minorHAnsi"/>
+              <w:noProof/>
+              <w:lang w:eastAsia="en-GB"/>
+            </w:rPr>
+          </w:pPr>
+          <w:hyperlink w:anchor="_Toc101540550" w:history="1">
+            <w:r>
+              <w:rPr>
+                <w:rStyle w:val="Hyperlink"/>
+                <w:noProof/>
+              </w:rPr>
+              <w:t>METHODS</w:t>
+            </w:r>
+            <w:r>
+              <w:rPr>
+                <w:noProof/>
+                <w:webHidden/>
+              </w:rPr>
+              <w:tab/>
+            </w:r>
+            <w:r>
+              <w:rPr>
+                <w:noProof/>
+                <w:webHidden/>
+              </w:rPr>
+              <w:fldChar w:fldCharType="begin"/>
+            </w:r>
+            <w:r>
+              <w:rPr>
+                <w:noProof/>
+                <w:webHidden/>
+              </w:rPr>
+              <w:instrText xml:space="preserve"> PAGEREF _Toc101540550 \h </w:instrText>
+            </w:r>
+            <w:r>
+              <w:rPr>
+                <w:noProof/>
+                <w:webHidden/>
+              </w:rPr>
+            </w:r>
+            <w:r>
+              <w:rPr>
+                <w:noProof/>
+                <w:webHidden/>
+              </w:rPr>
+              <w:fldChar w:fldCharType="separate"/>
+            </w:r>
+            <w:r>
+              <w:rPr>
+                <w:noProof/>
+                <w:webHidden/>
+              </w:rPr>
+              <w:t>2</w:t>
+            </w:r>
+            <w:r>
+              <w:rPr>
+                <w:noProof/>
+                <w:webHidden/>
+              </w:rPr>
+              <w:fldChar w:fldCharType="end"/>
+            </w:r>
+          </w:hyperlink>
+        </w:p>
+        <w:p>
+          <w:pPr>
+            <w:pStyle w:val="TOC2"/>
+            <w:tabs>
+              <w:tab w:val="right" w:leader="dot" w:pos="9016"/>
+            </w:tabs>
+            <w:rPr>
+              <w:rFonts w:asciiTheme="minorHAnsi" w:eastAsiaTheme="minorEastAsia" w:hAnsiTheme="minorHAnsi"/>
+              <w:noProof/>
+              <w:lang w:eastAsia="en-GB"/>
+            </w:rPr>
+          </w:pPr>
+          <w:hyperlink w:anchor="_Toc101540551" w:history="1">
+            <w:r>
+              <w:rPr>
+                <w:rStyle w:val="Hyperlink"/>
+                <w:noProof/>
+              </w:rPr>
+              <w:t>Evaluating performance</w:t>
+            </w:r>
+            <w:r>
+              <w:rPr>
+                <w:noProof/>
+                <w:webHidden/>
+              </w:rPr>
+              <w:tab/>
+            </w:r>
+            <w:r>
+              <w:rPr>
+                <w:noProof/>
+                <w:webHidden/>
+              </w:rPr>
+              <w:fldChar w:fldCharType="begin"/>
+            </w:r>
+            <w:r>
+              <w:rPr>
+                <w:noProof/>
+                <w:webHidden/>
+              </w:rPr>
+              <w:instrText xml:space="preserve"> PAGEREF _Toc101540551 \h </w:instrText>
+            </w:r>
+            <w:r>
+              <w:rPr>
+                <w:noProof/>
+                <w:webHidden/>
+              </w:rPr>
+            </w:r>
+            <w:r>
+              <w:rPr>
+                <w:noProof/>
+                <w:webHidden/>
+              </w:rPr>
+              <w:fldChar w:fldCharType="separate"/>
+            </w:r>
+            <w:r>
+              <w:rPr>
+                <w:noProof/>
+                <w:webHidden/>
+              </w:rPr>
+              <w:t>2</w:t>
+            </w:r>
+            <w:r>
+              <w:rPr>
+                <w:noProof/>
+                <w:webHidden/>
+              </w:rPr>
+              <w:fldChar w:fldCharType="end"/>
+            </w:r>
+          </w:hyperlink>
+        </w:p>
+        <w:p>
+          <w:pPr>
+            <w:pStyle w:val="TOC2"/>
+            <w:tabs>
+              <w:tab w:val="right" w:leader="dot" w:pos="9016"/>
+            </w:tabs>
+            <w:rPr>
+              <w:rFonts w:asciiTheme="minorHAnsi" w:eastAsiaTheme="minorEastAsia" w:hAnsiTheme="minorHAnsi"/>
+              <w:noProof/>
+              <w:lang w:eastAsia="en-GB"/>
+            </w:rPr>
+          </w:pPr>
+          <w:hyperlink w:anchor="_Toc101540552" w:history="1">
+            <w:r>
+              <w:rPr>
+                <w:rStyle w:val="Hyperlink"/>
+                <w:noProof/>
+              </w:rPr>
+              <w:t>Modelling the problem</w:t>
+            </w:r>
+            <w:r>
+              <w:rPr>
+                <w:noProof/>
+                <w:webHidden/>
+              </w:rPr>
+              <w:tab/>
+            </w:r>
+            <w:r>
+              <w:rPr>
+                <w:noProof/>
+                <w:webHidden/>
+              </w:rPr>
+              <w:fldChar w:fldCharType="begin"/>
+            </w:r>
+            <w:r>
+              <w:rPr>
+                <w:noProof/>
+                <w:webHidden/>
+              </w:rPr>
+              <w:instrText xml:space="preserve"> PAGEREF _Toc101540552 \h </w:instrText>
+            </w:r>
+            <w:r>
+              <w:rPr>
+                <w:noProof/>
+                <w:webHidden/>
+              </w:rPr>
+            </w:r>
+            <w:r>
+              <w:rPr>
+                <w:noProof/>
+                <w:webHidden/>
+              </w:rPr>
+              <w:fldChar w:fldCharType="separate"/>
+            </w:r>
+            <w:r>
+              <w:rPr>
+                <w:noProof/>
+                <w:webHidden/>
+              </w:rPr>
+              <w:t>3</w:t>
+            </w:r>
+            <w:r>
+              <w:rPr>
+                <w:noProof/>
+                <w:webHidden/>
+              </w:rPr>
+              <w:fldChar w:fldCharType="end"/>
+            </w:r>
+          </w:hyperlink>
+        </w:p>
+        <w:p>
+          <w:pPr>
+            <w:pStyle w:val="TOC1"/>
+            <w:tabs>
+              <w:tab w:val="right" w:leader="dot" w:pos="9016"/>
+            </w:tabs>
+            <w:rPr>
+              <w:rFonts w:asciiTheme="minorHAnsi" w:eastAsiaTheme="minorEastAsia" w:hAnsiTheme="minorHAnsi"/>
+              <w:noProof/>
+              <w:lang w:eastAsia="en-GB"/>
+            </w:rPr>
+          </w:pPr>
+          <w:hyperlink w:anchor="_Toc101540553" w:history="1">
+            <w:r>
+              <w:rPr>
+                <w:rStyle w:val="Hyperlink"/>
+                <w:noProof/>
+              </w:rPr>
+              <w:t>RESEARCH</w:t>
+            </w:r>
+            <w:r>
+              <w:rPr>
+                <w:noProof/>
+                <w:webHidden/>
+              </w:rPr>
+              <w:tab/>
+            </w:r>
+            <w:r>
+              <w:rPr>
+                <w:noProof/>
+                <w:webHidden/>
+              </w:rPr>
+              <w:fldChar w:fldCharType="begin"/>
+            </w:r>
+            <w:r>
+              <w:rPr>
+                <w:noProof/>
+                <w:webHidden/>
+              </w:rPr>
+              <w:instrText xml:space="preserve"> PAGEREF _Toc101540553 \h </w:instrText>
+            </w:r>
+            <w:r>
+              <w:rPr>
+                <w:noProof/>
+                <w:webHidden/>
+              </w:rPr>
+            </w:r>
+            <w:r>
+              <w:rPr>
+                <w:noProof/>
+                <w:webHidden/>
+              </w:rPr>
+              <w:fldChar w:fldCharType="separate"/>
+            </w:r>
+            <w:r>
+              <w:rPr>
+                <w:noProof/>
+                <w:webHidden/>
+              </w:rPr>
+              <w:t>4</w:t>
+            </w:r>
+            <w:r>
+              <w:rPr>
+                <w:noProof/>
+                <w:webHidden/>
+              </w:rPr>
+              <w:fldChar w:fldCharType="end"/>
+            </w:r>
+          </w:hyperlink>
+        </w:p>
+        <w:p>
+          <w:pPr>
+            <w:pStyle w:val="TOC2"/>
+            <w:tabs>
+              <w:tab w:val="right" w:leader="dot" w:pos="9016"/>
+            </w:tabs>
+            <w:rPr>
+              <w:rFonts w:asciiTheme="minorHAnsi" w:eastAsiaTheme="minorEastAsia" w:hAnsiTheme="minorHAnsi"/>
+              <w:noProof/>
+              <w:lang w:eastAsia="en-GB"/>
+            </w:rPr>
+          </w:pPr>
+          <w:hyperlink w:anchor="_Toc101540554" w:history="1">
+            <w:r>
+              <w:rPr>
+                <w:rStyle w:val="Hyperlink"/>
+                <w:noProof/>
+              </w:rPr>
+              <w:t>Algorithm selection</w:t>
+            </w:r>
+            <w:r>
+              <w:rPr>
+                <w:noProof/>
+                <w:webHidden/>
+              </w:rPr>
+              <w:tab/>
+            </w:r>
+            <w:r>
+              <w:rPr>
+                <w:noProof/>
+                <w:webHidden/>
+              </w:rPr>
+              <w:fldChar w:fldCharType="begin"/>
+            </w:r>
+            <w:r>
+              <w:rPr>
+                <w:noProof/>
+                <w:webHidden/>
+              </w:rPr>
+              <w:instrText xml:space="preserve"> PAGEREF _Toc101540554 \h </w:instrText>
+            </w:r>
+            <w:r>
+              <w:rPr>
+                <w:noProof/>
+                <w:webHidden/>
+              </w:rPr>
+            </w:r>
+            <w:r>
+              <w:rPr>
+                <w:noProof/>
+                <w:webHidden/>
+              </w:rPr>
+              <w:fldChar w:fldCharType="separate"/>
+            </w:r>
+            <w:r>
+              <w:rPr>
+                <w:noProof/>
+                <w:webHidden/>
+              </w:rPr>
+              <w:t>4</w:t>
+            </w:r>
+            <w:r>
+              <w:rPr>
+                <w:noProof/>
+                <w:webHidden/>
+              </w:rPr>
+              <w:fldChar w:fldCharType="end"/>
+            </w:r>
+          </w:hyperlink>
+        </w:p>
+        <w:p>
+          <w:pPr>
+            <w:pStyle w:val="TOC1"/>
+            <w:tabs>
+              <w:tab w:val="right" w:leader="dot" w:pos="9016"/>
+            </w:tabs>
+            <w:rPr>
+              <w:rFonts w:asciiTheme="minorHAnsi" w:eastAsiaTheme="minorEastAsia" w:hAnsiTheme="minorHAnsi"/>
+              <w:noProof/>
+              <w:lang w:eastAsia="en-GB"/>
+            </w:rPr>
+          </w:pPr>
+          <w:hyperlink w:anchor="_Toc101540555" w:history="1">
+            <w:r>
+              <w:rPr>
+                <w:rStyle w:val="Hyperlink"/>
+                <w:noProof/>
+              </w:rPr>
+              <w:t>RESULTS</w:t>
+            </w:r>
+            <w:r>
+              <w:rPr>
+                <w:noProof/>
+                <w:webHidden/>
+              </w:rPr>
+              <w:tab/>
+            </w:r>
+            <w:r>
+              <w:rPr>
+                <w:noProof/>
+                <w:webHidden/>
+              </w:rPr>
+              <w:fldChar w:fldCharType="begin"/>
+            </w:r>
+            <w:r>
+              <w:rPr>
+                <w:noProof/>
+                <w:webHidden/>
+              </w:rPr>
+              <w:instrText xml:space="preserve"> PAGEREF _Toc101540555 \h </w:instrText>
+            </w:r>
+            <w:r>
+              <w:rPr>
+                <w:noProof/>
+                <w:webHidden/>
+              </w:rPr>
+            </w:r>
+            <w:r>
+              <w:rPr>
+                <w:noProof/>
+                <w:webHidden/>
+              </w:rPr>
+              <w:fldChar w:fldCharType="separate"/>
+            </w:r>
+            <w:r>
+              <w:rPr>
+                <w:noProof/>
+                <w:webHidden/>
+              </w:rPr>
+              <w:t>5</w:t>
+            </w:r>
+            <w:r>
+              <w:rPr>
+                <w:noProof/>
+                <w:webHidden/>
+              </w:rPr>
+              <w:fldChar w:fldCharType="end"/>
+            </w:r>
+          </w:hyperlink>
+        </w:p>
+        <w:p>
+          <w:pPr>
+            <w:pStyle w:val="TOC1"/>
+            <w:tabs>
+              <w:tab w:val="right" w:leader="dot" w:pos="9016"/>
+            </w:tabs>
+            <w:rPr>
+              <w:rFonts w:asciiTheme="minorHAnsi" w:eastAsiaTheme="minorEastAsia" w:hAnsiTheme="minorHAnsi"/>
+              <w:noProof/>
+              <w:lang w:eastAsia="en-GB"/>
+            </w:rPr>
+          </w:pPr>
+          <w:hyperlink w:anchor="_Toc101540556" w:history="1">
+            <w:r>
+              <w:rPr>
+                <w:rStyle w:val="Hyperlink"/>
+                <w:noProof/>
+              </w:rPr>
+              <w:t>CONCLUSIONS</w:t>
+            </w:r>
+            <w:r>
+              <w:rPr>
+                <w:noProof/>
+                <w:webHidden/>
+              </w:rPr>
+              <w:tab/>
+            </w:r>
+            <w:r>
+              <w:rPr>
+                <w:noProof/>
+                <w:webHidden/>
+              </w:rPr>
+              <w:fldChar w:fldCharType="begin"/>
+            </w:r>
+            <w:r>
+              <w:rPr>
+                <w:noProof/>
+                <w:webHidden/>
+              </w:rPr>
+              <w:instrText xml:space="preserve"> PAGEREF _Toc101540556 \h </w:instrText>
+            </w:r>
+            <w:r>
+              <w:rPr>
+                <w:noProof/>
+                <w:webHidden/>
+              </w:rPr>
+            </w:r>
+            <w:r>
+              <w:rPr>
+                <w:noProof/>
+                <w:webHidden/>
+              </w:rPr>
+              <w:fldChar w:fldCharType="separate"/>
+            </w:r>
+            <w:r>
+              <w:rPr>
+                <w:noProof/>
+                <w:webHidden/>
+              </w:rPr>
+              <w:t>5</w:t>
+            </w:r>
+            <w:r>
+              <w:rPr>
+                <w:noProof/>
+                <w:webHidden/>
+              </w:rPr>
+              <w:fldChar w:fldCharType="end"/>
+            </w:r>
+          </w:hyperlink>
+        </w:p>
+        <w:p>
+          <w:pPr>
+            <w:pStyle w:val="TOC1"/>
+            <w:tabs>
+              <w:tab w:val="right" w:leader="dot" w:pos="9016"/>
+            </w:tabs>
+            <w:rPr>
+              <w:rFonts w:asciiTheme="minorHAnsi" w:eastAsiaTheme="minorEastAsia" w:hAnsiTheme="minorHAnsi"/>
+              <w:noProof/>
+              <w:lang w:eastAsia="en-GB"/>
+            </w:rPr>
+          </w:pPr>
+          <w:hyperlink w:anchor="_Toc101540557" w:history="1">
+            <w:r>
+              <w:rPr>
+                <w:rStyle w:val="Hyperlink"/>
+                <w:noProof/>
+              </w:rPr>
+              <w:t>FURTHER WORK</w:t>
+            </w:r>
+            <w:r>
+              <w:rPr>
+                <w:noProof/>
+                <w:webHidden/>
+              </w:rPr>
+              <w:tab/>
+            </w:r>
+            <w:r>
+              <w:rPr>
+                <w:noProof/>
+                <w:webHidden/>
+              </w:rPr>
+              <w:fldChar w:fldCharType="begin"/>
+            </w:r>
+            <w:r>
+              <w:rPr>
+                <w:noProof/>
+                <w:webHidden/>
+              </w:rPr>
+              <w:instrText xml:space="preserve"> PAGEREF _Toc101540557 \h </w:instrText>
+            </w:r>
+            <w:r>
+              <w:rPr>
+                <w:noProof/>
+                <w:webHidden/>
+              </w:rPr>
+            </w:r>
+            <w:r>
+              <w:rPr>
+                <w:noProof/>
+                <w:webHidden/>
+              </w:rPr>
+              <w:fldChar w:fldCharType="separate"/>
+            </w:r>
+            <w:r>
+              <w:rPr>
+                <w:noProof/>
+                <w:webHidden/>
+              </w:rPr>
+              <w:t>5</w:t>
+            </w:r>
+            <w:r>
+              <w:rPr>
+                <w:noProof/>
+                <w:webHidden/>
+              </w:rPr>
+              <w:fldChar w:fldCharType="end"/>
+            </w:r>
+          </w:hyperlink>
+        </w:p>
+        <w:p>
+          <w:pPr>
+            <w:pStyle w:val="TOC1"/>
+            <w:tabs>
+              <w:tab w:val="right" w:leader="dot" w:pos="9016"/>
+            </w:tabs>
+            <w:rPr>
+              <w:rFonts w:asciiTheme="minorHAnsi" w:eastAsiaTheme="minorEastAsia" w:hAnsiTheme="minorHAnsi"/>
+              <w:noProof/>
+              <w:lang w:eastAsia="en-GB"/>
+            </w:rPr>
+          </w:pPr>
+          <w:hyperlink w:anchor="_Toc101540558" w:history="1">
+            <w:r>
+              <w:rPr>
+                <w:rStyle w:val="Hyperlink"/>
+                <w:noProof/>
+              </w:rPr>
+              <w:t>References</w:t>
+            </w:r>
+            <w:r>
+              <w:rPr>
+                <w:noProof/>
+                <w:webHidden/>
+              </w:rPr>
+              <w:tab/>
+            </w:r>
+            <w:r>
+              <w:rPr>
+                <w:noProof/>
+                <w:webHidden/>
+              </w:rPr>
+              <w:fldChar w:fldCharType="begin"/>
+            </w:r>
+            <w:r>
+              <w:rPr>
+                <w:noProof/>
+                <w:webHidden/>
+              </w:rPr>
+              <w:instrText xml:space="preserve"> PAGEREF _Toc101540558 \h </w:instrText>
+            </w:r>
+            <w:r>
+              <w:rPr>
+                <w:noProof/>
+                <w:webHidden/>
+              </w:rPr>
+            </w:r>
+            <w:r>
+              <w:rPr>
+                <w:noProof/>
+                <w:webHidden/>
+              </w:rPr>
+              <w:fldChar w:fldCharType="separate"/>
+            </w:r>
+            <w:r>
+              <w:rPr>
+                <w:noProof/>
+                <w:webHidden/>
+              </w:rPr>
+              <w:t>6</w:t>
+            </w:r>
+            <w:r>
+              <w:rPr>
+                <w:noProof/>
+                <w:webHidden/>
+              </w:rPr>
+              <w:fldChar w:fldCharType="end"/>
+            </w:r>
+          </w:hyperlink>
+        </w:p>
+        <w:p>
+          <w:r>
+            <w:rPr>
+              <w:b/>
+              <w:bCs/>
+              <w:noProof/>
+            </w:rPr>
+            <w:fldChar w:fldCharType="end"/>
+          </w:r>
+        </w:p>
+      </w:sdtContent>
+    </w:sdt>
+    <w:p>
+      <w:pPr>
+        <w:pStyle w:val="Title"/>
+        <w:jc w:val="center"/>
         <w:rPr>
           <w:sz w:val="40"/>
           <w:szCs w:val="40"/>
         </w:rPr>
-      </w:pPr>
-      <w:r>
+        <w:sectPr>
+          <w:type w:val="continuous"/>
+          <w:pgSz w:w="11906" w:h="16838"/>
+          <w:pgMar w:top="1440" w:right="1440" w:bottom="1440" w:left="1440" w:header="708" w:footer="708" w:gutter="0"/>
+          <w:pgNumType w:start="1"/>
+          <w:cols w:space="708"/>
+          <w:titlePg/>
+          <w:docGrid w:linePitch="360"/>
+        </w:sectPr>
+      </w:pPr>
+    </w:p>
+    <w:p>
+      <w:pPr>
+        <w:pStyle w:val="Title"/>
+        <w:jc w:val="center"/>
         <w:rPr>
           <w:sz w:val="40"/>
           <w:szCs w:val="40"/>
         </w:rPr>
+      </w:pPr>
+      <w:r>
+        <w:rPr>
+          <w:sz w:val="40"/>
+          <w:szCs w:val="40"/>
+        </w:rPr>
+        <w:lastRenderedPageBreak/>
         <w:t>Efficient Provisioning of Virtual Machine Sets with Placement Constraints in IaaS Clouds with Deep Reinforcement Learning</w:t>
       </w:r>
     </w:p>
@@ -28,8 +1325,11 @@
       <w:pPr>
         <w:spacing w:line="240" w:lineRule="auto"/>
         <w:sectPr>
+          <w:headerReference w:type="default" r:id="rId9"/>
+          <w:footerReference w:type="default" r:id="rId10"/>
           <w:pgSz w:w="11906" w:h="16838"/>
           <w:pgMar w:top="1440" w:right="1440" w:bottom="1440" w:left="1440" w:header="708" w:footer="708" w:gutter="0"/>
+          <w:pgNumType w:start="1"/>
           <w:cols w:space="708"/>
           <w:docGrid w:linePitch="360"/>
         </w:sectPr>
@@ -153,17 +1453,21 @@
       <w:pPr>
         <w:pStyle w:val="Heading1"/>
       </w:pPr>
+      <w:bookmarkStart w:id="0" w:name="_Toc101540546"/>
       <w:r>
         <w:t>INTRODUCTION</w:t>
       </w:r>
+      <w:bookmarkEnd w:id="0"/>
     </w:p>
     <w:p>
       <w:pPr>
         <w:pStyle w:val="Heading2"/>
       </w:pPr>
+      <w:bookmarkStart w:id="1" w:name="_Toc101540547"/>
       <w:r>
         <w:t>Why should we solve this problem?</w:t>
       </w:r>
+      <w:bookmarkEnd w:id="1"/>
     </w:p>
     <w:p>
       <w:r>
@@ -259,9 +1563,27 @@
     </w:p>
     <w:p>
       <w:pPr>
+        <w:spacing w:line="259" w:lineRule="auto"/>
+        <w:jc w:val="left"/>
+        <w:rPr>
+          <w:rFonts w:ascii="Cambria" w:eastAsiaTheme="majorEastAsia" w:hAnsi="Cambria" w:cstheme="majorBidi"/>
+          <w:b/>
+          <w:bCs/>
+          <w:sz w:val="24"/>
+          <w:szCs w:val="24"/>
+        </w:rPr>
+      </w:pPr>
+      <w:bookmarkStart w:id="2" w:name="_Toc101540548"/>
+      <w:r>
+        <w:br w:type="page"/>
+      </w:r>
+    </w:p>
+    <w:p>
+      <w:pPr>
         <w:pStyle w:val="Heading2"/>
       </w:pPr>
       <w:r>
+        <w:lastRenderedPageBreak/>
         <w:t>Why</w:t>
       </w:r>
       <w:r>
@@ -270,6 +1592,7 @@
       <w:r>
         <w:t xml:space="preserve"> reinforcement learning?</w:t>
       </w:r>
+      <w:bookmarkEnd w:id="2"/>
     </w:p>
     <w:p>
       <w:r>
@@ -332,7 +1655,6 @@
     </w:p>
     <w:p>
       <w:r>
-        <w:lastRenderedPageBreak/>
         <w:t>Supervised learning requires a labelled dataset for training, for example</w:t>
       </w:r>
       <w:r>
@@ -458,9 +1780,11 @@
       <w:pPr>
         <w:pStyle w:val="Heading2"/>
       </w:pPr>
+      <w:bookmarkStart w:id="3" w:name="_Toc101540549"/>
       <w:r>
         <w:t>Scope</w:t>
       </w:r>
+      <w:bookmarkEnd w:id="3"/>
     </w:p>
     <w:p>
       <w:pPr>
@@ -533,17 +1857,22 @@
       <w:pPr>
         <w:pStyle w:val="Heading1"/>
       </w:pPr>
-      <w:r>
+      <w:bookmarkStart w:id="4" w:name="_Toc101540550"/>
+      <w:r>
+        <w:lastRenderedPageBreak/>
         <w:t>METHODS</w:t>
       </w:r>
+      <w:bookmarkEnd w:id="4"/>
     </w:p>
     <w:p>
       <w:pPr>
         <w:pStyle w:val="Heading2"/>
       </w:pPr>
+      <w:bookmarkStart w:id="5" w:name="_Toc101540551"/>
       <w:r>
         <w:t>Evaluating performance</w:t>
       </w:r>
+      <w:bookmarkEnd w:id="5"/>
     </w:p>
     <w:p>
       <w:r>
@@ -565,11 +1894,7 @@
         <w:t xml:space="preserve"> possible revenue generated for a given infrastructure and scoring our attempts against this.</w:t>
       </w:r>
       <w:r>
-        <w:t xml:space="preserve"> If we determine the average value per unit by dividing the cost of an instance by the sum </w:t>
-      </w:r>
-      <w:r>
-        <w:lastRenderedPageBreak/>
-        <w:t>of its dimensions, then we can multiply this value by the number of units available in our environment to estimate the value we could expect from a perfect fit of a uniform range of instances.</w:t>
+        <w:t xml:space="preserve"> If we determine the average value per unit by dividing the cost of an instance by the sum of its dimensions, then we can multiply this value by the number of units available in our environment to estimate the value we could expect from a perfect fit of a uniform range of instances.</w:t>
       </w:r>
     </w:p>
     <w:p>
@@ -998,9 +2323,11 @@
       <w:pPr>
         <w:pStyle w:val="Heading2"/>
       </w:pPr>
+      <w:bookmarkStart w:id="6" w:name="_Toc101540552"/>
       <w:r>
         <w:t>Modelling the problem</w:t>
       </w:r>
+      <w:bookmarkEnd w:id="6"/>
     </w:p>
     <w:p>
       <w:r>
@@ -1103,6 +2430,7 @@
     </w:p>
     <w:p>
       <w:r>
+        <w:lastRenderedPageBreak/>
         <w:t xml:space="preserve">I pulled </w:t>
       </w:r>
       <w:r>
@@ -1173,11 +2501,7 @@
         <w:t>world</w:t>
       </w:r>
       <w:r>
-        <w:t xml:space="preserve">, we can make certain assumptions. If we compare the pricing for both </w:t>
-      </w:r>
-      <w:r>
-        <w:lastRenderedPageBreak/>
-        <w:t xml:space="preserve">instance types, we can determine some </w:t>
+        <w:t xml:space="preserve">, we can make certain assumptions. If we compare the pricing for both instance types, we can determine some </w:t>
       </w:r>
       <w:r>
         <w:t>discount factor</w:t>
@@ -1229,9 +2553,11 @@
       <w:pPr>
         <w:pStyle w:val="Heading1"/>
       </w:pPr>
+      <w:bookmarkStart w:id="7" w:name="_Toc101540553"/>
       <w:r>
         <w:t>RESEARCH</w:t>
       </w:r>
+      <w:bookmarkEnd w:id="7"/>
     </w:p>
     <w:p>
       <w:pPr>
@@ -1250,9 +2576,11 @@
       <w:pPr>
         <w:pStyle w:val="Heading2"/>
       </w:pPr>
+      <w:bookmarkStart w:id="8" w:name="_Toc101540554"/>
       <w:r>
         <w:t>Algorithm selection</w:t>
       </w:r>
+      <w:bookmarkEnd w:id="8"/>
     </w:p>
     <w:p>
       <w:r>
@@ -1384,7 +2712,11 @@
         <w:t>This policy optimisation function considers the advantage at each timestep – that is, how much better a certain new action is as compared to the previous on-policy action – a</w:t>
       </w:r>
       <w:r>
-        <w:t>nd scales this advantage by some delta coefficient which is a measure of how much this new policy differs from the previous. Once we determine which change provides the maximum advantage, we use a KL-divergence policy to mediate the reward signal by how drastically it changes the policy, helping to modulate wildly changing reward values and increase the stability of our model.</w:t>
+        <w:t xml:space="preserve">nd scales this advantage by some delta coefficient which is a measure of how much </w:t>
+      </w:r>
+      <w:r>
+        <w:lastRenderedPageBreak/>
+        <w:t>this new policy differs from the previous. Once we determine which change provides the maximum advantage, we use a KL-divergence policy to mediate the reward signal by how drastically it changes the policy, helping to modulate wildly changing reward values and increase the stability of our model.</w:t>
       </w:r>
     </w:p>
     <w:p>
@@ -1453,11 +2785,7 @@
         <w:t xml:space="preserve">cuts down on the number of steps and </w:t>
       </w:r>
       <w:r>
-        <w:t xml:space="preserve">uses a hyperparameter, epsilon, to constrain the </w:t>
-      </w:r>
-      <w:r>
-        <w:lastRenderedPageBreak/>
-        <w:t>distribution change (typically between 0.8 - 1.2, using an epsilon value of 0.2). By removing the incentive for the policy to move too far at a given timestep, we increase the stability of the function without having to calculate a KL divergence</w:t>
+        <w:t>uses a hyperparameter, epsilon, to constrain the distribution change (typically between 0.8 - 1.2, using an epsilon value of 0.2). By removing the incentive for the policy to move too far at a given timestep, we increase the stability of the function without having to calculate a KL divergence</w:t>
       </w:r>
       <w:r>
         <w:rPr>
@@ -1508,13 +2836,23 @@
       <w:pPr>
         <w:pStyle w:val="Heading1"/>
       </w:pPr>
+      <w:bookmarkStart w:id="9" w:name="_Toc101540555"/>
       <w:r>
         <w:t>RESULTS</w:t>
       </w:r>
-    </w:p>
-    <w:p>
-      <w:r>
-        <w:t>The 1-dimensional bin packing environment showed excellent results as compared to the control agent which took random choices. It was able to allocate incoming items at accuracies reaching 94%, and reach bin utilization of 98.64%</w:t>
+      <w:bookmarkEnd w:id="9"/>
+    </w:p>
+    <w:p>
+      <w:r>
+        <w:t xml:space="preserve">The 1-dimensional bin packing environment showed excellent results as compared to the control agent which took random choices. It was able to allocate incoming items at accuracies reaching </w:t>
+      </w:r>
+      <w:proofErr w:type="gramStart"/>
+      <w:r>
+        <w:t>94%, and</w:t>
+      </w:r>
+      <w:proofErr w:type="gramEnd"/>
+      <w:r>
+        <w:t xml:space="preserve"> reach bin utilization of 98.64%</w:t>
       </w:r>
       <w:r>
         <w:t>.</w:t>
@@ -1524,17 +2862,21 @@
       <w:pPr>
         <w:pStyle w:val="Heading1"/>
       </w:pPr>
+      <w:bookmarkStart w:id="10" w:name="_Toc101540556"/>
       <w:r>
         <w:t>CONCLUSIONS</w:t>
       </w:r>
+      <w:bookmarkEnd w:id="10"/>
     </w:p>
     <w:p>
       <w:pPr>
         <w:pStyle w:val="Heading1"/>
       </w:pPr>
+      <w:bookmarkStart w:id="11" w:name="_Toc101540557"/>
       <w:r>
         <w:t>FURTHER WORK</w:t>
       </w:r>
+      <w:bookmarkEnd w:id="11"/>
     </w:p>
     <w:p>
       <w:pPr>
@@ -1553,6 +2895,7 @@
         <w:br w:type="page"/>
       </w:r>
     </w:p>
+    <w:bookmarkStart w:id="12" w:name="_Toc101540558" w:displacedByCustomXml="next"/>
     <w:sdt>
       <w:sdtPr>
         <w:id w:val="1017665309"/>
@@ -1579,6 +2922,7 @@
           <w:r>
             <w:t>References</w:t>
           </w:r>
+          <w:bookmarkEnd w:id="12"/>
         </w:p>
         <w:sdt>
           <w:sdtPr>
@@ -1924,6 +3268,73 @@
 </w:endnotes>
 </file>
 
+<file path=word/footer1.xml><?xml version="1.0" encoding="utf-8"?>
+<w:ftr xmlns:wpc="http://schemas.microsoft.com/office/word/2010/wordprocessingCanvas" xmlns:cx="http://schemas.microsoft.com/office/drawing/2014/chartex" xmlns:cx1="http://schemas.microsoft.com/office/drawing/2015/9/8/chartex" xmlns:cx2="http://schemas.microsoft.com/office/drawing/2015/10/21/chartex" xmlns:cx3="http://schemas.microsoft.com/office/drawing/2016/5/9/chartex" xmlns:cx4="http://schemas.microsoft.com/office/drawing/2016/5/10/chartex" xmlns:cx5="http://schemas.microsoft.com/office/drawing/2016/5/11/chartex" xmlns:cx6="http://schemas.microsoft.com/office/drawing/2016/5/12/chartex" xmlns:cx7="http://schemas.microsoft.com/office/drawing/2016/5/13/chartex" xmlns:cx8="http://schemas.microsoft.com/office/drawing/2016/5/14/chartex" xmlns:mc="http://schemas.openxmlformats.org/markup-compatibility/2006" xmlns:aink="http://schemas.microsoft.com/office/drawing/2016/ink" xmlns:am3d="http://schemas.microsoft.com/office/drawing/2017/model3d" xmlns:o="urn:schemas-microsoft-com:office:office" xmlns:r="http://schemas.openxmlformats.org/officeDocument/2006/relationships" xmlns:m="http://schemas.openxmlformats.org/officeDocument/2006/math" xmlns:v="urn:schemas-microsoft-com:vml" xmlns:wp14="http://schemas.microsoft.com/office/word/2010/wordprocessingDrawing" xmlns:wp="http://schemas.openxmlformats.org/drawingml/2006/wordprocessingDrawing" xmlns:w10="urn:schemas-microsoft-com:office:word" xmlns:w="http://schemas.openxmlformats.org/wordprocessingml/2006/main" xmlns:w14="http://schemas.microsoft.com/office/word/2010/wordml" xmlns:w15="http://schemas.microsoft.com/office/word/2012/wordml" xmlns:w16cex="http://schemas.microsoft.com/office/word/2018/wordml/cex" xmlns:w16cid="http://schemas.microsoft.com/office/word/2016/wordml/cid" xmlns:w16="http://schemas.microsoft.com/office/word/2018/wordml" xmlns:w16sdtdh="http://schemas.microsoft.com/office/word/2020/wordml/sdtdatahash" xmlns:w16se="http://schemas.microsoft.com/office/word/2015/wordml/symex" xmlns:wpg="http://schemas.microsoft.com/office/word/2010/wordprocessingGroup" xmlns:wpi="http://schemas.microsoft.com/office/word/2010/wordprocessingInk" xmlns:wne="http://schemas.microsoft.com/office/word/2006/wordml" xmlns:wps="http://schemas.microsoft.com/office/word/2010/wordprocessingShape" mc:Ignorable="w14 w15 w16se w16cid w16 w16cex w16sdtdh wp14">
+  <w:sdt>
+    <w:sdtPr>
+      <w:id w:val="182708345"/>
+      <w:docPartObj>
+        <w:docPartGallery w:val="Page Numbers (Bottom of Page)"/>
+        <w:docPartUnique/>
+      </w:docPartObj>
+    </w:sdtPr>
+    <w:sdtEndPr>
+      <w:rPr>
+        <w:color w:val="7F7F7F" w:themeColor="background1" w:themeShade="7F"/>
+        <w:spacing w:val="60"/>
+      </w:rPr>
+    </w:sdtEndPr>
+    <w:sdtContent>
+      <w:p>
+        <w:pPr>
+          <w:pStyle w:val="Footer"/>
+          <w:pBdr>
+            <w:top w:val="single" w:sz="4" w:space="1" w:color="D9D9D9" w:themeColor="background1" w:themeShade="D9"/>
+          </w:pBdr>
+          <w:jc w:val="right"/>
+        </w:pPr>
+        <w:r>
+          <w:fldChar w:fldCharType="begin"/>
+        </w:r>
+        <w:r>
+          <w:instrText xml:space="preserve"> PAGE   \* MERGEFORMAT </w:instrText>
+        </w:r>
+        <w:r>
+          <w:fldChar w:fldCharType="separate"/>
+        </w:r>
+        <w:r>
+          <w:rPr>
+            <w:noProof/>
+          </w:rPr>
+          <w:t>2</w:t>
+        </w:r>
+        <w:r>
+          <w:rPr>
+            <w:noProof/>
+          </w:rPr>
+          <w:fldChar w:fldCharType="end"/>
+        </w:r>
+        <w:r>
+          <w:t xml:space="preserve"> | </w:t>
+        </w:r>
+        <w:r>
+          <w:rPr>
+            <w:color w:val="7F7F7F" w:themeColor="background1" w:themeShade="7F"/>
+            <w:spacing w:val="60"/>
+          </w:rPr>
+          <w:t>Page</w:t>
+        </w:r>
+      </w:p>
+    </w:sdtContent>
+  </w:sdt>
+  <w:p>
+    <w:pPr>
+      <w:pStyle w:val="Footer"/>
+    </w:pPr>
+  </w:p>
+</w:ftr>
+</file>
+
 <file path=word/footnotes.xml><?xml version="1.0" encoding="utf-8"?>
 <w:footnotes xmlns:wpc="http://schemas.microsoft.com/office/word/2010/wordprocessingCanvas" xmlns:cx="http://schemas.microsoft.com/office/drawing/2014/chartex" xmlns:cx1="http://schemas.microsoft.com/office/drawing/2015/9/8/chartex" xmlns:cx2="http://schemas.microsoft.com/office/drawing/2015/10/21/chartex" xmlns:cx3="http://schemas.microsoft.com/office/drawing/2016/5/9/chartex" xmlns:cx4="http://schemas.microsoft.com/office/drawing/2016/5/10/chartex" xmlns:cx5="http://schemas.microsoft.com/office/drawing/2016/5/11/chartex" xmlns:cx6="http://schemas.microsoft.com/office/drawing/2016/5/12/chartex" xmlns:cx7="http://schemas.microsoft.com/office/drawing/2016/5/13/chartex" xmlns:cx8="http://schemas.microsoft.com/office/drawing/2016/5/14/chartex" xmlns:mc="http://schemas.openxmlformats.org/markup-compatibility/2006" xmlns:aink="http://schemas.microsoft.com/office/drawing/2016/ink" xmlns:am3d="http://schemas.microsoft.com/office/drawing/2017/model3d" xmlns:o="urn:schemas-microsoft-com:office:office" xmlns:r="http://schemas.openxmlformats.org/officeDocument/2006/relationships" xmlns:m="http://schemas.openxmlformats.org/officeDocument/2006/math" xmlns:v="urn:schemas-microsoft-com:vml" xmlns:wp14="http://schemas.microsoft.com/office/word/2010/wordprocessingDrawing" xmlns:wp="http://schemas.openxmlformats.org/drawingml/2006/wordprocessingDrawing" xmlns:w10="urn:schemas-microsoft-com:office:word" xmlns:w="http://schemas.openxmlformats.org/wordprocessingml/2006/main" xmlns:w14="http://schemas.microsoft.com/office/word/2010/wordml" xmlns:w15="http://schemas.microsoft.com/office/word/2012/wordml" xmlns:w16cex="http://schemas.microsoft.com/office/word/2018/wordml/cex" xmlns:w16cid="http://schemas.microsoft.com/office/word/2016/wordml/cid" xmlns:w16="http://schemas.microsoft.com/office/word/2018/wordml" xmlns:w16sdtdh="http://schemas.microsoft.com/office/word/2020/wordml/sdtdatahash" xmlns:w16se="http://schemas.microsoft.com/office/word/2015/wordml/symex" xmlns:wpg="http://schemas.microsoft.com/office/word/2010/wordprocessingGroup" xmlns:wpi="http://schemas.microsoft.com/office/word/2010/wordprocessingInk" xmlns:wne="http://schemas.microsoft.com/office/word/2006/wordml" xmlns:wps="http://schemas.microsoft.com/office/word/2010/wordprocessingShape" mc:Ignorable="w14 w15 w16se w16cid w16 w16cex w16sdtdh wp14">
   <w:footnote w:type="separator" w:id="-1">
@@ -2042,6 +3453,16 @@
     </w:p>
   </w:footnote>
 </w:footnotes>
+</file>
+
+<file path=word/header1.xml><?xml version="1.0" encoding="utf-8"?>
+<w:hdr xmlns:wpc="http://schemas.microsoft.com/office/word/2010/wordprocessingCanvas" xmlns:cx="http://schemas.microsoft.com/office/drawing/2014/chartex" xmlns:cx1="http://schemas.microsoft.com/office/drawing/2015/9/8/chartex" xmlns:cx2="http://schemas.microsoft.com/office/drawing/2015/10/21/chartex" xmlns:cx3="http://schemas.microsoft.com/office/drawing/2016/5/9/chartex" xmlns:cx4="http://schemas.microsoft.com/office/drawing/2016/5/10/chartex" xmlns:cx5="http://schemas.microsoft.com/office/drawing/2016/5/11/chartex" xmlns:cx6="http://schemas.microsoft.com/office/drawing/2016/5/12/chartex" xmlns:cx7="http://schemas.microsoft.com/office/drawing/2016/5/13/chartex" xmlns:cx8="http://schemas.microsoft.com/office/drawing/2016/5/14/chartex" xmlns:mc="http://schemas.openxmlformats.org/markup-compatibility/2006" xmlns:aink="http://schemas.microsoft.com/office/drawing/2016/ink" xmlns:am3d="http://schemas.microsoft.com/office/drawing/2017/model3d" xmlns:o="urn:schemas-microsoft-com:office:office" xmlns:r="http://schemas.openxmlformats.org/officeDocument/2006/relationships" xmlns:m="http://schemas.openxmlformats.org/officeDocument/2006/math" xmlns:v="urn:schemas-microsoft-com:vml" xmlns:wp14="http://schemas.microsoft.com/office/word/2010/wordprocessingDrawing" xmlns:wp="http://schemas.openxmlformats.org/drawingml/2006/wordprocessingDrawing" xmlns:w10="urn:schemas-microsoft-com:office:word" xmlns:w="http://schemas.openxmlformats.org/wordprocessingml/2006/main" xmlns:w14="http://schemas.microsoft.com/office/word/2010/wordml" xmlns:w15="http://schemas.microsoft.com/office/word/2012/wordml" xmlns:w16cex="http://schemas.microsoft.com/office/word/2018/wordml/cex" xmlns:w16cid="http://schemas.microsoft.com/office/word/2016/wordml/cid" xmlns:w16="http://schemas.microsoft.com/office/word/2018/wordml" xmlns:w16sdtdh="http://schemas.microsoft.com/office/word/2020/wordml/sdtdatahash" xmlns:w16se="http://schemas.microsoft.com/office/word/2015/wordml/symex" xmlns:wpg="http://schemas.microsoft.com/office/word/2010/wordprocessingGroup" xmlns:wpi="http://schemas.microsoft.com/office/word/2010/wordprocessingInk" xmlns:wne="http://schemas.microsoft.com/office/word/2006/wordml" xmlns:wps="http://schemas.microsoft.com/office/word/2010/wordprocessingShape" mc:Ignorable="w14 w15 w16se w16cid w16 w16cex w16sdtdh wp14">
+  <w:p>
+    <w:pPr>
+      <w:pStyle w:val="Header"/>
+    </w:pPr>
+  </w:p>
+</w:hdr>
 </file>
 
 <file path=word/numbering.xml><?xml version="1.0" encoding="utf-8"?>
@@ -3144,6 +4565,140 @@
       <w:vertAlign w:val="superscript"/>
     </w:rPr>
   </w:style>
+  <w:style w:type="paragraph" w:styleId="Header">
+    <w:name w:val="header"/>
+    <w:basedOn w:val="Normal"/>
+    <w:link w:val="HeaderChar"/>
+    <w:uiPriority w:val="99"/>
+    <w:unhideWhenUsed/>
+    <w:rsid w:val="00005C12"/>
+    <w:pPr>
+      <w:tabs>
+        <w:tab w:val="center" w:pos="4513"/>
+        <w:tab w:val="right" w:pos="9026"/>
+      </w:tabs>
+      <w:spacing w:after="0" w:line="240" w:lineRule="auto"/>
+    </w:pPr>
+  </w:style>
+  <w:style w:type="character" w:customStyle="1" w:styleId="HeaderChar">
+    <w:name w:val="Header Char"/>
+    <w:basedOn w:val="DefaultParagraphFont"/>
+    <w:link w:val="Header"/>
+    <w:uiPriority w:val="99"/>
+    <w:rsid w:val="00005C12"/>
+    <w:rPr>
+      <w:rFonts w:ascii="Times New Roman" w:hAnsi="Times New Roman"/>
+    </w:rPr>
+  </w:style>
+  <w:style w:type="paragraph" w:styleId="Footer">
+    <w:name w:val="footer"/>
+    <w:basedOn w:val="Normal"/>
+    <w:link w:val="FooterChar"/>
+    <w:uiPriority w:val="99"/>
+    <w:unhideWhenUsed/>
+    <w:rsid w:val="00005C12"/>
+    <w:pPr>
+      <w:tabs>
+        <w:tab w:val="center" w:pos="4513"/>
+        <w:tab w:val="right" w:pos="9026"/>
+      </w:tabs>
+      <w:spacing w:after="0" w:line="240" w:lineRule="auto"/>
+    </w:pPr>
+  </w:style>
+  <w:style w:type="character" w:customStyle="1" w:styleId="FooterChar">
+    <w:name w:val="Footer Char"/>
+    <w:basedOn w:val="DefaultParagraphFont"/>
+    <w:link w:val="Footer"/>
+    <w:uiPriority w:val="99"/>
+    <w:rsid w:val="00005C12"/>
+    <w:rPr>
+      <w:rFonts w:ascii="Times New Roman" w:hAnsi="Times New Roman"/>
+    </w:rPr>
+  </w:style>
+  <w:style w:type="paragraph" w:styleId="TOCHeading">
+    <w:name w:val="TOC Heading"/>
+    <w:basedOn w:val="Heading1"/>
+    <w:next w:val="Normal"/>
+    <w:uiPriority w:val="39"/>
+    <w:unhideWhenUsed/>
+    <w:qFormat/>
+    <w:rsid w:val="00005C12"/>
+    <w:pPr>
+      <w:spacing w:line="259" w:lineRule="auto"/>
+      <w:outlineLvl w:val="9"/>
+    </w:pPr>
+    <w:rPr>
+      <w:rFonts w:asciiTheme="majorHAnsi" w:hAnsiTheme="majorHAnsi" w:cstheme="majorBidi"/>
+      <w:b w:val="0"/>
+      <w:bCs w:val="0"/>
+      <w:color w:val="2F5496" w:themeColor="accent1" w:themeShade="BF"/>
+      <w:szCs w:val="32"/>
+      <w:lang w:val="en-US"/>
+    </w:rPr>
+  </w:style>
+  <w:style w:type="paragraph" w:styleId="TOC1">
+    <w:name w:val="toc 1"/>
+    <w:basedOn w:val="Normal"/>
+    <w:next w:val="Normal"/>
+    <w:autoRedefine/>
+    <w:uiPriority w:val="39"/>
+    <w:unhideWhenUsed/>
+    <w:rsid w:val="00005C12"/>
+    <w:pPr>
+      <w:spacing w:after="100"/>
+    </w:pPr>
+  </w:style>
+  <w:style w:type="paragraph" w:styleId="TOC2">
+    <w:name w:val="toc 2"/>
+    <w:basedOn w:val="Normal"/>
+    <w:next w:val="Normal"/>
+    <w:autoRedefine/>
+    <w:uiPriority w:val="39"/>
+    <w:unhideWhenUsed/>
+    <w:rsid w:val="00005C12"/>
+    <w:pPr>
+      <w:spacing w:after="100"/>
+      <w:ind w:left="220"/>
+    </w:pPr>
+  </w:style>
+  <w:style w:type="character" w:styleId="Hyperlink">
+    <w:name w:val="Hyperlink"/>
+    <w:basedOn w:val="DefaultParagraphFont"/>
+    <w:uiPriority w:val="99"/>
+    <w:unhideWhenUsed/>
+    <w:rsid w:val="00005C12"/>
+    <w:rPr>
+      <w:color w:val="0563C1" w:themeColor="hyperlink"/>
+      <w:u w:val="single"/>
+    </w:rPr>
+  </w:style>
+  <w:style w:type="character" w:customStyle="1" w:styleId="ReportGuidelinesChar">
+    <w:name w:val="Report Guidelines Char"/>
+    <w:link w:val="ReportGuidelines"/>
+    <w:locked/>
+    <w:rsid w:val="00005C12"/>
+    <w:rPr>
+      <w:rFonts w:ascii="Times New Roman" w:hAnsi="Times New Roman" w:cs="Times New Roman"/>
+      <w:sz w:val="24"/>
+      <w:lang w:val="en-IE"/>
+    </w:rPr>
+  </w:style>
+  <w:style w:type="paragraph" w:customStyle="1" w:styleId="ReportGuidelines">
+    <w:name w:val="Report Guidelines"/>
+    <w:basedOn w:val="Normal"/>
+    <w:link w:val="ReportGuidelinesChar"/>
+    <w:qFormat/>
+    <w:rsid w:val="00005C12"/>
+    <w:pPr>
+      <w:spacing w:line="256" w:lineRule="auto"/>
+      <w:jc w:val="left"/>
+    </w:pPr>
+    <w:rPr>
+      <w:rFonts w:cs="Times New Roman"/>
+      <w:sz w:val="24"/>
+      <w:lang w:val="en-IE"/>
+    </w:rPr>
+  </w:style>
 </w:styles>
 </file>
 

</xml_diff>

<commit_message>
Finished final powerpoint presentation
</commit_message>
<xml_diff>
--- a/Documents/Ben Millar Project Report FYP.docx
+++ b/Documents/Ben Millar Project Report FYP.docx
@@ -1,6 +1,6 @@
 
 <file path=word/document.xml><?xml version="1.0" encoding="utf-8"?>
-<w:document xmlns:wpc="http://schemas.microsoft.com/office/word/2010/wordprocessingCanvas" xmlns:cx="http://schemas.microsoft.com/office/drawing/2014/chartex" xmlns:cx1="http://schemas.microsoft.com/office/drawing/2015/9/8/chartex" xmlns:cx2="http://schemas.microsoft.com/office/drawing/2015/10/21/chartex" xmlns:cx3="http://schemas.microsoft.com/office/drawing/2016/5/9/chartex" xmlns:cx4="http://schemas.microsoft.com/office/drawing/2016/5/10/chartex" xmlns:cx5="http://schemas.microsoft.com/office/drawing/2016/5/11/chartex" xmlns:cx6="http://schemas.microsoft.com/office/drawing/2016/5/12/chartex" xmlns:cx7="http://schemas.microsoft.com/office/drawing/2016/5/13/chartex" xmlns:cx8="http://schemas.microsoft.com/office/drawing/2016/5/14/chartex" xmlns:mc="http://schemas.openxmlformats.org/markup-compatibility/2006" xmlns:aink="http://schemas.microsoft.com/office/drawing/2016/ink" xmlns:am3d="http://schemas.microsoft.com/office/drawing/2017/model3d" xmlns:o="urn:schemas-microsoft-com:office:office" xmlns:r="http://schemas.openxmlformats.org/officeDocument/2006/relationships" xmlns:m="http://schemas.openxmlformats.org/officeDocument/2006/math" xmlns:v="urn:schemas-microsoft-com:vml" xmlns:wp14="http://schemas.microsoft.com/office/word/2010/wordprocessingDrawing" xmlns:wp="http://schemas.openxmlformats.org/drawingml/2006/wordprocessingDrawing" xmlns:w10="urn:schemas-microsoft-com:office:word" xmlns:w="http://schemas.openxmlformats.org/wordprocessingml/2006/main" xmlns:w14="http://schemas.microsoft.com/office/word/2010/wordml" xmlns:w15="http://schemas.microsoft.com/office/word/2012/wordml" xmlns:w16cid="http://schemas.microsoft.com/office/word/2016/wordml/cid" xmlns:w16se="http://schemas.microsoft.com/office/word/2015/wordml/symex" xmlns:wpg="http://schemas.microsoft.com/office/word/2010/wordprocessingGroup" xmlns:wpi="http://schemas.microsoft.com/office/word/2010/wordprocessingInk" xmlns:wne="http://schemas.microsoft.com/office/word/2006/wordml" xmlns:wps="http://schemas.microsoft.com/office/word/2010/wordprocessingShape" mc:Ignorable="w14 w15 w16se w16cid wp14">
+<w:document xmlns:wpc="http://schemas.microsoft.com/office/word/2010/wordprocessingCanvas" xmlns:cx="http://schemas.microsoft.com/office/drawing/2014/chartex" xmlns:cx1="http://schemas.microsoft.com/office/drawing/2015/9/8/chartex" xmlns:cx2="http://schemas.microsoft.com/office/drawing/2015/10/21/chartex" xmlns:cx3="http://schemas.microsoft.com/office/drawing/2016/5/9/chartex" xmlns:cx4="http://schemas.microsoft.com/office/drawing/2016/5/10/chartex" xmlns:cx5="http://schemas.microsoft.com/office/drawing/2016/5/11/chartex" xmlns:cx6="http://schemas.microsoft.com/office/drawing/2016/5/12/chartex" xmlns:cx7="http://schemas.microsoft.com/office/drawing/2016/5/13/chartex" xmlns:cx8="http://schemas.microsoft.com/office/drawing/2016/5/14/chartex" xmlns:mc="http://schemas.openxmlformats.org/markup-compatibility/2006" xmlns:aink="http://schemas.microsoft.com/office/drawing/2016/ink" xmlns:am3d="http://schemas.microsoft.com/office/drawing/2017/model3d" xmlns:o="urn:schemas-microsoft-com:office:office" xmlns:r="http://schemas.openxmlformats.org/officeDocument/2006/relationships" xmlns:m="http://schemas.openxmlformats.org/officeDocument/2006/math" xmlns:v="urn:schemas-microsoft-com:vml" xmlns:wp14="http://schemas.microsoft.com/office/word/2010/wordprocessingDrawing" xmlns:wp="http://schemas.openxmlformats.org/drawingml/2006/wordprocessingDrawing" xmlns:w10="urn:schemas-microsoft-com:office:word" xmlns:w="http://schemas.openxmlformats.org/wordprocessingml/2006/main" xmlns:w14="http://schemas.microsoft.com/office/word/2010/wordml" xmlns:w15="http://schemas.microsoft.com/office/word/2012/wordml" xmlns:w16cex="http://schemas.microsoft.com/office/word/2018/wordml/cex" xmlns:w16cid="http://schemas.microsoft.com/office/word/2016/wordml/cid" xmlns:w16="http://schemas.microsoft.com/office/word/2018/wordml" xmlns:w16sdtdh="http://schemas.microsoft.com/office/word/2020/wordml/sdtdatahash" xmlns:w16se="http://schemas.microsoft.com/office/word/2015/wordml/symex" xmlns:wpg="http://schemas.microsoft.com/office/word/2010/wordprocessingGroup" xmlns:wpi="http://schemas.microsoft.com/office/word/2010/wordprocessingInk" xmlns:wne="http://schemas.microsoft.com/office/word/2006/wordml" xmlns:wps="http://schemas.microsoft.com/office/word/2010/wordprocessingShape" mc:Ignorable="w14 w15 w16se w16cid w16 w16cex w16sdtdh wp14">
   <w:body>
     <w:p>
       <w:pPr>
@@ -3492,8 +3492,6 @@
         </w:rPr>
         <w:t>(fig. 1a)</w:t>
       </w:r>
-      <w:bookmarkStart w:id="10" w:name="_GoBack"/>
-      <w:bookmarkEnd w:id="10"/>
     </w:p>
     <w:tbl>
       <w:tblPr>
@@ -5265,10 +5263,1018 @@
       </w:r>
     </w:p>
     <w:p>
+      <w:r>
+        <w:rPr>
+          <w:noProof/>
+        </w:rPr>
+        <w:drawing>
+          <wp:inline distT="0" distB="0" distL="0" distR="0" wp14:anchorId="50E0BE84" wp14:editId="498B3230">
+            <wp:extent cx="5975985" cy="3614057"/>
+            <wp:effectExtent l="0" t="0" r="5715" b="5715"/>
+            <wp:docPr id="5" name="Chart 5">
+              <a:extLst xmlns:a="http://schemas.openxmlformats.org/drawingml/2006/main">
+                <a:ext uri="{FF2B5EF4-FFF2-40B4-BE49-F238E27FC236}">
+                  <a16:creationId xmlns:a16="http://schemas.microsoft.com/office/drawing/2014/main" id="{FBFC85C4-1DB7-40C3-ACB6-A2FF2C80B898}"/>
+                </a:ext>
+              </a:extLst>
+            </wp:docPr>
+            <wp:cNvGraphicFramePr/>
+            <a:graphic xmlns:a="http://schemas.openxmlformats.org/drawingml/2006/main">
+              <a:graphicData uri="http://schemas.openxmlformats.org/drawingml/2006/chart">
+                <c:chart xmlns:c="http://schemas.openxmlformats.org/drawingml/2006/chart" xmlns:r="http://schemas.openxmlformats.org/officeDocument/2006/relationships" r:id="rId13"/>
+              </a:graphicData>
+            </a:graphic>
+          </wp:inline>
+        </w:drawing>
+      </w:r>
+    </w:p>
+    <w:tbl>
+      <w:tblPr>
+        <w:tblW w:w="9286" w:type="dxa"/>
+        <w:tblLook w:val="04A0" w:firstRow="1" w:lastRow="0" w:firstColumn="1" w:lastColumn="0" w:noHBand="0" w:noVBand="1"/>
+      </w:tblPr>
+      <w:tblGrid>
+        <w:gridCol w:w="2416"/>
+        <w:gridCol w:w="1006"/>
+        <w:gridCol w:w="1152"/>
+        <w:gridCol w:w="1123"/>
+        <w:gridCol w:w="1403"/>
+        <w:gridCol w:w="1161"/>
+        <w:gridCol w:w="1164"/>
+      </w:tblGrid>
+      <w:tr>
+        <w:trPr>
+          <w:trHeight w:val="182"/>
+        </w:trPr>
+        <w:tc>
+          <w:tcPr>
+            <w:tcW w:w="2416" w:type="dxa"/>
+            <w:tcBorders>
+              <w:top w:val="single" w:sz="4" w:space="0" w:color="auto"/>
+              <w:left w:val="single" w:sz="4" w:space="0" w:color="auto"/>
+              <w:bottom w:val="single" w:sz="4" w:space="0" w:color="auto"/>
+              <w:right w:val="single" w:sz="4" w:space="0" w:color="auto"/>
+            </w:tcBorders>
+            <w:shd w:val="clear" w:color="4472C4" w:fill="FFFFFF"/>
+            <w:noWrap/>
+            <w:vAlign w:val="bottom"/>
+            <w:hideMark/>
+          </w:tcPr>
+          <w:p>
+            <w:pPr>
+              <w:spacing w:after="0" w:line="240" w:lineRule="auto"/>
+              <w:jc w:val="left"/>
+              <w:rPr>
+                <w:rFonts w:ascii="Calibri" w:eastAsia="Times New Roman" w:hAnsi="Calibri" w:cs="Calibri"/>
+                <w:b/>
+                <w:bCs/>
+                <w:lang w:eastAsia="en-GB"/>
+              </w:rPr>
+            </w:pPr>
+            <w:r>
+              <w:rPr>
+                <w:rFonts w:ascii="Calibri" w:eastAsia="Times New Roman" w:hAnsi="Calibri" w:cs="Calibri"/>
+                <w:b/>
+                <w:bCs/>
+                <w:lang w:eastAsia="en-GB"/>
+              </w:rPr>
+              <w:t>Environment</w:t>
+            </w:r>
+          </w:p>
+        </w:tc>
+        <w:tc>
+          <w:tcPr>
+            <w:tcW w:w="1006" w:type="dxa"/>
+            <w:tcBorders>
+              <w:top w:val="single" w:sz="4" w:space="0" w:color="auto"/>
+              <w:left w:val="nil"/>
+              <w:bottom w:val="single" w:sz="4" w:space="0" w:color="auto"/>
+              <w:right w:val="single" w:sz="4" w:space="0" w:color="auto"/>
+            </w:tcBorders>
+            <w:shd w:val="clear" w:color="4472C4" w:fill="FFFFFF"/>
+            <w:noWrap/>
+            <w:vAlign w:val="bottom"/>
+            <w:hideMark/>
+          </w:tcPr>
+          <w:p>
+            <w:pPr>
+              <w:spacing w:after="0" w:line="240" w:lineRule="auto"/>
+              <w:jc w:val="left"/>
+              <w:rPr>
+                <w:rFonts w:ascii="Calibri" w:eastAsia="Times New Roman" w:hAnsi="Calibri" w:cs="Calibri"/>
+                <w:b/>
+                <w:bCs/>
+                <w:lang w:eastAsia="en-GB"/>
+              </w:rPr>
+            </w:pPr>
+            <w:r>
+              <w:rPr>
+                <w:rFonts w:ascii="Calibri" w:eastAsia="Times New Roman" w:hAnsi="Calibri" w:cs="Calibri"/>
+                <w:b/>
+                <w:bCs/>
+                <w:lang w:eastAsia="en-GB"/>
+              </w:rPr>
+              <w:t>Placed</w:t>
+            </w:r>
+          </w:p>
+        </w:tc>
+        <w:tc>
+          <w:tcPr>
+            <w:tcW w:w="1117" w:type="dxa"/>
+            <w:tcBorders>
+              <w:top w:val="single" w:sz="4" w:space="0" w:color="auto"/>
+              <w:left w:val="nil"/>
+              <w:bottom w:val="single" w:sz="4" w:space="0" w:color="auto"/>
+              <w:right w:val="single" w:sz="4" w:space="0" w:color="auto"/>
+            </w:tcBorders>
+            <w:shd w:val="clear" w:color="4472C4" w:fill="FFFFFF"/>
+            <w:noWrap/>
+            <w:vAlign w:val="bottom"/>
+            <w:hideMark/>
+          </w:tcPr>
+          <w:p>
+            <w:pPr>
+              <w:spacing w:after="0" w:line="240" w:lineRule="auto"/>
+              <w:jc w:val="left"/>
+              <w:rPr>
+                <w:rFonts w:ascii="Calibri" w:eastAsia="Times New Roman" w:hAnsi="Calibri" w:cs="Calibri"/>
+                <w:b/>
+                <w:bCs/>
+                <w:lang w:eastAsia="en-GB"/>
+              </w:rPr>
+            </w:pPr>
+            <w:r>
+              <w:rPr>
+                <w:rFonts w:ascii="Calibri" w:eastAsia="Times New Roman" w:hAnsi="Calibri" w:cs="Calibri"/>
+                <w:b/>
+                <w:bCs/>
+                <w:lang w:eastAsia="en-GB"/>
+              </w:rPr>
+              <w:t>Misplaced</w:t>
+            </w:r>
+          </w:p>
+        </w:tc>
+        <w:tc>
+          <w:tcPr>
+            <w:tcW w:w="1089" w:type="dxa"/>
+            <w:tcBorders>
+              <w:top w:val="single" w:sz="4" w:space="0" w:color="auto"/>
+              <w:left w:val="nil"/>
+              <w:bottom w:val="single" w:sz="4" w:space="0" w:color="auto"/>
+              <w:right w:val="single" w:sz="4" w:space="0" w:color="auto"/>
+            </w:tcBorders>
+            <w:shd w:val="clear" w:color="4472C4" w:fill="FFFFFF"/>
+            <w:noWrap/>
+            <w:vAlign w:val="bottom"/>
+            <w:hideMark/>
+          </w:tcPr>
+          <w:p>
+            <w:pPr>
+              <w:spacing w:after="0" w:line="240" w:lineRule="auto"/>
+              <w:jc w:val="left"/>
+              <w:rPr>
+                <w:rFonts w:ascii="Calibri" w:eastAsia="Times New Roman" w:hAnsi="Calibri" w:cs="Calibri"/>
+                <w:b/>
+                <w:bCs/>
+                <w:lang w:eastAsia="en-GB"/>
+              </w:rPr>
+            </w:pPr>
+            <w:r>
+              <w:rPr>
+                <w:rFonts w:ascii="Calibri" w:eastAsia="Times New Roman" w:hAnsi="Calibri" w:cs="Calibri"/>
+                <w:b/>
+                <w:bCs/>
+                <w:lang w:eastAsia="en-GB"/>
+              </w:rPr>
+              <w:t>Discarded</w:t>
+            </w:r>
+          </w:p>
+        </w:tc>
+        <w:tc>
+          <w:tcPr>
+            <w:tcW w:w="1403" w:type="dxa"/>
+            <w:tcBorders>
+              <w:top w:val="single" w:sz="4" w:space="0" w:color="auto"/>
+              <w:left w:val="nil"/>
+              <w:bottom w:val="single" w:sz="4" w:space="0" w:color="auto"/>
+              <w:right w:val="single" w:sz="4" w:space="0" w:color="auto"/>
+            </w:tcBorders>
+            <w:shd w:val="clear" w:color="4472C4" w:fill="FFFFFF"/>
+            <w:noWrap/>
+            <w:vAlign w:val="bottom"/>
+            <w:hideMark/>
+          </w:tcPr>
+          <w:p>
+            <w:pPr>
+              <w:spacing w:after="0" w:line="240" w:lineRule="auto"/>
+              <w:jc w:val="left"/>
+              <w:rPr>
+                <w:rFonts w:ascii="Calibri" w:eastAsia="Times New Roman" w:hAnsi="Calibri" w:cs="Calibri"/>
+                <w:b/>
+                <w:bCs/>
+                <w:lang w:eastAsia="en-GB"/>
+              </w:rPr>
+            </w:pPr>
+            <w:r>
+              <w:rPr>
+                <w:rFonts w:ascii="Calibri" w:eastAsia="Times New Roman" w:hAnsi="Calibri" w:cs="Calibri"/>
+                <w:b/>
+                <w:bCs/>
+                <w:lang w:eastAsia="en-GB"/>
+              </w:rPr>
+              <w:t>Steps</w:t>
+            </w:r>
+          </w:p>
+        </w:tc>
+        <w:tc>
+          <w:tcPr>
+            <w:tcW w:w="1126" w:type="dxa"/>
+            <w:tcBorders>
+              <w:top w:val="single" w:sz="4" w:space="0" w:color="auto"/>
+              <w:left w:val="nil"/>
+              <w:bottom w:val="single" w:sz="4" w:space="0" w:color="auto"/>
+              <w:right w:val="single" w:sz="4" w:space="0" w:color="auto"/>
+            </w:tcBorders>
+            <w:shd w:val="clear" w:color="4472C4" w:fill="FFFFFF"/>
+            <w:noWrap/>
+            <w:vAlign w:val="bottom"/>
+            <w:hideMark/>
+          </w:tcPr>
+          <w:p>
+            <w:pPr>
+              <w:spacing w:after="0" w:line="240" w:lineRule="auto"/>
+              <w:jc w:val="left"/>
+              <w:rPr>
+                <w:rFonts w:ascii="Calibri" w:eastAsia="Times New Roman" w:hAnsi="Calibri" w:cs="Calibri"/>
+                <w:b/>
+                <w:bCs/>
+                <w:lang w:eastAsia="en-GB"/>
+              </w:rPr>
+            </w:pPr>
+            <w:r>
+              <w:rPr>
+                <w:rFonts w:ascii="Calibri" w:eastAsia="Times New Roman" w:hAnsi="Calibri" w:cs="Calibri"/>
+                <w:b/>
+                <w:bCs/>
+                <w:lang w:eastAsia="en-GB"/>
+              </w:rPr>
+              <w:t>Utilization</w:t>
+            </w:r>
+          </w:p>
+        </w:tc>
+        <w:tc>
+          <w:tcPr>
+            <w:tcW w:w="1129" w:type="dxa"/>
+            <w:tcBorders>
+              <w:top w:val="single" w:sz="4" w:space="0" w:color="auto"/>
+              <w:left w:val="nil"/>
+              <w:bottom w:val="single" w:sz="4" w:space="0" w:color="auto"/>
+              <w:right w:val="single" w:sz="4" w:space="0" w:color="auto"/>
+            </w:tcBorders>
+            <w:shd w:val="clear" w:color="4472C4" w:fill="FFFFFF"/>
+            <w:noWrap/>
+            <w:vAlign w:val="bottom"/>
+            <w:hideMark/>
+          </w:tcPr>
+          <w:p>
+            <w:pPr>
+              <w:spacing w:after="0" w:line="240" w:lineRule="auto"/>
+              <w:jc w:val="left"/>
+              <w:rPr>
+                <w:rFonts w:ascii="Calibri" w:eastAsia="Times New Roman" w:hAnsi="Calibri" w:cs="Calibri"/>
+                <w:b/>
+                <w:bCs/>
+                <w:lang w:eastAsia="en-GB"/>
+              </w:rPr>
+            </w:pPr>
+            <w:r>
+              <w:rPr>
+                <w:rFonts w:ascii="Calibri" w:eastAsia="Times New Roman" w:hAnsi="Calibri" w:cs="Calibri"/>
+                <w:b/>
+                <w:bCs/>
+                <w:lang w:eastAsia="en-GB"/>
+              </w:rPr>
+              <w:t>Accuracy</w:t>
+            </w:r>
+          </w:p>
+        </w:tc>
+      </w:tr>
+      <w:tr>
+        <w:trPr>
+          <w:trHeight w:val="182"/>
+        </w:trPr>
+        <w:tc>
+          <w:tcPr>
+            <w:tcW w:w="2416" w:type="dxa"/>
+            <w:tcBorders>
+              <w:top w:val="nil"/>
+              <w:left w:val="single" w:sz="4" w:space="0" w:color="auto"/>
+              <w:bottom w:val="single" w:sz="4" w:space="0" w:color="auto"/>
+              <w:right w:val="single" w:sz="4" w:space="0" w:color="auto"/>
+            </w:tcBorders>
+            <w:shd w:val="clear" w:color="000000" w:fill="FFFFFF"/>
+            <w:noWrap/>
+            <w:vAlign w:val="bottom"/>
+            <w:hideMark/>
+          </w:tcPr>
+          <w:p>
+            <w:pPr>
+              <w:spacing w:after="0" w:line="240" w:lineRule="auto"/>
+              <w:jc w:val="left"/>
+              <w:rPr>
+                <w:rFonts w:ascii="Calibri" w:eastAsia="Times New Roman" w:hAnsi="Calibri" w:cs="Calibri"/>
+                <w:lang w:eastAsia="en-GB"/>
+              </w:rPr>
+            </w:pPr>
+            <w:r>
+              <w:rPr>
+                <w:rFonts w:ascii="Calibri" w:eastAsia="Times New Roman" w:hAnsi="Calibri" w:cs="Calibri"/>
+                <w:lang w:eastAsia="en-GB"/>
+              </w:rPr>
+              <w:t>Asymmetric</w:t>
+            </w:r>
+            <w:r>
+              <w:rPr>
+                <w:rFonts w:ascii="Calibri" w:eastAsia="Times New Roman" w:hAnsi="Calibri" w:cs="Calibri"/>
+                <w:lang w:eastAsia="en-GB"/>
+              </w:rPr>
+              <w:t xml:space="preserve"> reward, no penalty</w:t>
+            </w:r>
+          </w:p>
+        </w:tc>
+        <w:tc>
+          <w:tcPr>
+            <w:tcW w:w="1006" w:type="dxa"/>
+            <w:tcBorders>
+              <w:top w:val="nil"/>
+              <w:left w:val="nil"/>
+              <w:bottom w:val="single" w:sz="4" w:space="0" w:color="auto"/>
+              <w:right w:val="single" w:sz="4" w:space="0" w:color="auto"/>
+            </w:tcBorders>
+            <w:shd w:val="clear" w:color="000000" w:fill="FFFFFF"/>
+            <w:noWrap/>
+            <w:vAlign w:val="bottom"/>
+            <w:hideMark/>
+          </w:tcPr>
+          <w:p>
+            <w:pPr>
+              <w:spacing w:after="0" w:line="240" w:lineRule="auto"/>
+              <w:jc w:val="right"/>
+              <w:rPr>
+                <w:rFonts w:ascii="Calibri" w:eastAsia="Times New Roman" w:hAnsi="Calibri" w:cs="Calibri"/>
+                <w:lang w:eastAsia="en-GB"/>
+              </w:rPr>
+            </w:pPr>
+            <w:r>
+              <w:rPr>
+                <w:rFonts w:ascii="Calibri" w:eastAsia="Times New Roman" w:hAnsi="Calibri" w:cs="Calibri"/>
+                <w:lang w:eastAsia="en-GB"/>
+              </w:rPr>
+              <w:t>75</w:t>
+            </w:r>
+          </w:p>
+        </w:tc>
+        <w:tc>
+          <w:tcPr>
+            <w:tcW w:w="1117" w:type="dxa"/>
+            <w:tcBorders>
+              <w:top w:val="nil"/>
+              <w:left w:val="nil"/>
+              <w:bottom w:val="single" w:sz="4" w:space="0" w:color="auto"/>
+              <w:right w:val="single" w:sz="4" w:space="0" w:color="auto"/>
+            </w:tcBorders>
+            <w:shd w:val="clear" w:color="000000" w:fill="FFFFFF"/>
+            <w:noWrap/>
+            <w:vAlign w:val="bottom"/>
+            <w:hideMark/>
+          </w:tcPr>
+          <w:p>
+            <w:pPr>
+              <w:spacing w:after="0" w:line="240" w:lineRule="auto"/>
+              <w:jc w:val="right"/>
+              <w:rPr>
+                <w:rFonts w:ascii="Calibri" w:eastAsia="Times New Roman" w:hAnsi="Calibri" w:cs="Calibri"/>
+                <w:lang w:eastAsia="en-GB"/>
+              </w:rPr>
+            </w:pPr>
+            <w:r>
+              <w:rPr>
+                <w:rFonts w:ascii="Calibri" w:eastAsia="Times New Roman" w:hAnsi="Calibri" w:cs="Calibri"/>
+                <w:lang w:eastAsia="en-GB"/>
+              </w:rPr>
+              <w:t>0.2</w:t>
+            </w:r>
+          </w:p>
+        </w:tc>
+        <w:tc>
+          <w:tcPr>
+            <w:tcW w:w="1089" w:type="dxa"/>
+            <w:tcBorders>
+              <w:top w:val="nil"/>
+              <w:left w:val="nil"/>
+              <w:bottom w:val="single" w:sz="4" w:space="0" w:color="auto"/>
+              <w:right w:val="single" w:sz="4" w:space="0" w:color="auto"/>
+            </w:tcBorders>
+            <w:shd w:val="clear" w:color="000000" w:fill="FFFFFF"/>
+            <w:noWrap/>
+            <w:vAlign w:val="bottom"/>
+            <w:hideMark/>
+          </w:tcPr>
+          <w:p>
+            <w:pPr>
+              <w:spacing w:after="0" w:line="240" w:lineRule="auto"/>
+              <w:jc w:val="right"/>
+              <w:rPr>
+                <w:rFonts w:ascii="Calibri" w:eastAsia="Times New Roman" w:hAnsi="Calibri" w:cs="Calibri"/>
+                <w:lang w:eastAsia="en-GB"/>
+              </w:rPr>
+            </w:pPr>
+            <w:r>
+              <w:rPr>
+                <w:rFonts w:ascii="Calibri" w:eastAsia="Times New Roman" w:hAnsi="Calibri" w:cs="Calibri"/>
+                <w:lang w:eastAsia="en-GB"/>
+              </w:rPr>
+              <w:t>196.4</w:t>
+            </w:r>
+          </w:p>
+        </w:tc>
+        <w:tc>
+          <w:tcPr>
+            <w:tcW w:w="1403" w:type="dxa"/>
+            <w:tcBorders>
+              <w:top w:val="nil"/>
+              <w:left w:val="nil"/>
+              <w:bottom w:val="single" w:sz="4" w:space="0" w:color="auto"/>
+              <w:right w:val="single" w:sz="4" w:space="0" w:color="auto"/>
+            </w:tcBorders>
+            <w:shd w:val="clear" w:color="000000" w:fill="FFFFFF"/>
+            <w:noWrap/>
+            <w:vAlign w:val="bottom"/>
+            <w:hideMark/>
+          </w:tcPr>
+          <w:p>
+            <w:pPr>
+              <w:spacing w:after="0" w:line="240" w:lineRule="auto"/>
+              <w:jc w:val="right"/>
+              <w:rPr>
+                <w:rFonts w:ascii="Calibri" w:eastAsia="Times New Roman" w:hAnsi="Calibri" w:cs="Calibri"/>
+                <w:lang w:eastAsia="en-GB"/>
+              </w:rPr>
+            </w:pPr>
+            <w:r>
+              <w:rPr>
+                <w:rFonts w:ascii="Calibri" w:eastAsia="Times New Roman" w:hAnsi="Calibri" w:cs="Calibri"/>
+                <w:lang w:eastAsia="en-GB"/>
+              </w:rPr>
+              <w:t>271.6</w:t>
+            </w:r>
+          </w:p>
+        </w:tc>
+        <w:tc>
+          <w:tcPr>
+            <w:tcW w:w="1126" w:type="dxa"/>
+            <w:tcBorders>
+              <w:top w:val="nil"/>
+              <w:left w:val="nil"/>
+              <w:bottom w:val="single" w:sz="4" w:space="0" w:color="auto"/>
+              <w:right w:val="single" w:sz="4" w:space="0" w:color="auto"/>
+            </w:tcBorders>
+            <w:shd w:val="clear" w:color="000000" w:fill="FFFFFF"/>
+            <w:noWrap/>
+            <w:vAlign w:val="bottom"/>
+            <w:hideMark/>
+          </w:tcPr>
+          <w:p>
+            <w:pPr>
+              <w:spacing w:after="0" w:line="240" w:lineRule="auto"/>
+              <w:jc w:val="right"/>
+              <w:rPr>
+                <w:rFonts w:ascii="Calibri" w:eastAsia="Times New Roman" w:hAnsi="Calibri" w:cs="Calibri"/>
+                <w:lang w:eastAsia="en-GB"/>
+              </w:rPr>
+            </w:pPr>
+            <w:r>
+              <w:rPr>
+                <w:rFonts w:ascii="Calibri" w:eastAsia="Times New Roman" w:hAnsi="Calibri" w:cs="Calibri"/>
+                <w:lang w:eastAsia="en-GB"/>
+              </w:rPr>
+              <w:t>96.65</w:t>
+            </w:r>
+          </w:p>
+        </w:tc>
+        <w:tc>
+          <w:tcPr>
+            <w:tcW w:w="1129" w:type="dxa"/>
+            <w:tcBorders>
+              <w:top w:val="nil"/>
+              <w:left w:val="nil"/>
+              <w:bottom w:val="single" w:sz="4" w:space="0" w:color="auto"/>
+              <w:right w:val="single" w:sz="4" w:space="0" w:color="auto"/>
+            </w:tcBorders>
+            <w:shd w:val="clear" w:color="000000" w:fill="FFFFFF"/>
+            <w:noWrap/>
+            <w:vAlign w:val="bottom"/>
+            <w:hideMark/>
+          </w:tcPr>
+          <w:p>
+            <w:pPr>
+              <w:spacing w:after="0" w:line="240" w:lineRule="auto"/>
+              <w:jc w:val="right"/>
+              <w:rPr>
+                <w:rFonts w:ascii="Calibri" w:eastAsia="Times New Roman" w:hAnsi="Calibri" w:cs="Calibri"/>
+                <w:lang w:eastAsia="en-GB"/>
+              </w:rPr>
+            </w:pPr>
+            <w:r>
+              <w:rPr>
+                <w:rFonts w:ascii="Calibri" w:eastAsia="Times New Roman" w:hAnsi="Calibri" w:cs="Calibri"/>
+                <w:lang w:eastAsia="en-GB"/>
+              </w:rPr>
+              <w:t>99.73</w:t>
+            </w:r>
+          </w:p>
+        </w:tc>
+      </w:tr>
+      <w:tr>
+        <w:trPr>
+          <w:trHeight w:val="182"/>
+        </w:trPr>
+        <w:tc>
+          <w:tcPr>
+            <w:tcW w:w="2416" w:type="dxa"/>
+            <w:tcBorders>
+              <w:top w:val="nil"/>
+              <w:left w:val="single" w:sz="4" w:space="0" w:color="auto"/>
+              <w:bottom w:val="single" w:sz="4" w:space="0" w:color="auto"/>
+              <w:right w:val="single" w:sz="4" w:space="0" w:color="auto"/>
+            </w:tcBorders>
+            <w:shd w:val="clear" w:color="D9E1F2" w:fill="FFFFFF"/>
+            <w:noWrap/>
+            <w:vAlign w:val="bottom"/>
+            <w:hideMark/>
+          </w:tcPr>
+          <w:p>
+            <w:pPr>
+              <w:spacing w:after="0" w:line="240" w:lineRule="auto"/>
+              <w:jc w:val="left"/>
+              <w:rPr>
+                <w:rFonts w:ascii="Calibri" w:eastAsia="Times New Roman" w:hAnsi="Calibri" w:cs="Calibri"/>
+                <w:lang w:eastAsia="en-GB"/>
+              </w:rPr>
+            </w:pPr>
+            <w:r>
+              <w:rPr>
+                <w:rFonts w:ascii="Calibri" w:eastAsia="Times New Roman" w:hAnsi="Calibri" w:cs="Calibri"/>
+                <w:lang w:eastAsia="en-GB"/>
+              </w:rPr>
+              <w:t>Asymmetric</w:t>
+            </w:r>
+            <w:r>
+              <w:rPr>
+                <w:rFonts w:ascii="Calibri" w:eastAsia="Times New Roman" w:hAnsi="Calibri" w:cs="Calibri"/>
+                <w:lang w:eastAsia="en-GB"/>
+              </w:rPr>
+              <w:t xml:space="preserve"> reward, small discard penalty</w:t>
+            </w:r>
+          </w:p>
+        </w:tc>
+        <w:tc>
+          <w:tcPr>
+            <w:tcW w:w="1006" w:type="dxa"/>
+            <w:tcBorders>
+              <w:top w:val="nil"/>
+              <w:left w:val="nil"/>
+              <w:bottom w:val="single" w:sz="4" w:space="0" w:color="auto"/>
+              <w:right w:val="single" w:sz="4" w:space="0" w:color="auto"/>
+            </w:tcBorders>
+            <w:shd w:val="clear" w:color="D9E1F2" w:fill="FFFFFF"/>
+            <w:noWrap/>
+            <w:vAlign w:val="bottom"/>
+            <w:hideMark/>
+          </w:tcPr>
+          <w:p>
+            <w:pPr>
+              <w:spacing w:after="0" w:line="240" w:lineRule="auto"/>
+              <w:jc w:val="right"/>
+              <w:rPr>
+                <w:rFonts w:ascii="Calibri" w:eastAsia="Times New Roman" w:hAnsi="Calibri" w:cs="Calibri"/>
+                <w:lang w:eastAsia="en-GB"/>
+              </w:rPr>
+            </w:pPr>
+            <w:r>
+              <w:rPr>
+                <w:rFonts w:ascii="Calibri" w:eastAsia="Times New Roman" w:hAnsi="Calibri" w:cs="Calibri"/>
+                <w:lang w:eastAsia="en-GB"/>
+              </w:rPr>
+              <w:t>57.1</w:t>
+            </w:r>
+          </w:p>
+        </w:tc>
+        <w:tc>
+          <w:tcPr>
+            <w:tcW w:w="1117" w:type="dxa"/>
+            <w:tcBorders>
+              <w:top w:val="nil"/>
+              <w:left w:val="nil"/>
+              <w:bottom w:val="single" w:sz="4" w:space="0" w:color="auto"/>
+              <w:right w:val="single" w:sz="4" w:space="0" w:color="auto"/>
+            </w:tcBorders>
+            <w:shd w:val="clear" w:color="D9E1F2" w:fill="FFFFFF"/>
+            <w:noWrap/>
+            <w:vAlign w:val="bottom"/>
+            <w:hideMark/>
+          </w:tcPr>
+          <w:p>
+            <w:pPr>
+              <w:spacing w:after="0" w:line="240" w:lineRule="auto"/>
+              <w:jc w:val="right"/>
+              <w:rPr>
+                <w:rFonts w:ascii="Calibri" w:eastAsia="Times New Roman" w:hAnsi="Calibri" w:cs="Calibri"/>
+                <w:lang w:eastAsia="en-GB"/>
+              </w:rPr>
+            </w:pPr>
+            <w:r>
+              <w:rPr>
+                <w:rFonts w:ascii="Calibri" w:eastAsia="Times New Roman" w:hAnsi="Calibri" w:cs="Calibri"/>
+                <w:lang w:eastAsia="en-GB"/>
+              </w:rPr>
+              <w:t>2</w:t>
+            </w:r>
+          </w:p>
+        </w:tc>
+        <w:tc>
+          <w:tcPr>
+            <w:tcW w:w="1089" w:type="dxa"/>
+            <w:tcBorders>
+              <w:top w:val="nil"/>
+              <w:left w:val="nil"/>
+              <w:bottom w:val="single" w:sz="4" w:space="0" w:color="auto"/>
+              <w:right w:val="single" w:sz="4" w:space="0" w:color="auto"/>
+            </w:tcBorders>
+            <w:shd w:val="clear" w:color="D9E1F2" w:fill="FFFFFF"/>
+            <w:noWrap/>
+            <w:vAlign w:val="bottom"/>
+            <w:hideMark/>
+          </w:tcPr>
+          <w:p>
+            <w:pPr>
+              <w:spacing w:after="0" w:line="240" w:lineRule="auto"/>
+              <w:jc w:val="right"/>
+              <w:rPr>
+                <w:rFonts w:ascii="Calibri" w:eastAsia="Times New Roman" w:hAnsi="Calibri" w:cs="Calibri"/>
+                <w:lang w:eastAsia="en-GB"/>
+              </w:rPr>
+            </w:pPr>
+            <w:r>
+              <w:rPr>
+                <w:rFonts w:ascii="Calibri" w:eastAsia="Times New Roman" w:hAnsi="Calibri" w:cs="Calibri"/>
+                <w:lang w:eastAsia="en-GB"/>
+              </w:rPr>
+              <w:t>92.3</w:t>
+            </w:r>
+          </w:p>
+        </w:tc>
+        <w:tc>
+          <w:tcPr>
+            <w:tcW w:w="1403" w:type="dxa"/>
+            <w:tcBorders>
+              <w:top w:val="nil"/>
+              <w:left w:val="nil"/>
+              <w:bottom w:val="single" w:sz="4" w:space="0" w:color="auto"/>
+              <w:right w:val="single" w:sz="4" w:space="0" w:color="auto"/>
+            </w:tcBorders>
+            <w:shd w:val="clear" w:color="D9E1F2" w:fill="FFFFFF"/>
+            <w:noWrap/>
+            <w:vAlign w:val="bottom"/>
+            <w:hideMark/>
+          </w:tcPr>
+          <w:p>
+            <w:pPr>
+              <w:spacing w:after="0" w:line="240" w:lineRule="auto"/>
+              <w:jc w:val="right"/>
+              <w:rPr>
+                <w:rFonts w:ascii="Calibri" w:eastAsia="Times New Roman" w:hAnsi="Calibri" w:cs="Calibri"/>
+                <w:lang w:eastAsia="en-GB"/>
+              </w:rPr>
+            </w:pPr>
+            <w:r>
+              <w:rPr>
+                <w:rFonts w:ascii="Calibri" w:eastAsia="Times New Roman" w:hAnsi="Calibri" w:cs="Calibri"/>
+                <w:lang w:eastAsia="en-GB"/>
+              </w:rPr>
+              <w:t>151.4</w:t>
+            </w:r>
+          </w:p>
+        </w:tc>
+        <w:tc>
+          <w:tcPr>
+            <w:tcW w:w="1126" w:type="dxa"/>
+            <w:tcBorders>
+              <w:top w:val="nil"/>
+              <w:left w:val="nil"/>
+              <w:bottom w:val="single" w:sz="4" w:space="0" w:color="auto"/>
+              <w:right w:val="single" w:sz="4" w:space="0" w:color="auto"/>
+            </w:tcBorders>
+            <w:shd w:val="clear" w:color="D9E1F2" w:fill="FFFFFF"/>
+            <w:noWrap/>
+            <w:vAlign w:val="bottom"/>
+            <w:hideMark/>
+          </w:tcPr>
+          <w:p>
+            <w:pPr>
+              <w:spacing w:after="0" w:line="240" w:lineRule="auto"/>
+              <w:jc w:val="right"/>
+              <w:rPr>
+                <w:rFonts w:ascii="Calibri" w:eastAsia="Times New Roman" w:hAnsi="Calibri" w:cs="Calibri"/>
+                <w:lang w:eastAsia="en-GB"/>
+              </w:rPr>
+            </w:pPr>
+            <w:r>
+              <w:rPr>
+                <w:rFonts w:ascii="Calibri" w:eastAsia="Times New Roman" w:hAnsi="Calibri" w:cs="Calibri"/>
+                <w:lang w:eastAsia="en-GB"/>
+              </w:rPr>
+              <w:t>97.8</w:t>
+            </w:r>
+          </w:p>
+        </w:tc>
+        <w:tc>
+          <w:tcPr>
+            <w:tcW w:w="1129" w:type="dxa"/>
+            <w:tcBorders>
+              <w:top w:val="nil"/>
+              <w:left w:val="nil"/>
+              <w:bottom w:val="single" w:sz="4" w:space="0" w:color="auto"/>
+              <w:right w:val="single" w:sz="4" w:space="0" w:color="auto"/>
+            </w:tcBorders>
+            <w:shd w:val="clear" w:color="D9E1F2" w:fill="FFFFFF"/>
+            <w:noWrap/>
+            <w:vAlign w:val="bottom"/>
+            <w:hideMark/>
+          </w:tcPr>
+          <w:p>
+            <w:pPr>
+              <w:spacing w:after="0" w:line="240" w:lineRule="auto"/>
+              <w:jc w:val="right"/>
+              <w:rPr>
+                <w:rFonts w:ascii="Calibri" w:eastAsia="Times New Roman" w:hAnsi="Calibri" w:cs="Calibri"/>
+                <w:lang w:eastAsia="en-GB"/>
+              </w:rPr>
+            </w:pPr>
+            <w:r>
+              <w:rPr>
+                <w:rFonts w:ascii="Calibri" w:eastAsia="Times New Roman" w:hAnsi="Calibri" w:cs="Calibri"/>
+                <w:lang w:eastAsia="en-GB"/>
+              </w:rPr>
+              <w:t>96.582375</w:t>
+            </w:r>
+          </w:p>
+        </w:tc>
+      </w:tr>
+      <w:tr>
+        <w:trPr>
+          <w:trHeight w:val="182"/>
+        </w:trPr>
+        <w:tc>
+          <w:tcPr>
+            <w:tcW w:w="2416" w:type="dxa"/>
+            <w:tcBorders>
+              <w:top w:val="nil"/>
+              <w:left w:val="single" w:sz="4" w:space="0" w:color="auto"/>
+              <w:bottom w:val="single" w:sz="4" w:space="0" w:color="auto"/>
+              <w:right w:val="single" w:sz="4" w:space="0" w:color="auto"/>
+            </w:tcBorders>
+            <w:shd w:val="clear" w:color="000000" w:fill="FFFFFF"/>
+            <w:noWrap/>
+            <w:vAlign w:val="bottom"/>
+            <w:hideMark/>
+          </w:tcPr>
+          <w:p>
+            <w:pPr>
+              <w:spacing w:after="0" w:line="240" w:lineRule="auto"/>
+              <w:jc w:val="left"/>
+              <w:rPr>
+                <w:rFonts w:ascii="Calibri" w:eastAsia="Times New Roman" w:hAnsi="Calibri" w:cs="Calibri"/>
+                <w:lang w:eastAsia="en-GB"/>
+              </w:rPr>
+            </w:pPr>
+            <w:r>
+              <w:rPr>
+                <w:rFonts w:ascii="Calibri" w:eastAsia="Times New Roman" w:hAnsi="Calibri" w:cs="Calibri"/>
+                <w:lang w:eastAsia="en-GB"/>
+              </w:rPr>
+              <w:t>Asymmetric</w:t>
+            </w:r>
+            <w:r>
+              <w:rPr>
+                <w:rFonts w:ascii="Calibri" w:eastAsia="Times New Roman" w:hAnsi="Calibri" w:cs="Calibri"/>
+                <w:lang w:eastAsia="en-GB"/>
+              </w:rPr>
+              <w:t xml:space="preserve"> rewards, large discard penalty</w:t>
+            </w:r>
+          </w:p>
+        </w:tc>
+        <w:tc>
+          <w:tcPr>
+            <w:tcW w:w="1006" w:type="dxa"/>
+            <w:tcBorders>
+              <w:top w:val="nil"/>
+              <w:left w:val="nil"/>
+              <w:bottom w:val="single" w:sz="4" w:space="0" w:color="auto"/>
+              <w:right w:val="single" w:sz="4" w:space="0" w:color="auto"/>
+            </w:tcBorders>
+            <w:shd w:val="clear" w:color="000000" w:fill="FFFFFF"/>
+            <w:noWrap/>
+            <w:vAlign w:val="bottom"/>
+            <w:hideMark/>
+          </w:tcPr>
+          <w:p>
+            <w:pPr>
+              <w:spacing w:after="0" w:line="240" w:lineRule="auto"/>
+              <w:jc w:val="right"/>
+              <w:rPr>
+                <w:rFonts w:ascii="Calibri" w:eastAsia="Times New Roman" w:hAnsi="Calibri" w:cs="Calibri"/>
+                <w:lang w:eastAsia="en-GB"/>
+              </w:rPr>
+            </w:pPr>
+            <w:r>
+              <w:rPr>
+                <w:rFonts w:ascii="Calibri" w:eastAsia="Times New Roman" w:hAnsi="Calibri" w:cs="Calibri"/>
+                <w:lang w:eastAsia="en-GB"/>
+              </w:rPr>
+              <w:t>47.8</w:t>
+            </w:r>
+          </w:p>
+        </w:tc>
+        <w:tc>
+          <w:tcPr>
+            <w:tcW w:w="1117" w:type="dxa"/>
+            <w:tcBorders>
+              <w:top w:val="nil"/>
+              <w:left w:val="nil"/>
+              <w:bottom w:val="single" w:sz="4" w:space="0" w:color="auto"/>
+              <w:right w:val="single" w:sz="4" w:space="0" w:color="auto"/>
+            </w:tcBorders>
+            <w:shd w:val="clear" w:color="000000" w:fill="FFFFFF"/>
+            <w:noWrap/>
+            <w:vAlign w:val="bottom"/>
+            <w:hideMark/>
+          </w:tcPr>
+          <w:p>
+            <w:pPr>
+              <w:spacing w:after="0" w:line="240" w:lineRule="auto"/>
+              <w:jc w:val="right"/>
+              <w:rPr>
+                <w:rFonts w:ascii="Calibri" w:eastAsia="Times New Roman" w:hAnsi="Calibri" w:cs="Calibri"/>
+                <w:lang w:eastAsia="en-GB"/>
+              </w:rPr>
+            </w:pPr>
+            <w:r>
+              <w:rPr>
+                <w:rFonts w:ascii="Calibri" w:eastAsia="Times New Roman" w:hAnsi="Calibri" w:cs="Calibri"/>
+                <w:lang w:eastAsia="en-GB"/>
+              </w:rPr>
+              <w:t>8.4</w:t>
+            </w:r>
+          </w:p>
+        </w:tc>
+        <w:tc>
+          <w:tcPr>
+            <w:tcW w:w="1089" w:type="dxa"/>
+            <w:tcBorders>
+              <w:top w:val="nil"/>
+              <w:left w:val="nil"/>
+              <w:bottom w:val="single" w:sz="4" w:space="0" w:color="auto"/>
+              <w:right w:val="single" w:sz="4" w:space="0" w:color="auto"/>
+            </w:tcBorders>
+            <w:shd w:val="clear" w:color="000000" w:fill="FFFFFF"/>
+            <w:noWrap/>
+            <w:vAlign w:val="bottom"/>
+            <w:hideMark/>
+          </w:tcPr>
+          <w:p>
+            <w:pPr>
+              <w:spacing w:after="0" w:line="240" w:lineRule="auto"/>
+              <w:jc w:val="right"/>
+              <w:rPr>
+                <w:rFonts w:ascii="Calibri" w:eastAsia="Times New Roman" w:hAnsi="Calibri" w:cs="Calibri"/>
+                <w:lang w:eastAsia="en-GB"/>
+              </w:rPr>
+            </w:pPr>
+            <w:r>
+              <w:rPr>
+                <w:rFonts w:ascii="Calibri" w:eastAsia="Times New Roman" w:hAnsi="Calibri" w:cs="Calibri"/>
+                <w:lang w:eastAsia="en-GB"/>
+              </w:rPr>
+              <w:t>41.8</w:t>
+            </w:r>
+          </w:p>
+        </w:tc>
+        <w:tc>
+          <w:tcPr>
+            <w:tcW w:w="1403" w:type="dxa"/>
+            <w:tcBorders>
+              <w:top w:val="nil"/>
+              <w:left w:val="nil"/>
+              <w:bottom w:val="single" w:sz="4" w:space="0" w:color="auto"/>
+              <w:right w:val="single" w:sz="4" w:space="0" w:color="auto"/>
+            </w:tcBorders>
+            <w:shd w:val="clear" w:color="000000" w:fill="FFFFFF"/>
+            <w:noWrap/>
+            <w:vAlign w:val="bottom"/>
+            <w:hideMark/>
+          </w:tcPr>
+          <w:p>
+            <w:pPr>
+              <w:spacing w:after="0" w:line="240" w:lineRule="auto"/>
+              <w:jc w:val="right"/>
+              <w:rPr>
+                <w:rFonts w:ascii="Calibri" w:eastAsia="Times New Roman" w:hAnsi="Calibri" w:cs="Calibri"/>
+                <w:lang w:eastAsia="en-GB"/>
+              </w:rPr>
+            </w:pPr>
+            <w:r>
+              <w:rPr>
+                <w:rFonts w:ascii="Calibri" w:eastAsia="Times New Roman" w:hAnsi="Calibri" w:cs="Calibri"/>
+                <w:lang w:eastAsia="en-GB"/>
+              </w:rPr>
+              <w:t>98</w:t>
+            </w:r>
+          </w:p>
+        </w:tc>
+        <w:tc>
+          <w:tcPr>
+            <w:tcW w:w="1126" w:type="dxa"/>
+            <w:tcBorders>
+              <w:top w:val="nil"/>
+              <w:left w:val="nil"/>
+              <w:bottom w:val="single" w:sz="4" w:space="0" w:color="auto"/>
+              <w:right w:val="single" w:sz="4" w:space="0" w:color="auto"/>
+            </w:tcBorders>
+            <w:shd w:val="clear" w:color="000000" w:fill="FFFFFF"/>
+            <w:noWrap/>
+            <w:vAlign w:val="bottom"/>
+            <w:hideMark/>
+          </w:tcPr>
+          <w:p>
+            <w:pPr>
+              <w:spacing w:after="0" w:line="240" w:lineRule="auto"/>
+              <w:jc w:val="right"/>
+              <w:rPr>
+                <w:rFonts w:ascii="Calibri" w:eastAsia="Times New Roman" w:hAnsi="Calibri" w:cs="Calibri"/>
+                <w:lang w:eastAsia="en-GB"/>
+              </w:rPr>
+            </w:pPr>
+            <w:r>
+              <w:rPr>
+                <w:rFonts w:ascii="Calibri" w:eastAsia="Times New Roman" w:hAnsi="Calibri" w:cs="Calibri"/>
+                <w:lang w:eastAsia="en-GB"/>
+              </w:rPr>
+              <w:t>97.7</w:t>
+            </w:r>
+          </w:p>
+        </w:tc>
+        <w:tc>
+          <w:tcPr>
+            <w:tcW w:w="1129" w:type="dxa"/>
+            <w:tcBorders>
+              <w:top w:val="nil"/>
+              <w:left w:val="nil"/>
+              <w:bottom w:val="single" w:sz="4" w:space="0" w:color="auto"/>
+              <w:right w:val="single" w:sz="4" w:space="0" w:color="auto"/>
+            </w:tcBorders>
+            <w:shd w:val="clear" w:color="000000" w:fill="FFFFFF"/>
+            <w:noWrap/>
+            <w:vAlign w:val="bottom"/>
+            <w:hideMark/>
+          </w:tcPr>
+          <w:p>
+            <w:pPr>
+              <w:spacing w:after="0" w:line="240" w:lineRule="auto"/>
+              <w:jc w:val="right"/>
+              <w:rPr>
+                <w:rFonts w:ascii="Calibri" w:eastAsia="Times New Roman" w:hAnsi="Calibri" w:cs="Calibri"/>
+                <w:lang w:eastAsia="en-GB"/>
+              </w:rPr>
+            </w:pPr>
+            <w:r>
+              <w:rPr>
+                <w:rFonts w:ascii="Calibri" w:eastAsia="Times New Roman" w:hAnsi="Calibri" w:cs="Calibri"/>
+                <w:lang w:eastAsia="en-GB"/>
+              </w:rPr>
+              <w:t>85.430196</w:t>
+            </w:r>
+          </w:p>
+        </w:tc>
+      </w:tr>
+    </w:tbl>
+    <w:p/>
+    <w:p>
       <w:pPr>
         <w:pStyle w:val="Heading3"/>
       </w:pPr>
       <w:r>
+        <w:lastRenderedPageBreak/>
         <w:t>No Penalty</w:t>
       </w:r>
     </w:p>
@@ -5291,7 +6297,7 @@
             <wp:cNvGraphicFramePr/>
             <a:graphic xmlns:a="http://schemas.openxmlformats.org/drawingml/2006/main">
               <a:graphicData uri="http://schemas.openxmlformats.org/drawingml/2006/chart">
-                <c:chart xmlns:c="http://schemas.openxmlformats.org/drawingml/2006/chart" xmlns:r="http://schemas.openxmlformats.org/officeDocument/2006/relationships" r:id="rId13"/>
+                <c:chart xmlns:c="http://schemas.openxmlformats.org/drawingml/2006/chart" xmlns:r="http://schemas.openxmlformats.org/officeDocument/2006/relationships" r:id="rId14"/>
               </a:graphicData>
             </a:graphic>
           </wp:inline>
@@ -6298,21 +7304,21 @@
       <w:pPr>
         <w:pStyle w:val="Heading1"/>
       </w:pPr>
-      <w:bookmarkStart w:id="11" w:name="_Toc101540556"/>
+      <w:bookmarkStart w:id="10" w:name="_Toc101540556"/>
       <w:r>
         <w:t>CONCLUSIONS</w:t>
       </w:r>
-      <w:bookmarkEnd w:id="11"/>
+      <w:bookmarkEnd w:id="10"/>
     </w:p>
     <w:p>
       <w:pPr>
         <w:pStyle w:val="Heading1"/>
       </w:pPr>
-      <w:bookmarkStart w:id="12" w:name="_Toc101540557"/>
+      <w:bookmarkStart w:id="11" w:name="_Toc101540557"/>
       <w:r>
         <w:t>FURTHER WORK</w:t>
       </w:r>
-      <w:bookmarkEnd w:id="12"/>
+      <w:bookmarkEnd w:id="11"/>
     </w:p>
     <w:p>
       <w:pPr>
@@ -6331,7 +7337,7 @@
         <w:br w:type="page"/>
       </w:r>
     </w:p>
-    <w:bookmarkStart w:id="13" w:name="_Toc101540558" w:displacedByCustomXml="next"/>
+    <w:bookmarkStart w:id="12" w:name="_Toc101540558" w:displacedByCustomXml="next"/>
     <w:sdt>
       <w:sdtPr>
         <w:rPr>
@@ -6357,7 +7363,7 @@
           <w:r>
             <w:t>References</w:t>
           </w:r>
-          <w:bookmarkEnd w:id="13"/>
+          <w:bookmarkEnd w:id="12"/>
         </w:p>
         <w:sdt>
           <w:sdtPr>
@@ -6680,7 +7686,7 @@
 </file>
 
 <file path=word/endnotes.xml><?xml version="1.0" encoding="utf-8"?>
-<w:endnotes xmlns:wpc="http://schemas.microsoft.com/office/word/2010/wordprocessingCanvas" xmlns:cx="http://schemas.microsoft.com/office/drawing/2014/chartex" xmlns:cx1="http://schemas.microsoft.com/office/drawing/2015/9/8/chartex" xmlns:cx2="http://schemas.microsoft.com/office/drawing/2015/10/21/chartex" xmlns:cx3="http://schemas.microsoft.com/office/drawing/2016/5/9/chartex" xmlns:cx4="http://schemas.microsoft.com/office/drawing/2016/5/10/chartex" xmlns:cx5="http://schemas.microsoft.com/office/drawing/2016/5/11/chartex" xmlns:cx6="http://schemas.microsoft.com/office/drawing/2016/5/12/chartex" xmlns:cx7="http://schemas.microsoft.com/office/drawing/2016/5/13/chartex" xmlns:cx8="http://schemas.microsoft.com/office/drawing/2016/5/14/chartex" xmlns:mc="http://schemas.openxmlformats.org/markup-compatibility/2006" xmlns:aink="http://schemas.microsoft.com/office/drawing/2016/ink" xmlns:am3d="http://schemas.microsoft.com/office/drawing/2017/model3d" xmlns:o="urn:schemas-microsoft-com:office:office" xmlns:r="http://schemas.openxmlformats.org/officeDocument/2006/relationships" xmlns:m="http://schemas.openxmlformats.org/officeDocument/2006/math" xmlns:v="urn:schemas-microsoft-com:vml" xmlns:wp14="http://schemas.microsoft.com/office/word/2010/wordprocessingDrawing" xmlns:wp="http://schemas.openxmlformats.org/drawingml/2006/wordprocessingDrawing" xmlns:w10="urn:schemas-microsoft-com:office:word" xmlns:w="http://schemas.openxmlformats.org/wordprocessingml/2006/main" xmlns:w14="http://schemas.microsoft.com/office/word/2010/wordml" xmlns:w15="http://schemas.microsoft.com/office/word/2012/wordml" xmlns:w16cid="http://schemas.microsoft.com/office/word/2016/wordml/cid" xmlns:w16se="http://schemas.microsoft.com/office/word/2015/wordml/symex" xmlns:wpg="http://schemas.microsoft.com/office/word/2010/wordprocessingGroup" xmlns:wpi="http://schemas.microsoft.com/office/word/2010/wordprocessingInk" xmlns:wne="http://schemas.microsoft.com/office/word/2006/wordml" xmlns:wps="http://schemas.microsoft.com/office/word/2010/wordprocessingShape" mc:Ignorable="w14 w15 w16se w16cid wp14">
+<w:endnotes xmlns:wpc="http://schemas.microsoft.com/office/word/2010/wordprocessingCanvas" xmlns:cx="http://schemas.microsoft.com/office/drawing/2014/chartex" xmlns:cx1="http://schemas.microsoft.com/office/drawing/2015/9/8/chartex" xmlns:cx2="http://schemas.microsoft.com/office/drawing/2015/10/21/chartex" xmlns:cx3="http://schemas.microsoft.com/office/drawing/2016/5/9/chartex" xmlns:cx4="http://schemas.microsoft.com/office/drawing/2016/5/10/chartex" xmlns:cx5="http://schemas.microsoft.com/office/drawing/2016/5/11/chartex" xmlns:cx6="http://schemas.microsoft.com/office/drawing/2016/5/12/chartex" xmlns:cx7="http://schemas.microsoft.com/office/drawing/2016/5/13/chartex" xmlns:cx8="http://schemas.microsoft.com/office/drawing/2016/5/14/chartex" xmlns:mc="http://schemas.openxmlformats.org/markup-compatibility/2006" xmlns:aink="http://schemas.microsoft.com/office/drawing/2016/ink" xmlns:am3d="http://schemas.microsoft.com/office/drawing/2017/model3d" xmlns:o="urn:schemas-microsoft-com:office:office" xmlns:r="http://schemas.openxmlformats.org/officeDocument/2006/relationships" xmlns:m="http://schemas.openxmlformats.org/officeDocument/2006/math" xmlns:v="urn:schemas-microsoft-com:vml" xmlns:wp14="http://schemas.microsoft.com/office/word/2010/wordprocessingDrawing" xmlns:wp="http://schemas.openxmlformats.org/drawingml/2006/wordprocessingDrawing" xmlns:w10="urn:schemas-microsoft-com:office:word" xmlns:w="http://schemas.openxmlformats.org/wordprocessingml/2006/main" xmlns:w14="http://schemas.microsoft.com/office/word/2010/wordml" xmlns:w15="http://schemas.microsoft.com/office/word/2012/wordml" xmlns:w16cex="http://schemas.microsoft.com/office/word/2018/wordml/cex" xmlns:w16cid="http://schemas.microsoft.com/office/word/2016/wordml/cid" xmlns:w16="http://schemas.microsoft.com/office/word/2018/wordml" xmlns:w16sdtdh="http://schemas.microsoft.com/office/word/2020/wordml/sdtdatahash" xmlns:w16se="http://schemas.microsoft.com/office/word/2015/wordml/symex" xmlns:wpg="http://schemas.microsoft.com/office/word/2010/wordprocessingGroup" xmlns:wpi="http://schemas.microsoft.com/office/word/2010/wordprocessingInk" xmlns:wne="http://schemas.microsoft.com/office/word/2006/wordml" xmlns:wps="http://schemas.microsoft.com/office/word/2010/wordprocessingShape" mc:Ignorable="w14 w15 w16se w16cid w16 w16cex w16sdtdh wp14">
   <w:endnote w:type="separator" w:id="-1">
     <w:p>
       <w:pPr>
@@ -6705,7 +7711,7 @@
 </file>
 
 <file path=word/footer1.xml><?xml version="1.0" encoding="utf-8"?>
-<w:ftr xmlns:wpc="http://schemas.microsoft.com/office/word/2010/wordprocessingCanvas" xmlns:cx="http://schemas.microsoft.com/office/drawing/2014/chartex" xmlns:cx1="http://schemas.microsoft.com/office/drawing/2015/9/8/chartex" xmlns:cx2="http://schemas.microsoft.com/office/drawing/2015/10/21/chartex" xmlns:cx3="http://schemas.microsoft.com/office/drawing/2016/5/9/chartex" xmlns:cx4="http://schemas.microsoft.com/office/drawing/2016/5/10/chartex" xmlns:cx5="http://schemas.microsoft.com/office/drawing/2016/5/11/chartex" xmlns:cx6="http://schemas.microsoft.com/office/drawing/2016/5/12/chartex" xmlns:cx7="http://schemas.microsoft.com/office/drawing/2016/5/13/chartex" xmlns:cx8="http://schemas.microsoft.com/office/drawing/2016/5/14/chartex" xmlns:mc="http://schemas.openxmlformats.org/markup-compatibility/2006" xmlns:aink="http://schemas.microsoft.com/office/drawing/2016/ink" xmlns:am3d="http://schemas.microsoft.com/office/drawing/2017/model3d" xmlns:o="urn:schemas-microsoft-com:office:office" xmlns:r="http://schemas.openxmlformats.org/officeDocument/2006/relationships" xmlns:m="http://schemas.openxmlformats.org/officeDocument/2006/math" xmlns:v="urn:schemas-microsoft-com:vml" xmlns:wp14="http://schemas.microsoft.com/office/word/2010/wordprocessingDrawing" xmlns:wp="http://schemas.openxmlformats.org/drawingml/2006/wordprocessingDrawing" xmlns:w10="urn:schemas-microsoft-com:office:word" xmlns:w="http://schemas.openxmlformats.org/wordprocessingml/2006/main" xmlns:w14="http://schemas.microsoft.com/office/word/2010/wordml" xmlns:w15="http://schemas.microsoft.com/office/word/2012/wordml" xmlns:w16cid="http://schemas.microsoft.com/office/word/2016/wordml/cid" xmlns:w16se="http://schemas.microsoft.com/office/word/2015/wordml/symex" xmlns:wpg="http://schemas.microsoft.com/office/word/2010/wordprocessingGroup" xmlns:wpi="http://schemas.microsoft.com/office/word/2010/wordprocessingInk" xmlns:wne="http://schemas.microsoft.com/office/word/2006/wordml" xmlns:wps="http://schemas.microsoft.com/office/word/2010/wordprocessingShape" mc:Ignorable="w14 w15 w16se w16cid wp14">
+<w:ftr xmlns:wpc="http://schemas.microsoft.com/office/word/2010/wordprocessingCanvas" xmlns:cx="http://schemas.microsoft.com/office/drawing/2014/chartex" xmlns:cx1="http://schemas.microsoft.com/office/drawing/2015/9/8/chartex" xmlns:cx2="http://schemas.microsoft.com/office/drawing/2015/10/21/chartex" xmlns:cx3="http://schemas.microsoft.com/office/drawing/2016/5/9/chartex" xmlns:cx4="http://schemas.microsoft.com/office/drawing/2016/5/10/chartex" xmlns:cx5="http://schemas.microsoft.com/office/drawing/2016/5/11/chartex" xmlns:cx6="http://schemas.microsoft.com/office/drawing/2016/5/12/chartex" xmlns:cx7="http://schemas.microsoft.com/office/drawing/2016/5/13/chartex" xmlns:cx8="http://schemas.microsoft.com/office/drawing/2016/5/14/chartex" xmlns:mc="http://schemas.openxmlformats.org/markup-compatibility/2006" xmlns:aink="http://schemas.microsoft.com/office/drawing/2016/ink" xmlns:am3d="http://schemas.microsoft.com/office/drawing/2017/model3d" xmlns:o="urn:schemas-microsoft-com:office:office" xmlns:r="http://schemas.openxmlformats.org/officeDocument/2006/relationships" xmlns:m="http://schemas.openxmlformats.org/officeDocument/2006/math" xmlns:v="urn:schemas-microsoft-com:vml" xmlns:wp14="http://schemas.microsoft.com/office/word/2010/wordprocessingDrawing" xmlns:wp="http://schemas.openxmlformats.org/drawingml/2006/wordprocessingDrawing" xmlns:w10="urn:schemas-microsoft-com:office:word" xmlns:w="http://schemas.openxmlformats.org/wordprocessingml/2006/main" xmlns:w14="http://schemas.microsoft.com/office/word/2010/wordml" xmlns:w15="http://schemas.microsoft.com/office/word/2012/wordml" xmlns:w16cex="http://schemas.microsoft.com/office/word/2018/wordml/cex" xmlns:w16cid="http://schemas.microsoft.com/office/word/2016/wordml/cid" xmlns:w16="http://schemas.microsoft.com/office/word/2018/wordml" xmlns:w16sdtdh="http://schemas.microsoft.com/office/word/2020/wordml/sdtdatahash" xmlns:w16se="http://schemas.microsoft.com/office/word/2015/wordml/symex" xmlns:wpg="http://schemas.microsoft.com/office/word/2010/wordprocessingGroup" xmlns:wpi="http://schemas.microsoft.com/office/word/2010/wordprocessingInk" xmlns:wne="http://schemas.microsoft.com/office/word/2006/wordml" xmlns:wps="http://schemas.microsoft.com/office/word/2010/wordprocessingShape" mc:Ignorable="w14 w15 w16se w16cid w16 w16cex w16sdtdh wp14">
   <w:sdt>
     <w:sdtPr>
       <w:id w:val="182708345"/>
@@ -6772,7 +7778,7 @@
 </file>
 
 <file path=word/footnotes.xml><?xml version="1.0" encoding="utf-8"?>
-<w:footnotes xmlns:wpc="http://schemas.microsoft.com/office/word/2010/wordprocessingCanvas" xmlns:cx="http://schemas.microsoft.com/office/drawing/2014/chartex" xmlns:cx1="http://schemas.microsoft.com/office/drawing/2015/9/8/chartex" xmlns:cx2="http://schemas.microsoft.com/office/drawing/2015/10/21/chartex" xmlns:cx3="http://schemas.microsoft.com/office/drawing/2016/5/9/chartex" xmlns:cx4="http://schemas.microsoft.com/office/drawing/2016/5/10/chartex" xmlns:cx5="http://schemas.microsoft.com/office/drawing/2016/5/11/chartex" xmlns:cx6="http://schemas.microsoft.com/office/drawing/2016/5/12/chartex" xmlns:cx7="http://schemas.microsoft.com/office/drawing/2016/5/13/chartex" xmlns:cx8="http://schemas.microsoft.com/office/drawing/2016/5/14/chartex" xmlns:mc="http://schemas.openxmlformats.org/markup-compatibility/2006" xmlns:aink="http://schemas.microsoft.com/office/drawing/2016/ink" xmlns:am3d="http://schemas.microsoft.com/office/drawing/2017/model3d" xmlns:o="urn:schemas-microsoft-com:office:office" xmlns:r="http://schemas.openxmlformats.org/officeDocument/2006/relationships" xmlns:m="http://schemas.openxmlformats.org/officeDocument/2006/math" xmlns:v="urn:schemas-microsoft-com:vml" xmlns:wp14="http://schemas.microsoft.com/office/word/2010/wordprocessingDrawing" xmlns:wp="http://schemas.openxmlformats.org/drawingml/2006/wordprocessingDrawing" xmlns:w10="urn:schemas-microsoft-com:office:word" xmlns:w="http://schemas.openxmlformats.org/wordprocessingml/2006/main" xmlns:w14="http://schemas.microsoft.com/office/word/2010/wordml" xmlns:w15="http://schemas.microsoft.com/office/word/2012/wordml" xmlns:w16cid="http://schemas.microsoft.com/office/word/2016/wordml/cid" xmlns:w16se="http://schemas.microsoft.com/office/word/2015/wordml/symex" xmlns:wpg="http://schemas.microsoft.com/office/word/2010/wordprocessingGroup" xmlns:wpi="http://schemas.microsoft.com/office/word/2010/wordprocessingInk" xmlns:wne="http://schemas.microsoft.com/office/word/2006/wordml" xmlns:wps="http://schemas.microsoft.com/office/word/2010/wordprocessingShape" mc:Ignorable="w14 w15 w16se w16cid wp14">
+<w:footnotes xmlns:wpc="http://schemas.microsoft.com/office/word/2010/wordprocessingCanvas" xmlns:cx="http://schemas.microsoft.com/office/drawing/2014/chartex" xmlns:cx1="http://schemas.microsoft.com/office/drawing/2015/9/8/chartex" xmlns:cx2="http://schemas.microsoft.com/office/drawing/2015/10/21/chartex" xmlns:cx3="http://schemas.microsoft.com/office/drawing/2016/5/9/chartex" xmlns:cx4="http://schemas.microsoft.com/office/drawing/2016/5/10/chartex" xmlns:cx5="http://schemas.microsoft.com/office/drawing/2016/5/11/chartex" xmlns:cx6="http://schemas.microsoft.com/office/drawing/2016/5/12/chartex" xmlns:cx7="http://schemas.microsoft.com/office/drawing/2016/5/13/chartex" xmlns:cx8="http://schemas.microsoft.com/office/drawing/2016/5/14/chartex" xmlns:mc="http://schemas.openxmlformats.org/markup-compatibility/2006" xmlns:aink="http://schemas.microsoft.com/office/drawing/2016/ink" xmlns:am3d="http://schemas.microsoft.com/office/drawing/2017/model3d" xmlns:o="urn:schemas-microsoft-com:office:office" xmlns:r="http://schemas.openxmlformats.org/officeDocument/2006/relationships" xmlns:m="http://schemas.openxmlformats.org/officeDocument/2006/math" xmlns:v="urn:schemas-microsoft-com:vml" xmlns:wp14="http://schemas.microsoft.com/office/word/2010/wordprocessingDrawing" xmlns:wp="http://schemas.openxmlformats.org/drawingml/2006/wordprocessingDrawing" xmlns:w10="urn:schemas-microsoft-com:office:word" xmlns:w="http://schemas.openxmlformats.org/wordprocessingml/2006/main" xmlns:w14="http://schemas.microsoft.com/office/word/2010/wordml" xmlns:w15="http://schemas.microsoft.com/office/word/2012/wordml" xmlns:w16cex="http://schemas.microsoft.com/office/word/2018/wordml/cex" xmlns:w16cid="http://schemas.microsoft.com/office/word/2016/wordml/cid" xmlns:w16="http://schemas.microsoft.com/office/word/2018/wordml" xmlns:w16sdtdh="http://schemas.microsoft.com/office/word/2020/wordml/sdtdatahash" xmlns:w16se="http://schemas.microsoft.com/office/word/2015/wordml/symex" xmlns:wpg="http://schemas.microsoft.com/office/word/2010/wordprocessingGroup" xmlns:wpi="http://schemas.microsoft.com/office/word/2010/wordprocessingInk" xmlns:wne="http://schemas.microsoft.com/office/word/2006/wordml" xmlns:wps="http://schemas.microsoft.com/office/word/2010/wordprocessingShape" mc:Ignorable="w14 w15 w16se w16cid w16 w16cex w16sdtdh wp14">
   <w:footnote w:type="separator" w:id="-1">
     <w:p>
       <w:pPr>
@@ -6912,7 +7918,7 @@
 </file>
 
 <file path=word/header1.xml><?xml version="1.0" encoding="utf-8"?>
-<w:hdr xmlns:wpc="http://schemas.microsoft.com/office/word/2010/wordprocessingCanvas" xmlns:cx="http://schemas.microsoft.com/office/drawing/2014/chartex" xmlns:cx1="http://schemas.microsoft.com/office/drawing/2015/9/8/chartex" xmlns:cx2="http://schemas.microsoft.com/office/drawing/2015/10/21/chartex" xmlns:cx3="http://schemas.microsoft.com/office/drawing/2016/5/9/chartex" xmlns:cx4="http://schemas.microsoft.com/office/drawing/2016/5/10/chartex" xmlns:cx5="http://schemas.microsoft.com/office/drawing/2016/5/11/chartex" xmlns:cx6="http://schemas.microsoft.com/office/drawing/2016/5/12/chartex" xmlns:cx7="http://schemas.microsoft.com/office/drawing/2016/5/13/chartex" xmlns:cx8="http://schemas.microsoft.com/office/drawing/2016/5/14/chartex" xmlns:mc="http://schemas.openxmlformats.org/markup-compatibility/2006" xmlns:aink="http://schemas.microsoft.com/office/drawing/2016/ink" xmlns:am3d="http://schemas.microsoft.com/office/drawing/2017/model3d" xmlns:o="urn:schemas-microsoft-com:office:office" xmlns:r="http://schemas.openxmlformats.org/officeDocument/2006/relationships" xmlns:m="http://schemas.openxmlformats.org/officeDocument/2006/math" xmlns:v="urn:schemas-microsoft-com:vml" xmlns:wp14="http://schemas.microsoft.com/office/word/2010/wordprocessingDrawing" xmlns:wp="http://schemas.openxmlformats.org/drawingml/2006/wordprocessingDrawing" xmlns:w10="urn:schemas-microsoft-com:office:word" xmlns:w="http://schemas.openxmlformats.org/wordprocessingml/2006/main" xmlns:w14="http://schemas.microsoft.com/office/word/2010/wordml" xmlns:w15="http://schemas.microsoft.com/office/word/2012/wordml" xmlns:w16cid="http://schemas.microsoft.com/office/word/2016/wordml/cid" xmlns:w16se="http://schemas.microsoft.com/office/word/2015/wordml/symex" xmlns:wpg="http://schemas.microsoft.com/office/word/2010/wordprocessingGroup" xmlns:wpi="http://schemas.microsoft.com/office/word/2010/wordprocessingInk" xmlns:wne="http://schemas.microsoft.com/office/word/2006/wordml" xmlns:wps="http://schemas.microsoft.com/office/word/2010/wordprocessingShape" mc:Ignorable="w14 w15 w16se w16cid wp14">
+<w:hdr xmlns:wpc="http://schemas.microsoft.com/office/word/2010/wordprocessingCanvas" xmlns:cx="http://schemas.microsoft.com/office/drawing/2014/chartex" xmlns:cx1="http://schemas.microsoft.com/office/drawing/2015/9/8/chartex" xmlns:cx2="http://schemas.microsoft.com/office/drawing/2015/10/21/chartex" xmlns:cx3="http://schemas.microsoft.com/office/drawing/2016/5/9/chartex" xmlns:cx4="http://schemas.microsoft.com/office/drawing/2016/5/10/chartex" xmlns:cx5="http://schemas.microsoft.com/office/drawing/2016/5/11/chartex" xmlns:cx6="http://schemas.microsoft.com/office/drawing/2016/5/12/chartex" xmlns:cx7="http://schemas.microsoft.com/office/drawing/2016/5/13/chartex" xmlns:cx8="http://schemas.microsoft.com/office/drawing/2016/5/14/chartex" xmlns:mc="http://schemas.openxmlformats.org/markup-compatibility/2006" xmlns:aink="http://schemas.microsoft.com/office/drawing/2016/ink" xmlns:am3d="http://schemas.microsoft.com/office/drawing/2017/model3d" xmlns:o="urn:schemas-microsoft-com:office:office" xmlns:r="http://schemas.openxmlformats.org/officeDocument/2006/relationships" xmlns:m="http://schemas.openxmlformats.org/officeDocument/2006/math" xmlns:v="urn:schemas-microsoft-com:vml" xmlns:wp14="http://schemas.microsoft.com/office/word/2010/wordprocessingDrawing" xmlns:wp="http://schemas.openxmlformats.org/drawingml/2006/wordprocessingDrawing" xmlns:w10="urn:schemas-microsoft-com:office:word" xmlns:w="http://schemas.openxmlformats.org/wordprocessingml/2006/main" xmlns:w14="http://schemas.microsoft.com/office/word/2010/wordml" xmlns:w15="http://schemas.microsoft.com/office/word/2012/wordml" xmlns:w16cex="http://schemas.microsoft.com/office/word/2018/wordml/cex" xmlns:w16cid="http://schemas.microsoft.com/office/word/2016/wordml/cid" xmlns:w16="http://schemas.microsoft.com/office/word/2018/wordml" xmlns:w16sdtdh="http://schemas.microsoft.com/office/word/2020/wordml/sdtdatahash" xmlns:w16se="http://schemas.microsoft.com/office/word/2015/wordml/symex" xmlns:wpg="http://schemas.microsoft.com/office/word/2010/wordprocessingGroup" xmlns:wpi="http://schemas.microsoft.com/office/word/2010/wordprocessingInk" xmlns:wne="http://schemas.microsoft.com/office/word/2006/wordml" xmlns:wps="http://schemas.microsoft.com/office/word/2010/wordprocessingShape" mc:Ignorable="w14 w15 w16se w16cid w16 w16cex w16sdtdh wp14">
   <w:p>
     <w:pPr>
       <w:pStyle w:val="Header"/>
@@ -6922,7 +7928,7 @@
 </file>
 
 <file path=word/numbering.xml><?xml version="1.0" encoding="utf-8"?>
-<w:numbering xmlns:wpc="http://schemas.microsoft.com/office/word/2010/wordprocessingCanvas" xmlns:cx="http://schemas.microsoft.com/office/drawing/2014/chartex" xmlns:cx1="http://schemas.microsoft.com/office/drawing/2015/9/8/chartex" xmlns:cx2="http://schemas.microsoft.com/office/drawing/2015/10/21/chartex" xmlns:cx3="http://schemas.microsoft.com/office/drawing/2016/5/9/chartex" xmlns:cx4="http://schemas.microsoft.com/office/drawing/2016/5/10/chartex" xmlns:cx5="http://schemas.microsoft.com/office/drawing/2016/5/11/chartex" xmlns:cx6="http://schemas.microsoft.com/office/drawing/2016/5/12/chartex" xmlns:cx7="http://schemas.microsoft.com/office/drawing/2016/5/13/chartex" xmlns:cx8="http://schemas.microsoft.com/office/drawing/2016/5/14/chartex" xmlns:mc="http://schemas.openxmlformats.org/markup-compatibility/2006" xmlns:aink="http://schemas.microsoft.com/office/drawing/2016/ink" xmlns:am3d="http://schemas.microsoft.com/office/drawing/2017/model3d" xmlns:o="urn:schemas-microsoft-com:office:office" xmlns:r="http://schemas.openxmlformats.org/officeDocument/2006/relationships" xmlns:m="http://schemas.openxmlformats.org/officeDocument/2006/math" xmlns:v="urn:schemas-microsoft-com:vml" xmlns:wp14="http://schemas.microsoft.com/office/word/2010/wordprocessingDrawing" xmlns:wp="http://schemas.openxmlformats.org/drawingml/2006/wordprocessingDrawing" xmlns:w10="urn:schemas-microsoft-com:office:word" xmlns:w="http://schemas.openxmlformats.org/wordprocessingml/2006/main" xmlns:w14="http://schemas.microsoft.com/office/word/2010/wordml" xmlns:w15="http://schemas.microsoft.com/office/word/2012/wordml" xmlns:w16cid="http://schemas.microsoft.com/office/word/2016/wordml/cid" xmlns:w16se="http://schemas.microsoft.com/office/word/2015/wordml/symex" xmlns:wpg="http://schemas.microsoft.com/office/word/2010/wordprocessingGroup" xmlns:wpi="http://schemas.microsoft.com/office/word/2010/wordprocessingInk" xmlns:wne="http://schemas.microsoft.com/office/word/2006/wordml" xmlns:wps="http://schemas.microsoft.com/office/word/2010/wordprocessingShape" mc:Ignorable="w14 w15 w16se w16cid wp14">
+<w:numbering xmlns:wpc="http://schemas.microsoft.com/office/word/2010/wordprocessingCanvas" xmlns:cx="http://schemas.microsoft.com/office/drawing/2014/chartex" xmlns:cx1="http://schemas.microsoft.com/office/drawing/2015/9/8/chartex" xmlns:cx2="http://schemas.microsoft.com/office/drawing/2015/10/21/chartex" xmlns:cx3="http://schemas.microsoft.com/office/drawing/2016/5/9/chartex" xmlns:cx4="http://schemas.microsoft.com/office/drawing/2016/5/10/chartex" xmlns:cx5="http://schemas.microsoft.com/office/drawing/2016/5/11/chartex" xmlns:cx6="http://schemas.microsoft.com/office/drawing/2016/5/12/chartex" xmlns:cx7="http://schemas.microsoft.com/office/drawing/2016/5/13/chartex" xmlns:cx8="http://schemas.microsoft.com/office/drawing/2016/5/14/chartex" xmlns:mc="http://schemas.openxmlformats.org/markup-compatibility/2006" xmlns:aink="http://schemas.microsoft.com/office/drawing/2016/ink" xmlns:am3d="http://schemas.microsoft.com/office/drawing/2017/model3d" xmlns:o="urn:schemas-microsoft-com:office:office" xmlns:r="http://schemas.openxmlformats.org/officeDocument/2006/relationships" xmlns:m="http://schemas.openxmlformats.org/officeDocument/2006/math" xmlns:v="urn:schemas-microsoft-com:vml" xmlns:wp14="http://schemas.microsoft.com/office/word/2010/wordprocessingDrawing" xmlns:wp="http://schemas.openxmlformats.org/drawingml/2006/wordprocessingDrawing" xmlns:w10="urn:schemas-microsoft-com:office:word" xmlns:w="http://schemas.openxmlformats.org/wordprocessingml/2006/main" xmlns:w14="http://schemas.microsoft.com/office/word/2010/wordml" xmlns:w15="http://schemas.microsoft.com/office/word/2012/wordml" xmlns:w16cex="http://schemas.microsoft.com/office/word/2018/wordml/cex" xmlns:w16cid="http://schemas.microsoft.com/office/word/2016/wordml/cid" xmlns:w16="http://schemas.microsoft.com/office/word/2018/wordml" xmlns:w16sdtdh="http://schemas.microsoft.com/office/word/2020/wordml/sdtdatahash" xmlns:w16se="http://schemas.microsoft.com/office/word/2015/wordml/symex" xmlns:wpg="http://schemas.microsoft.com/office/word/2010/wordprocessingGroup" xmlns:wpi="http://schemas.microsoft.com/office/word/2010/wordprocessingInk" xmlns:wne="http://schemas.microsoft.com/office/word/2006/wordml" xmlns:wps="http://schemas.microsoft.com/office/word/2010/wordprocessingShape" mc:Ignorable="w14 w15 w16se w16cid w16 w16cex w16sdtdh wp14">
   <w:abstractNum w:abstractNumId="0" w15:restartNumberingAfterBreak="0">
     <w:nsid w:val="0DD25278"/>
     <w:multiLevelType w:val="hybridMultilevel"/>
@@ -7688,7 +8694,7 @@
 </file>
 
 <file path=word/styles.xml><?xml version="1.0" encoding="utf-8"?>
-<w:styles xmlns:mc="http://schemas.openxmlformats.org/markup-compatibility/2006" xmlns:r="http://schemas.openxmlformats.org/officeDocument/2006/relationships" xmlns:w="http://schemas.openxmlformats.org/wordprocessingml/2006/main" xmlns:w14="http://schemas.microsoft.com/office/word/2010/wordml" xmlns:w15="http://schemas.microsoft.com/office/word/2012/wordml" xmlns:w16cid="http://schemas.microsoft.com/office/word/2016/wordml/cid" xmlns:w16se="http://schemas.microsoft.com/office/word/2015/wordml/symex" mc:Ignorable="w14 w15 w16se w16cid">
+<w:styles xmlns:mc="http://schemas.openxmlformats.org/markup-compatibility/2006" xmlns:r="http://schemas.openxmlformats.org/officeDocument/2006/relationships" xmlns:w="http://schemas.openxmlformats.org/wordprocessingml/2006/main" xmlns:w14="http://schemas.microsoft.com/office/word/2010/wordml" xmlns:w15="http://schemas.microsoft.com/office/word/2012/wordml" xmlns:w16cex="http://schemas.microsoft.com/office/word/2018/wordml/cex" xmlns:w16cid="http://schemas.microsoft.com/office/word/2016/wordml/cid" xmlns:w16="http://schemas.microsoft.com/office/word/2018/wordml" xmlns:w16sdtdh="http://schemas.microsoft.com/office/word/2020/wordml/sdtdatahash" xmlns:w16se="http://schemas.microsoft.com/office/word/2015/wordml/symex" mc:Ignorable="w14 w15 w16se w16cid w16 w16cex w16sdtdh">
   <w:docDefaults>
     <w:rPrDefault>
       <w:rPr>
@@ -7704,7 +8710,7 @@
       </w:pPr>
     </w:pPrDefault>
   </w:docDefaults>
-  <w:latentStyles w:defLockedState="0" w:defUIPriority="99" w:defSemiHidden="0" w:defUnhideWhenUsed="0" w:defQFormat="0" w:count="375">
+  <w:latentStyles w:defLockedState="0" w:defUIPriority="99" w:defSemiHidden="0" w:defUnhideWhenUsed="0" w:defQFormat="0" w:count="376">
     <w:lsdException w:name="Normal" w:uiPriority="0" w:qFormat="1"/>
     <w:lsdException w:name="heading 1" w:uiPriority="9" w:qFormat="1"/>
     <w:lsdException w:name="heading 2" w:semiHidden="1" w:uiPriority="9" w:unhideWhenUsed="1" w:qFormat="1"/>
@@ -7810,7 +8816,6 @@
     <w:lsdException w:name="HTML Sample" w:semiHidden="1" w:unhideWhenUsed="1"/>
     <w:lsdException w:name="HTML Typewriter" w:semiHidden="1" w:unhideWhenUsed="1"/>
     <w:lsdException w:name="HTML Variable" w:semiHidden="1" w:unhideWhenUsed="1"/>
-    <w:lsdException w:name="Normal Table" w:semiHidden="1" w:unhideWhenUsed="1"/>
     <w:lsdException w:name="annotation subject" w:semiHidden="1" w:unhideWhenUsed="1"/>
     <w:lsdException w:name="No List" w:semiHidden="1" w:unhideWhenUsed="1"/>
     <w:lsdException w:name="Outline List 1" w:semiHidden="1" w:unhideWhenUsed="1"/>
@@ -7857,10 +8862,8 @@
     <w:lsdException w:name="Table Subtle 2" w:semiHidden="1" w:unhideWhenUsed="1"/>
     <w:lsdException w:name="Table Web 1" w:semiHidden="1" w:unhideWhenUsed="1"/>
     <w:lsdException w:name="Table Web 2" w:semiHidden="1" w:unhideWhenUsed="1"/>
-    <w:lsdException w:name="Table Web 3" w:semiHidden="1" w:unhideWhenUsed="1"/>
     <w:lsdException w:name="Balloon Text" w:semiHidden="1" w:unhideWhenUsed="1"/>
     <w:lsdException w:name="Table Grid" w:uiPriority="39"/>
-    <w:lsdException w:name="Table Theme" w:semiHidden="1" w:unhideWhenUsed="1"/>
     <w:lsdException w:name="Placeholder Text" w:semiHidden="1"/>
     <w:lsdException w:name="No Spacing" w:uiPriority="1" w:qFormat="1"/>
     <w:lsdException w:name="Light Shading" w:uiPriority="60"/>
@@ -8080,6 +9083,7 @@
     <w:lsdException w:name="Smart Hyperlink" w:semiHidden="1" w:unhideWhenUsed="1"/>
     <w:lsdException w:name="Hashtag" w:semiHidden="1" w:unhideWhenUsed="1"/>
     <w:lsdException w:name="Unresolved Mention" w:semiHidden="1" w:unhideWhenUsed="1"/>
+    <w:lsdException w:name="Smart Link" w:semiHidden="1" w:unhideWhenUsed="1"/>
   </w:latentStyles>
   <w:style w:type="paragraph" w:default="1" w:styleId="Normal">
     <w:name w:val="Normal"/>
@@ -8593,6 +9597,76 @@
       <w:b/>
       <w:bCs/>
       <w:szCs w:val="24"/>
+    </w:rPr>
+  </w:style>
+  <w:style w:type="character" w:styleId="CommentReference">
+    <w:name w:val="annotation reference"/>
+    <w:basedOn w:val="DefaultParagraphFont"/>
+    <w:uiPriority w:val="99"/>
+    <w:semiHidden/>
+    <w:unhideWhenUsed/>
+    <w:rsid w:val="00A12E9C"/>
+    <w:rPr>
+      <w:sz w:val="16"/>
+      <w:szCs w:val="16"/>
+    </w:rPr>
+  </w:style>
+  <w:style w:type="paragraph" w:styleId="CommentText">
+    <w:name w:val="annotation text"/>
+    <w:basedOn w:val="Normal"/>
+    <w:link w:val="CommentTextChar"/>
+    <w:uiPriority w:val="99"/>
+    <w:semiHidden/>
+    <w:unhideWhenUsed/>
+    <w:rsid w:val="00A12E9C"/>
+    <w:pPr>
+      <w:spacing w:line="240" w:lineRule="auto"/>
+    </w:pPr>
+    <w:rPr>
+      <w:sz w:val="20"/>
+      <w:szCs w:val="20"/>
+    </w:rPr>
+  </w:style>
+  <w:style w:type="character" w:customStyle="1" w:styleId="CommentTextChar">
+    <w:name w:val="Comment Text Char"/>
+    <w:basedOn w:val="DefaultParagraphFont"/>
+    <w:link w:val="CommentText"/>
+    <w:uiPriority w:val="99"/>
+    <w:semiHidden/>
+    <w:rsid w:val="00A12E9C"/>
+    <w:rPr>
+      <w:rFonts w:ascii="Times New Roman" w:hAnsi="Times New Roman"/>
+      <w:sz w:val="20"/>
+      <w:szCs w:val="20"/>
+    </w:rPr>
+  </w:style>
+  <w:style w:type="paragraph" w:styleId="CommentSubject">
+    <w:name w:val="annotation subject"/>
+    <w:basedOn w:val="CommentText"/>
+    <w:next w:val="CommentText"/>
+    <w:link w:val="CommentSubjectChar"/>
+    <w:uiPriority w:val="99"/>
+    <w:semiHidden/>
+    <w:unhideWhenUsed/>
+    <w:rsid w:val="00A12E9C"/>
+    <w:rPr>
+      <w:b/>
+      <w:bCs/>
+    </w:rPr>
+  </w:style>
+  <w:style w:type="character" w:customStyle="1" w:styleId="CommentSubjectChar">
+    <w:name w:val="Comment Subject Char"/>
+    <w:basedOn w:val="CommentTextChar"/>
+    <w:link w:val="CommentSubject"/>
+    <w:uiPriority w:val="99"/>
+    <w:semiHidden/>
+    <w:rsid w:val="00A12E9C"/>
+    <w:rPr>
+      <w:rFonts w:ascii="Times New Roman" w:hAnsi="Times New Roman"/>
+      <w:b/>
+      <w:bCs/>
+      <w:sz w:val="20"/>
+      <w:szCs w:val="20"/>
     </w:rPr>
   </w:style>
 </w:styles>
@@ -9591,6 +10665,525 @@
               </a:defRPr>
             </a:pPr>
             <a:r>
+              <a:rPr lang="en-GB"/>
+              <a:t>Assymetric Reward</a:t>
+            </a:r>
+          </a:p>
+        </c:rich>
+      </c:tx>
+      <c:overlay val="0"/>
+      <c:spPr>
+        <a:noFill/>
+        <a:ln>
+          <a:noFill/>
+        </a:ln>
+        <a:effectLst/>
+      </c:spPr>
+      <c:txPr>
+        <a:bodyPr rot="0" spcFirstLastPara="1" vertOverflow="ellipsis" vert="horz" wrap="square" anchor="ctr" anchorCtr="1"/>
+        <a:lstStyle/>
+        <a:p>
+          <a:pPr>
+            <a:defRPr sz="1400" b="0" i="0" u="none" strike="noStrike" kern="1200" spc="0" baseline="0">
+              <a:solidFill>
+                <a:schemeClr val="tx1">
+                  <a:lumMod val="65000"/>
+                  <a:lumOff val="35000"/>
+                </a:schemeClr>
+              </a:solidFill>
+              <a:latin typeface="+mn-lt"/>
+              <a:ea typeface="+mn-ea"/>
+              <a:cs typeface="+mn-cs"/>
+            </a:defRPr>
+          </a:pPr>
+          <a:endParaRPr lang="en-US"/>
+        </a:p>
+      </c:txPr>
+    </c:title>
+    <c:autoTitleDeleted val="0"/>
+    <c:plotArea>
+      <c:layout/>
+      <c:barChart>
+        <c:barDir val="col"/>
+        <c:grouping val="clustered"/>
+        <c:varyColors val="0"/>
+        <c:ser>
+          <c:idx val="0"/>
+          <c:order val="0"/>
+          <c:tx>
+            <c:strRef>
+              <c:f>Overview!$A$11</c:f>
+              <c:strCache>
+                <c:ptCount val="1"/>
+                <c:pt idx="0">
+                  <c:v>Assymetric reward, no penalty</c:v>
+                </c:pt>
+              </c:strCache>
+            </c:strRef>
+          </c:tx>
+          <c:spPr>
+            <a:solidFill>
+              <a:schemeClr val="accent1"/>
+            </a:solidFill>
+            <a:ln>
+              <a:noFill/>
+            </a:ln>
+            <a:effectLst/>
+          </c:spPr>
+          <c:invertIfNegative val="0"/>
+          <c:cat>
+            <c:strRef>
+              <c:f>Overview!$B$10:$G$10</c:f>
+              <c:strCache>
+                <c:ptCount val="6"/>
+                <c:pt idx="0">
+                  <c:v>Placed</c:v>
+                </c:pt>
+                <c:pt idx="1">
+                  <c:v>Misplaced</c:v>
+                </c:pt>
+                <c:pt idx="2">
+                  <c:v>Discarded</c:v>
+                </c:pt>
+                <c:pt idx="3">
+                  <c:v>Average steps taken</c:v>
+                </c:pt>
+                <c:pt idx="4">
+                  <c:v>Utilization</c:v>
+                </c:pt>
+                <c:pt idx="5">
+                  <c:v>Accuracy</c:v>
+                </c:pt>
+              </c:strCache>
+            </c:strRef>
+          </c:cat>
+          <c:val>
+            <c:numRef>
+              <c:f>Overview!$B$11:$G$11</c:f>
+              <c:numCache>
+                <c:formatCode>General</c:formatCode>
+                <c:ptCount val="6"/>
+                <c:pt idx="0">
+                  <c:v>75</c:v>
+                </c:pt>
+                <c:pt idx="1">
+                  <c:v>0.2</c:v>
+                </c:pt>
+                <c:pt idx="2">
+                  <c:v>196.4</c:v>
+                </c:pt>
+                <c:pt idx="3">
+                  <c:v>271.60000000000002</c:v>
+                </c:pt>
+                <c:pt idx="4">
+                  <c:v>96.65</c:v>
+                </c:pt>
+                <c:pt idx="5">
+                  <c:v>99.73</c:v>
+                </c:pt>
+              </c:numCache>
+            </c:numRef>
+          </c:val>
+          <c:extLst>
+            <c:ext xmlns:c16="http://schemas.microsoft.com/office/drawing/2014/chart" uri="{C3380CC4-5D6E-409C-BE32-E72D297353CC}">
+              <c16:uniqueId val="{00000000-E4B1-44AD-BA95-F73FA3636FAE}"/>
+            </c:ext>
+          </c:extLst>
+        </c:ser>
+        <c:ser>
+          <c:idx val="1"/>
+          <c:order val="1"/>
+          <c:tx>
+            <c:strRef>
+              <c:f>Overview!$A$12</c:f>
+              <c:strCache>
+                <c:ptCount val="1"/>
+                <c:pt idx="0">
+                  <c:v>Assymetric reward, with small discard penalty</c:v>
+                </c:pt>
+              </c:strCache>
+            </c:strRef>
+          </c:tx>
+          <c:spPr>
+            <a:solidFill>
+              <a:schemeClr val="accent2"/>
+            </a:solidFill>
+            <a:ln>
+              <a:noFill/>
+            </a:ln>
+            <a:effectLst/>
+          </c:spPr>
+          <c:invertIfNegative val="0"/>
+          <c:cat>
+            <c:strRef>
+              <c:f>Overview!$B$10:$G$10</c:f>
+              <c:strCache>
+                <c:ptCount val="6"/>
+                <c:pt idx="0">
+                  <c:v>Placed</c:v>
+                </c:pt>
+                <c:pt idx="1">
+                  <c:v>Misplaced</c:v>
+                </c:pt>
+                <c:pt idx="2">
+                  <c:v>Discarded</c:v>
+                </c:pt>
+                <c:pt idx="3">
+                  <c:v>Average steps taken</c:v>
+                </c:pt>
+                <c:pt idx="4">
+                  <c:v>Utilization</c:v>
+                </c:pt>
+                <c:pt idx="5">
+                  <c:v>Accuracy</c:v>
+                </c:pt>
+              </c:strCache>
+            </c:strRef>
+          </c:cat>
+          <c:val>
+            <c:numRef>
+              <c:f>Overview!$B$12:$G$12</c:f>
+              <c:numCache>
+                <c:formatCode>General</c:formatCode>
+                <c:ptCount val="6"/>
+                <c:pt idx="0">
+                  <c:v>57.1</c:v>
+                </c:pt>
+                <c:pt idx="1">
+                  <c:v>2</c:v>
+                </c:pt>
+                <c:pt idx="2">
+                  <c:v>92.3</c:v>
+                </c:pt>
+                <c:pt idx="3">
+                  <c:v>151.4</c:v>
+                </c:pt>
+                <c:pt idx="4">
+                  <c:v>97.8</c:v>
+                </c:pt>
+                <c:pt idx="5">
+                  <c:v>96.582374924483375</c:v>
+                </c:pt>
+              </c:numCache>
+            </c:numRef>
+          </c:val>
+          <c:extLst>
+            <c:ext xmlns:c16="http://schemas.microsoft.com/office/drawing/2014/chart" uri="{C3380CC4-5D6E-409C-BE32-E72D297353CC}">
+              <c16:uniqueId val="{00000001-E4B1-44AD-BA95-F73FA3636FAE}"/>
+            </c:ext>
+          </c:extLst>
+        </c:ser>
+        <c:ser>
+          <c:idx val="2"/>
+          <c:order val="2"/>
+          <c:tx>
+            <c:strRef>
+              <c:f>Overview!$A$13</c:f>
+              <c:strCache>
+                <c:ptCount val="1"/>
+                <c:pt idx="0">
+                  <c:v>Assymetric rewards, with large discard penalty</c:v>
+                </c:pt>
+              </c:strCache>
+            </c:strRef>
+          </c:tx>
+          <c:spPr>
+            <a:solidFill>
+              <a:schemeClr val="accent3"/>
+            </a:solidFill>
+            <a:ln>
+              <a:noFill/>
+            </a:ln>
+            <a:effectLst/>
+          </c:spPr>
+          <c:invertIfNegative val="0"/>
+          <c:cat>
+            <c:strRef>
+              <c:f>Overview!$B$10:$G$10</c:f>
+              <c:strCache>
+                <c:ptCount val="6"/>
+                <c:pt idx="0">
+                  <c:v>Placed</c:v>
+                </c:pt>
+                <c:pt idx="1">
+                  <c:v>Misplaced</c:v>
+                </c:pt>
+                <c:pt idx="2">
+                  <c:v>Discarded</c:v>
+                </c:pt>
+                <c:pt idx="3">
+                  <c:v>Average steps taken</c:v>
+                </c:pt>
+                <c:pt idx="4">
+                  <c:v>Utilization</c:v>
+                </c:pt>
+                <c:pt idx="5">
+                  <c:v>Accuracy</c:v>
+                </c:pt>
+              </c:strCache>
+            </c:strRef>
+          </c:cat>
+          <c:val>
+            <c:numRef>
+              <c:f>Overview!$B$13:$G$13</c:f>
+              <c:numCache>
+                <c:formatCode>General</c:formatCode>
+                <c:ptCount val="6"/>
+                <c:pt idx="0">
+                  <c:v>47.8</c:v>
+                </c:pt>
+                <c:pt idx="1">
+                  <c:v>8.4</c:v>
+                </c:pt>
+                <c:pt idx="2">
+                  <c:v>41.8</c:v>
+                </c:pt>
+                <c:pt idx="3">
+                  <c:v>98</c:v>
+                </c:pt>
+                <c:pt idx="4">
+                  <c:v>97.7</c:v>
+                </c:pt>
+                <c:pt idx="5">
+                  <c:v>85.430196014434671</c:v>
+                </c:pt>
+              </c:numCache>
+            </c:numRef>
+          </c:val>
+          <c:extLst>
+            <c:ext xmlns:c16="http://schemas.microsoft.com/office/drawing/2014/chart" uri="{C3380CC4-5D6E-409C-BE32-E72D297353CC}">
+              <c16:uniqueId val="{00000002-E4B1-44AD-BA95-F73FA3636FAE}"/>
+            </c:ext>
+          </c:extLst>
+        </c:ser>
+        <c:dLbls>
+          <c:showLegendKey val="0"/>
+          <c:showVal val="0"/>
+          <c:showCatName val="0"/>
+          <c:showSerName val="0"/>
+          <c:showPercent val="0"/>
+          <c:showBubbleSize val="0"/>
+        </c:dLbls>
+        <c:gapWidth val="219"/>
+        <c:overlap val="-27"/>
+        <c:axId val="992448288"/>
+        <c:axId val="992452224"/>
+      </c:barChart>
+      <c:catAx>
+        <c:axId val="992448288"/>
+        <c:scaling>
+          <c:orientation val="minMax"/>
+        </c:scaling>
+        <c:delete val="0"/>
+        <c:axPos val="b"/>
+        <c:numFmt formatCode="General" sourceLinked="1"/>
+        <c:majorTickMark val="none"/>
+        <c:minorTickMark val="none"/>
+        <c:tickLblPos val="nextTo"/>
+        <c:spPr>
+          <a:noFill/>
+          <a:ln w="9525" cap="flat" cmpd="sng" algn="ctr">
+            <a:solidFill>
+              <a:schemeClr val="tx1">
+                <a:lumMod val="15000"/>
+                <a:lumOff val="85000"/>
+              </a:schemeClr>
+            </a:solidFill>
+            <a:round/>
+          </a:ln>
+          <a:effectLst/>
+        </c:spPr>
+        <c:txPr>
+          <a:bodyPr rot="-60000000" spcFirstLastPara="1" vertOverflow="ellipsis" vert="horz" wrap="square" anchor="ctr" anchorCtr="1"/>
+          <a:lstStyle/>
+          <a:p>
+            <a:pPr>
+              <a:defRPr sz="900" b="0" i="0" u="none" strike="noStrike" kern="1200" baseline="0">
+                <a:solidFill>
+                  <a:schemeClr val="tx1">
+                    <a:lumMod val="65000"/>
+                    <a:lumOff val="35000"/>
+                  </a:schemeClr>
+                </a:solidFill>
+                <a:latin typeface="+mn-lt"/>
+                <a:ea typeface="+mn-ea"/>
+                <a:cs typeface="+mn-cs"/>
+              </a:defRPr>
+            </a:pPr>
+            <a:endParaRPr lang="en-US"/>
+          </a:p>
+        </c:txPr>
+        <c:crossAx val="992452224"/>
+        <c:crosses val="autoZero"/>
+        <c:auto val="1"/>
+        <c:lblAlgn val="ctr"/>
+        <c:lblOffset val="100"/>
+        <c:noMultiLvlLbl val="0"/>
+      </c:catAx>
+      <c:valAx>
+        <c:axId val="992452224"/>
+        <c:scaling>
+          <c:orientation val="minMax"/>
+        </c:scaling>
+        <c:delete val="0"/>
+        <c:axPos val="l"/>
+        <c:majorGridlines>
+          <c:spPr>
+            <a:ln w="9525" cap="flat" cmpd="sng" algn="ctr">
+              <a:solidFill>
+                <a:schemeClr val="tx1">
+                  <a:lumMod val="15000"/>
+                  <a:lumOff val="85000"/>
+                </a:schemeClr>
+              </a:solidFill>
+              <a:round/>
+            </a:ln>
+            <a:effectLst/>
+          </c:spPr>
+        </c:majorGridlines>
+        <c:numFmt formatCode="General" sourceLinked="1"/>
+        <c:majorTickMark val="none"/>
+        <c:minorTickMark val="none"/>
+        <c:tickLblPos val="nextTo"/>
+        <c:spPr>
+          <a:noFill/>
+          <a:ln>
+            <a:noFill/>
+          </a:ln>
+          <a:effectLst/>
+        </c:spPr>
+        <c:txPr>
+          <a:bodyPr rot="-60000000" spcFirstLastPara="1" vertOverflow="ellipsis" vert="horz" wrap="square" anchor="ctr" anchorCtr="1"/>
+          <a:lstStyle/>
+          <a:p>
+            <a:pPr>
+              <a:defRPr sz="900" b="0" i="0" u="none" strike="noStrike" kern="1200" baseline="0">
+                <a:solidFill>
+                  <a:schemeClr val="tx1">
+                    <a:lumMod val="65000"/>
+                    <a:lumOff val="35000"/>
+                  </a:schemeClr>
+                </a:solidFill>
+                <a:latin typeface="+mn-lt"/>
+                <a:ea typeface="+mn-ea"/>
+                <a:cs typeface="+mn-cs"/>
+              </a:defRPr>
+            </a:pPr>
+            <a:endParaRPr lang="en-US"/>
+          </a:p>
+        </c:txPr>
+        <c:crossAx val="992448288"/>
+        <c:crosses val="autoZero"/>
+        <c:crossBetween val="between"/>
+      </c:valAx>
+      <c:spPr>
+        <a:noFill/>
+        <a:ln>
+          <a:noFill/>
+        </a:ln>
+        <a:effectLst/>
+      </c:spPr>
+    </c:plotArea>
+    <c:legend>
+      <c:legendPos val="b"/>
+      <c:overlay val="0"/>
+      <c:spPr>
+        <a:noFill/>
+        <a:ln>
+          <a:noFill/>
+        </a:ln>
+        <a:effectLst/>
+      </c:spPr>
+      <c:txPr>
+        <a:bodyPr rot="0" spcFirstLastPara="1" vertOverflow="ellipsis" vert="horz" wrap="square" anchor="ctr" anchorCtr="1"/>
+        <a:lstStyle/>
+        <a:p>
+          <a:pPr>
+            <a:defRPr sz="900" b="0" i="0" u="none" strike="noStrike" kern="1200" baseline="0">
+              <a:solidFill>
+                <a:schemeClr val="tx1">
+                  <a:lumMod val="65000"/>
+                  <a:lumOff val="35000"/>
+                </a:schemeClr>
+              </a:solidFill>
+              <a:latin typeface="+mn-lt"/>
+              <a:ea typeface="+mn-ea"/>
+              <a:cs typeface="+mn-cs"/>
+            </a:defRPr>
+          </a:pPr>
+          <a:endParaRPr lang="en-US"/>
+        </a:p>
+      </c:txPr>
+    </c:legend>
+    <c:plotVisOnly val="1"/>
+    <c:dispBlanksAs val="gap"/>
+    <c:showDLblsOverMax val="0"/>
+  </c:chart>
+  <c:spPr>
+    <a:solidFill>
+      <a:schemeClr val="bg1"/>
+    </a:solidFill>
+    <a:ln w="9525" cap="flat" cmpd="sng" algn="ctr">
+      <a:solidFill>
+        <a:schemeClr val="tx1">
+          <a:lumMod val="15000"/>
+          <a:lumOff val="85000"/>
+        </a:schemeClr>
+      </a:solidFill>
+      <a:round/>
+    </a:ln>
+    <a:effectLst/>
+  </c:spPr>
+  <c:txPr>
+    <a:bodyPr/>
+    <a:lstStyle/>
+    <a:p>
+      <a:pPr>
+        <a:defRPr/>
+      </a:pPr>
+      <a:endParaRPr lang="en-US"/>
+    </a:p>
+  </c:txPr>
+  <c:externalData r:id="rId3">
+    <c:autoUpdate val="0"/>
+  </c:externalData>
+</c:chartSpace>
+</file>
+
+<file path=word/charts/chart4.xml><?xml version="1.0" encoding="utf-8"?>
+<c:chartSpace xmlns:c="http://schemas.openxmlformats.org/drawingml/2006/chart" xmlns:a="http://schemas.openxmlformats.org/drawingml/2006/main" xmlns:r="http://schemas.openxmlformats.org/officeDocument/2006/relationships" xmlns:c16r2="http://schemas.microsoft.com/office/drawing/2015/06/chart">
+  <c:date1904 val="0"/>
+  <c:lang val="en-US"/>
+  <c:roundedCorners val="0"/>
+  <mc:AlternateContent xmlns:mc="http://schemas.openxmlformats.org/markup-compatibility/2006">
+    <mc:Choice xmlns:c14="http://schemas.microsoft.com/office/drawing/2007/8/2/chart" Requires="c14">
+      <c14:style val="102"/>
+    </mc:Choice>
+    <mc:Fallback>
+      <c:style val="2"/>
+    </mc:Fallback>
+  </mc:AlternateContent>
+  <c:chart>
+    <c:title>
+      <c:tx>
+        <c:rich>
+          <a:bodyPr rot="0" spcFirstLastPara="1" vertOverflow="ellipsis" vert="horz" wrap="square" anchor="ctr" anchorCtr="1"/>
+          <a:lstStyle/>
+          <a:p>
+            <a:pPr>
+              <a:defRPr sz="1400" b="0" i="0" u="none" strike="noStrike" kern="1200" spc="0" baseline="0">
+                <a:solidFill>
+                  <a:schemeClr val="tx1">
+                    <a:lumMod val="65000"/>
+                    <a:lumOff val="35000"/>
+                  </a:schemeClr>
+                </a:solidFill>
+                <a:latin typeface="+mn-lt"/>
+                <a:ea typeface="+mn-ea"/>
+                <a:cs typeface="+mn-cs"/>
+              </a:defRPr>
+            </a:pPr>
+            <a:r>
               <a:rPr lang="en-IE"/>
               <a:t>No Penalty</a:t>
             </a:r>
@@ -10157,6 +11750,46 @@
 </file>
 
 <file path=word/charts/colors3.xml><?xml version="1.0" encoding="utf-8"?>
+<cs:colorStyle xmlns:cs="http://schemas.microsoft.com/office/drawing/2012/chartStyle" xmlns:a="http://schemas.openxmlformats.org/drawingml/2006/main" meth="cycle" id="10">
+  <a:schemeClr val="accent1"/>
+  <a:schemeClr val="accent2"/>
+  <a:schemeClr val="accent3"/>
+  <a:schemeClr val="accent4"/>
+  <a:schemeClr val="accent5"/>
+  <a:schemeClr val="accent6"/>
+  <cs:variation/>
+  <cs:variation>
+    <a:lumMod val="60000"/>
+  </cs:variation>
+  <cs:variation>
+    <a:lumMod val="80000"/>
+    <a:lumOff val="20000"/>
+  </cs:variation>
+  <cs:variation>
+    <a:lumMod val="80000"/>
+  </cs:variation>
+  <cs:variation>
+    <a:lumMod val="60000"/>
+    <a:lumOff val="40000"/>
+  </cs:variation>
+  <cs:variation>
+    <a:lumMod val="50000"/>
+  </cs:variation>
+  <cs:variation>
+    <a:lumMod val="70000"/>
+    <a:lumOff val="30000"/>
+  </cs:variation>
+  <cs:variation>
+    <a:lumMod val="70000"/>
+  </cs:variation>
+  <cs:variation>
+    <a:lumMod val="50000"/>
+    <a:lumOff val="50000"/>
+  </cs:variation>
+</cs:colorStyle>
+</file>
+
+<file path=word/charts/colors4.xml><?xml version="1.0" encoding="utf-8"?>
 <cs:colorStyle xmlns:cs="http://schemas.microsoft.com/office/drawing/2012/chartStyle" xmlns:a="http://schemas.openxmlformats.org/drawingml/2006/main" meth="cycle" id="10">
   <a:schemeClr val="accent1"/>
   <a:schemeClr val="accent2"/>
@@ -11705,6 +13338,509 @@
 </cs:chartStyle>
 </file>
 
+<file path=word/charts/style4.xml><?xml version="1.0" encoding="utf-8"?>
+<cs:chartStyle xmlns:cs="http://schemas.microsoft.com/office/drawing/2012/chartStyle" xmlns:a="http://schemas.openxmlformats.org/drawingml/2006/main" id="201">
+  <cs:axisTitle>
+    <cs:lnRef idx="0"/>
+    <cs:fillRef idx="0"/>
+    <cs:effectRef idx="0"/>
+    <cs:fontRef idx="minor">
+      <a:schemeClr val="tx1">
+        <a:lumMod val="65000"/>
+        <a:lumOff val="35000"/>
+      </a:schemeClr>
+    </cs:fontRef>
+    <cs:defRPr sz="1000" kern="1200"/>
+  </cs:axisTitle>
+  <cs:categoryAxis>
+    <cs:lnRef idx="0"/>
+    <cs:fillRef idx="0"/>
+    <cs:effectRef idx="0"/>
+    <cs:fontRef idx="minor">
+      <a:schemeClr val="tx1">
+        <a:lumMod val="65000"/>
+        <a:lumOff val="35000"/>
+      </a:schemeClr>
+    </cs:fontRef>
+    <cs:spPr>
+      <a:ln w="9525" cap="flat" cmpd="sng" algn="ctr">
+        <a:solidFill>
+          <a:schemeClr val="tx1">
+            <a:lumMod val="15000"/>
+            <a:lumOff val="85000"/>
+          </a:schemeClr>
+        </a:solidFill>
+        <a:round/>
+      </a:ln>
+    </cs:spPr>
+    <cs:defRPr sz="900" kern="1200"/>
+  </cs:categoryAxis>
+  <cs:chartArea mods="allowNoFillOverride allowNoLineOverride">
+    <cs:lnRef idx="0"/>
+    <cs:fillRef idx="0"/>
+    <cs:effectRef idx="0"/>
+    <cs:fontRef idx="minor">
+      <a:schemeClr val="tx1"/>
+    </cs:fontRef>
+    <cs:spPr>
+      <a:solidFill>
+        <a:schemeClr val="bg1"/>
+      </a:solidFill>
+      <a:ln w="9525" cap="flat" cmpd="sng" algn="ctr">
+        <a:solidFill>
+          <a:schemeClr val="tx1">
+            <a:lumMod val="15000"/>
+            <a:lumOff val="85000"/>
+          </a:schemeClr>
+        </a:solidFill>
+        <a:round/>
+      </a:ln>
+    </cs:spPr>
+    <cs:defRPr sz="1000" kern="1200"/>
+  </cs:chartArea>
+  <cs:dataLabel>
+    <cs:lnRef idx="0"/>
+    <cs:fillRef idx="0"/>
+    <cs:effectRef idx="0"/>
+    <cs:fontRef idx="minor">
+      <a:schemeClr val="tx1">
+        <a:lumMod val="75000"/>
+        <a:lumOff val="25000"/>
+      </a:schemeClr>
+    </cs:fontRef>
+    <cs:defRPr sz="900" kern="1200"/>
+  </cs:dataLabel>
+  <cs:dataLabelCallout>
+    <cs:lnRef idx="0"/>
+    <cs:fillRef idx="0"/>
+    <cs:effectRef idx="0"/>
+    <cs:fontRef idx="minor">
+      <a:schemeClr val="dk1">
+        <a:lumMod val="65000"/>
+        <a:lumOff val="35000"/>
+      </a:schemeClr>
+    </cs:fontRef>
+    <cs:spPr>
+      <a:solidFill>
+        <a:schemeClr val="lt1"/>
+      </a:solidFill>
+      <a:ln>
+        <a:solidFill>
+          <a:schemeClr val="dk1">
+            <a:lumMod val="25000"/>
+            <a:lumOff val="75000"/>
+          </a:schemeClr>
+        </a:solidFill>
+      </a:ln>
+    </cs:spPr>
+    <cs:defRPr sz="900" kern="1200"/>
+    <cs:bodyPr rot="0" spcFirstLastPara="1" vertOverflow="clip" horzOverflow="clip" vert="horz" wrap="square" lIns="36576" tIns="18288" rIns="36576" bIns="18288" anchor="ctr" anchorCtr="1">
+      <a:spAutoFit/>
+    </cs:bodyPr>
+  </cs:dataLabelCallout>
+  <cs:dataPoint>
+    <cs:lnRef idx="0"/>
+    <cs:fillRef idx="1">
+      <cs:styleClr val="auto"/>
+    </cs:fillRef>
+    <cs:effectRef idx="0"/>
+    <cs:fontRef idx="minor">
+      <a:schemeClr val="tx1"/>
+    </cs:fontRef>
+  </cs:dataPoint>
+  <cs:dataPoint3D>
+    <cs:lnRef idx="0"/>
+    <cs:fillRef idx="1">
+      <cs:styleClr val="auto"/>
+    </cs:fillRef>
+    <cs:effectRef idx="0"/>
+    <cs:fontRef idx="minor">
+      <a:schemeClr val="tx1"/>
+    </cs:fontRef>
+  </cs:dataPoint3D>
+  <cs:dataPointLine>
+    <cs:lnRef idx="0">
+      <cs:styleClr val="auto"/>
+    </cs:lnRef>
+    <cs:fillRef idx="1"/>
+    <cs:effectRef idx="0"/>
+    <cs:fontRef idx="minor">
+      <a:schemeClr val="tx1"/>
+    </cs:fontRef>
+    <cs:spPr>
+      <a:ln w="28575" cap="rnd">
+        <a:solidFill>
+          <a:schemeClr val="phClr"/>
+        </a:solidFill>
+        <a:round/>
+      </a:ln>
+    </cs:spPr>
+  </cs:dataPointLine>
+  <cs:dataPointMarker>
+    <cs:lnRef idx="0">
+      <cs:styleClr val="auto"/>
+    </cs:lnRef>
+    <cs:fillRef idx="1">
+      <cs:styleClr val="auto"/>
+    </cs:fillRef>
+    <cs:effectRef idx="0"/>
+    <cs:fontRef idx="minor">
+      <a:schemeClr val="tx1"/>
+    </cs:fontRef>
+    <cs:spPr>
+      <a:ln w="9525">
+        <a:solidFill>
+          <a:schemeClr val="phClr"/>
+        </a:solidFill>
+      </a:ln>
+    </cs:spPr>
+  </cs:dataPointMarker>
+  <cs:dataPointMarkerLayout symbol="circle" size="5"/>
+  <cs:dataPointWireframe>
+    <cs:lnRef idx="0">
+      <cs:styleClr val="auto"/>
+    </cs:lnRef>
+    <cs:fillRef idx="1"/>
+    <cs:effectRef idx="0"/>
+    <cs:fontRef idx="minor">
+      <a:schemeClr val="tx1"/>
+    </cs:fontRef>
+    <cs:spPr>
+      <a:ln w="9525" cap="rnd">
+        <a:solidFill>
+          <a:schemeClr val="phClr"/>
+        </a:solidFill>
+        <a:round/>
+      </a:ln>
+    </cs:spPr>
+  </cs:dataPointWireframe>
+  <cs:dataTable>
+    <cs:lnRef idx="0"/>
+    <cs:fillRef idx="0"/>
+    <cs:effectRef idx="0"/>
+    <cs:fontRef idx="minor">
+      <a:schemeClr val="tx1">
+        <a:lumMod val="65000"/>
+        <a:lumOff val="35000"/>
+      </a:schemeClr>
+    </cs:fontRef>
+    <cs:spPr>
+      <a:noFill/>
+      <a:ln w="9525" cap="flat" cmpd="sng" algn="ctr">
+        <a:solidFill>
+          <a:schemeClr val="tx1">
+            <a:lumMod val="15000"/>
+            <a:lumOff val="85000"/>
+          </a:schemeClr>
+        </a:solidFill>
+        <a:round/>
+      </a:ln>
+    </cs:spPr>
+    <cs:defRPr sz="900" kern="1200"/>
+  </cs:dataTable>
+  <cs:downBar>
+    <cs:lnRef idx="0"/>
+    <cs:fillRef idx="0"/>
+    <cs:effectRef idx="0"/>
+    <cs:fontRef idx="minor">
+      <a:schemeClr val="dk1"/>
+    </cs:fontRef>
+    <cs:spPr>
+      <a:solidFill>
+        <a:schemeClr val="dk1">
+          <a:lumMod val="65000"/>
+          <a:lumOff val="35000"/>
+        </a:schemeClr>
+      </a:solidFill>
+      <a:ln w="9525">
+        <a:solidFill>
+          <a:schemeClr val="tx1">
+            <a:lumMod val="65000"/>
+            <a:lumOff val="35000"/>
+          </a:schemeClr>
+        </a:solidFill>
+      </a:ln>
+    </cs:spPr>
+  </cs:downBar>
+  <cs:dropLine>
+    <cs:lnRef idx="0"/>
+    <cs:fillRef idx="0"/>
+    <cs:effectRef idx="0"/>
+    <cs:fontRef idx="minor">
+      <a:schemeClr val="tx1"/>
+    </cs:fontRef>
+    <cs:spPr>
+      <a:ln w="9525" cap="flat" cmpd="sng" algn="ctr">
+        <a:solidFill>
+          <a:schemeClr val="tx1">
+            <a:lumMod val="35000"/>
+            <a:lumOff val="65000"/>
+          </a:schemeClr>
+        </a:solidFill>
+        <a:round/>
+      </a:ln>
+    </cs:spPr>
+  </cs:dropLine>
+  <cs:errorBar>
+    <cs:lnRef idx="0"/>
+    <cs:fillRef idx="0"/>
+    <cs:effectRef idx="0"/>
+    <cs:fontRef idx="minor">
+      <a:schemeClr val="tx1"/>
+    </cs:fontRef>
+    <cs:spPr>
+      <a:ln w="9525" cap="flat" cmpd="sng" algn="ctr">
+        <a:solidFill>
+          <a:schemeClr val="tx1">
+            <a:lumMod val="65000"/>
+            <a:lumOff val="35000"/>
+          </a:schemeClr>
+        </a:solidFill>
+        <a:round/>
+      </a:ln>
+    </cs:spPr>
+  </cs:errorBar>
+  <cs:floor>
+    <cs:lnRef idx="0"/>
+    <cs:fillRef idx="0"/>
+    <cs:effectRef idx="0"/>
+    <cs:fontRef idx="minor">
+      <a:schemeClr val="tx1"/>
+    </cs:fontRef>
+    <cs:spPr>
+      <a:noFill/>
+      <a:ln>
+        <a:noFill/>
+      </a:ln>
+    </cs:spPr>
+  </cs:floor>
+  <cs:gridlineMajor>
+    <cs:lnRef idx="0"/>
+    <cs:fillRef idx="0"/>
+    <cs:effectRef idx="0"/>
+    <cs:fontRef idx="minor">
+      <a:schemeClr val="tx1"/>
+    </cs:fontRef>
+    <cs:spPr>
+      <a:ln w="9525" cap="flat" cmpd="sng" algn="ctr">
+        <a:solidFill>
+          <a:schemeClr val="tx1">
+            <a:lumMod val="15000"/>
+            <a:lumOff val="85000"/>
+          </a:schemeClr>
+        </a:solidFill>
+        <a:round/>
+      </a:ln>
+    </cs:spPr>
+  </cs:gridlineMajor>
+  <cs:gridlineMinor>
+    <cs:lnRef idx="0"/>
+    <cs:fillRef idx="0"/>
+    <cs:effectRef idx="0"/>
+    <cs:fontRef idx="minor">
+      <a:schemeClr val="tx1"/>
+    </cs:fontRef>
+    <cs:spPr>
+      <a:ln w="9525" cap="flat" cmpd="sng" algn="ctr">
+        <a:solidFill>
+          <a:schemeClr val="tx1">
+            <a:lumMod val="5000"/>
+            <a:lumOff val="95000"/>
+          </a:schemeClr>
+        </a:solidFill>
+        <a:round/>
+      </a:ln>
+    </cs:spPr>
+  </cs:gridlineMinor>
+  <cs:hiLoLine>
+    <cs:lnRef idx="0"/>
+    <cs:fillRef idx="0"/>
+    <cs:effectRef idx="0"/>
+    <cs:fontRef idx="minor">
+      <a:schemeClr val="tx1"/>
+    </cs:fontRef>
+    <cs:spPr>
+      <a:ln w="9525" cap="flat" cmpd="sng" algn="ctr">
+        <a:solidFill>
+          <a:schemeClr val="tx1">
+            <a:lumMod val="75000"/>
+            <a:lumOff val="25000"/>
+          </a:schemeClr>
+        </a:solidFill>
+        <a:round/>
+      </a:ln>
+    </cs:spPr>
+  </cs:hiLoLine>
+  <cs:leaderLine>
+    <cs:lnRef idx="0"/>
+    <cs:fillRef idx="0"/>
+    <cs:effectRef idx="0"/>
+    <cs:fontRef idx="minor">
+      <a:schemeClr val="tx1"/>
+    </cs:fontRef>
+    <cs:spPr>
+      <a:ln w="9525" cap="flat" cmpd="sng" algn="ctr">
+        <a:solidFill>
+          <a:schemeClr val="tx1">
+            <a:lumMod val="35000"/>
+            <a:lumOff val="65000"/>
+          </a:schemeClr>
+        </a:solidFill>
+        <a:round/>
+      </a:ln>
+    </cs:spPr>
+  </cs:leaderLine>
+  <cs:legend>
+    <cs:lnRef idx="0"/>
+    <cs:fillRef idx="0"/>
+    <cs:effectRef idx="0"/>
+    <cs:fontRef idx="minor">
+      <a:schemeClr val="tx1">
+        <a:lumMod val="65000"/>
+        <a:lumOff val="35000"/>
+      </a:schemeClr>
+    </cs:fontRef>
+    <cs:defRPr sz="900" kern="1200"/>
+  </cs:legend>
+  <cs:plotArea mods="allowNoFillOverride allowNoLineOverride">
+    <cs:lnRef idx="0"/>
+    <cs:fillRef idx="0"/>
+    <cs:effectRef idx="0"/>
+    <cs:fontRef idx="minor">
+      <a:schemeClr val="tx1"/>
+    </cs:fontRef>
+  </cs:plotArea>
+  <cs:plotArea3D mods="allowNoFillOverride allowNoLineOverride">
+    <cs:lnRef idx="0"/>
+    <cs:fillRef idx="0"/>
+    <cs:effectRef idx="0"/>
+    <cs:fontRef idx="minor">
+      <a:schemeClr val="tx1"/>
+    </cs:fontRef>
+  </cs:plotArea3D>
+  <cs:seriesAxis>
+    <cs:lnRef idx="0"/>
+    <cs:fillRef idx="0"/>
+    <cs:effectRef idx="0"/>
+    <cs:fontRef idx="minor">
+      <a:schemeClr val="tx1">
+        <a:lumMod val="65000"/>
+        <a:lumOff val="35000"/>
+      </a:schemeClr>
+    </cs:fontRef>
+    <cs:defRPr sz="900" kern="1200"/>
+  </cs:seriesAxis>
+  <cs:seriesLine>
+    <cs:lnRef idx="0"/>
+    <cs:fillRef idx="0"/>
+    <cs:effectRef idx="0"/>
+    <cs:fontRef idx="minor">
+      <a:schemeClr val="tx1"/>
+    </cs:fontRef>
+    <cs:spPr>
+      <a:ln w="9525" cap="flat" cmpd="sng" algn="ctr">
+        <a:solidFill>
+          <a:schemeClr val="tx1">
+            <a:lumMod val="35000"/>
+            <a:lumOff val="65000"/>
+          </a:schemeClr>
+        </a:solidFill>
+        <a:round/>
+      </a:ln>
+    </cs:spPr>
+  </cs:seriesLine>
+  <cs:title>
+    <cs:lnRef idx="0"/>
+    <cs:fillRef idx="0"/>
+    <cs:effectRef idx="0"/>
+    <cs:fontRef idx="minor">
+      <a:schemeClr val="tx1">
+        <a:lumMod val="65000"/>
+        <a:lumOff val="35000"/>
+      </a:schemeClr>
+    </cs:fontRef>
+    <cs:defRPr sz="1400" b="0" kern="1200" spc="0" baseline="0"/>
+  </cs:title>
+  <cs:trendline>
+    <cs:lnRef idx="0">
+      <cs:styleClr val="auto"/>
+    </cs:lnRef>
+    <cs:fillRef idx="0"/>
+    <cs:effectRef idx="0"/>
+    <cs:fontRef idx="minor">
+      <a:schemeClr val="tx1"/>
+    </cs:fontRef>
+    <cs:spPr>
+      <a:ln w="19050" cap="rnd">
+        <a:solidFill>
+          <a:schemeClr val="phClr"/>
+        </a:solidFill>
+        <a:prstDash val="sysDot"/>
+      </a:ln>
+    </cs:spPr>
+  </cs:trendline>
+  <cs:trendlineLabel>
+    <cs:lnRef idx="0"/>
+    <cs:fillRef idx="0"/>
+    <cs:effectRef idx="0"/>
+    <cs:fontRef idx="minor">
+      <a:schemeClr val="tx1">
+        <a:lumMod val="65000"/>
+        <a:lumOff val="35000"/>
+      </a:schemeClr>
+    </cs:fontRef>
+    <cs:defRPr sz="900" kern="1200"/>
+  </cs:trendlineLabel>
+  <cs:upBar>
+    <cs:lnRef idx="0"/>
+    <cs:fillRef idx="0"/>
+    <cs:effectRef idx="0"/>
+    <cs:fontRef idx="minor">
+      <a:schemeClr val="dk1"/>
+    </cs:fontRef>
+    <cs:spPr>
+      <a:solidFill>
+        <a:schemeClr val="lt1"/>
+      </a:solidFill>
+      <a:ln w="9525">
+        <a:solidFill>
+          <a:schemeClr val="tx1">
+            <a:lumMod val="15000"/>
+            <a:lumOff val="85000"/>
+          </a:schemeClr>
+        </a:solidFill>
+      </a:ln>
+    </cs:spPr>
+  </cs:upBar>
+  <cs:valueAxis>
+    <cs:lnRef idx="0"/>
+    <cs:fillRef idx="0"/>
+    <cs:effectRef idx="0"/>
+    <cs:fontRef idx="minor">
+      <a:schemeClr val="tx1">
+        <a:lumMod val="65000"/>
+        <a:lumOff val="35000"/>
+      </a:schemeClr>
+    </cs:fontRef>
+    <cs:defRPr sz="900" kern="1200"/>
+  </cs:valueAxis>
+  <cs:wall>
+    <cs:lnRef idx="0"/>
+    <cs:fillRef idx="0"/>
+    <cs:effectRef idx="0"/>
+    <cs:fontRef idx="minor">
+      <a:schemeClr val="tx1"/>
+    </cs:fontRef>
+    <cs:spPr>
+      <a:noFill/>
+      <a:ln>
+        <a:noFill/>
+      </a:ln>
+    </cs:spPr>
+  </cs:wall>
+</cs:chartStyle>
+</file>
+
 <file path=word/theme/theme1.xml><?xml version="1.0" encoding="utf-8"?>
 <a:theme xmlns:a="http://schemas.openxmlformats.org/drawingml/2006/main" name="Office Theme">
   <a:themeElements>

</xml_diff>

<commit_message>
Fixing grammatical errors in docs
</commit_message>
<xml_diff>
--- a/Documents/Ben Millar Project Report FYP.docx
+++ b/Documents/Ben Millar Project Report FYP.docx
@@ -1868,19 +1868,13 @@
         <w:rPr>
           <w:rFonts w:cs="Times New Roman"/>
         </w:rPr>
-        <w:t xml:space="preserve">his project explores the viability of using deep reinforcement learning to determine a solution for VM mapping problems </w:t>
+        <w:t>his project explores the viability of using deep reinforcement learning to determine a solution for VM mapping problems</w:t>
       </w:r>
       <w:r>
         <w:rPr>
           <w:rFonts w:cs="Times New Roman"/>
         </w:rPr>
-        <w:t>to minimize</w:t>
-      </w:r>
-      <w:r>
-        <w:rPr>
-          <w:rFonts w:cs="Times New Roman"/>
-        </w:rPr>
-        <w:t xml:space="preserve"> waste, and therefore </w:t>
+        <w:t xml:space="preserve">, minimize waste, and </w:t>
       </w:r>
       <w:r>
         <w:rPr>
@@ -1928,7 +1922,33 @@
         <w:rPr>
           <w:rFonts w:cs="Times New Roman"/>
         </w:rPr>
-        <w:t>. Initially, the problem was simplified and modelled as a 1-dimensional bin packing problem, and the complexity of the environment was then increased incrementally to a 3-dimensional knapsack problem where each dimension modelled number of CPUs, RAM in GiB and storage in GiB respectively. Excellent results were seen initially in the 1-dimensional bin packing environment with the agent capable of allocating items with an accuracy of up to 99.73%, compared to 11.19% seen in the baseline stochastic model, and solving allocation problems in 1/5</w:t>
+        <w:t>. Initially, the problem was simplified and modelled as a 1-dimensional bin packing problem, and the complexity of the environment was then increased incrementally to a 3-dimensional knapsack problem where each dimension modelled</w:t>
+      </w:r>
+      <w:r>
+        <w:rPr>
+          <w:rFonts w:cs="Times New Roman"/>
+        </w:rPr>
+        <w:t xml:space="preserve"> the number of </w:t>
+      </w:r>
+      <w:r>
+        <w:rPr>
+          <w:rFonts w:cs="Times New Roman"/>
+        </w:rPr>
+        <w:t xml:space="preserve">CPUs, RAM in GiB and storage in </w:t>
+      </w:r>
+      <w:proofErr w:type="gramStart"/>
+      <w:r>
+        <w:rPr>
+          <w:rFonts w:cs="Times New Roman"/>
+        </w:rPr>
+        <w:t>GiB</w:t>
+      </w:r>
+      <w:proofErr w:type="gramEnd"/>
+      <w:r>
+        <w:rPr>
+          <w:rFonts w:cs="Times New Roman"/>
+        </w:rPr>
+        <w:t xml:space="preserve"> respectively. Excellent results were seen initially in the 1-dimensional bin packing environment with the agent capable of allocating items with an accuracy of up to 99.73%, compared to 11.19% seen in the baseline stochastic model, and solving allocation problems in 1/5</w:t>
       </w:r>
       <w:r>
         <w:rPr>
@@ -2100,6 +2120,7 @@
       <w:r>
         <w:t xml:space="preserve">To answer this question, we should first examine </w:t>
       </w:r>
+      <w:proofErr w:type="gramStart"/>
       <w:r>
         <w:t>all</w:t>
       </w:r>
@@ -2107,7 +2128,11 @@
         <w:t xml:space="preserve"> </w:t>
       </w:r>
       <w:r>
-        <w:t xml:space="preserve">of </w:t>
+        <w:t>of</w:t>
+      </w:r>
+      <w:proofErr w:type="gramEnd"/>
+      <w:r>
+        <w:t xml:space="preserve"> </w:t>
       </w:r>
       <w:r>
         <w:t>our options. Machine learning approaches can be broken down into three main categories:</w:t>
@@ -2915,7 +2940,15 @@
         <w:t>a</w:t>
       </w:r>
       <w:r>
-        <w:t xml:space="preserve"> non-negative integer capacity. At each time step, we would generate a new item with a size between 1 and the maximum bin capacity and try to place this into one of the bins. From here, I iteratively increased the complexity of the environment first by adding a value to each item </w:t>
+        <w:t xml:space="preserve"> non-negative integer capacity. At each time step, we would generate </w:t>
+      </w:r>
+      <w:proofErr w:type="gramStart"/>
+      <w:r>
+        <w:t>a new item</w:t>
+      </w:r>
+      <w:proofErr w:type="gramEnd"/>
+      <w:r>
+        <w:t xml:space="preserve"> with a size between 1 and the maximum bin capacity and try to place this into one of the bins. From here, I iteratively increased the complexity of the environment first by adding a value to each item </w:t>
       </w:r>
       <w:r>
         <w:t>that</w:t>
@@ -3142,10 +3175,13 @@
     </w:p>
     <w:p>
       <w:r>
-        <w:t>The drawback of DQN is that it is quite unstable; that is to say, it is sensitive to changes in input data, reducing its ability to generalise solutions to problems. In well-defined environments, like the Atari games it was designed to solve, this is acceptable as each instance tends to play out in a similar way</w:t>
-      </w:r>
-      <w:r>
-        <w:t xml:space="preserve"> when the game is played optimally. I do not feel that this is the case in our environment. Given the stochastic nature of our inputs, no two episodes are likely to play out in the same way and so a standard DQN would find it difficult to converge on a general solution.</w:t>
+        <w:t xml:space="preserve">The drawback of DQN is that it is quite unstable; that is to say, it is sensitive to changes in input data, reducing its ability to generalise solutions to problems. In well-defined environments, like the Atari games it was designed to solve, this is acceptable as each instance tends to play out </w:t>
+      </w:r>
+      <w:r>
+        <w:t xml:space="preserve">similarly </w:t>
+      </w:r>
+      <w:r>
+        <w:t>when the game is played optimally. I do not feel that this is the case in our environment. Given the stochastic nature of our inputs, no two episodes are likely to play out in the same way and so a standard DQN would find it difficult to converge on a general solution.</w:t>
       </w:r>
     </w:p>
     <w:p>
@@ -3213,14 +3249,17 @@
         <w:t xml:space="preserve"> considers the change between policies at each step. </w:t>
       </w:r>
       <w:r>
-        <w:t>This policy optimisation function considers the advantage at each timestep – that is, how much better a certain new action is as compared to the previous on-policy action – a</w:t>
-      </w:r>
-      <w:r>
-        <w:t xml:space="preserve">nd scales this advantage by some delta coefficient which is a measure of how much </w:t>
+        <w:t xml:space="preserve">This policy optimisation function considers the advantage at each timestep – </w:t>
+      </w:r>
+      <w:r>
+        <w:t>how much better a new action is as compared to the previous on-policy action – and scales this advantage by some delta coefficient,</w:t>
+      </w:r>
+      <w:r>
+        <w:t xml:space="preserve"> which is a measure of how much this new </w:t>
       </w:r>
       <w:r>
         <w:lastRenderedPageBreak/>
-        <w:t>this new policy differs from the previous. Once we determine which change provides the maximum advantage, we use a KL-divergence policy to mediate the reward signal by how drastically it changes the policy, helping to modulate wildly changing reward values and increase the stability of our model.</w:t>
+        <w:t>policy differs from the previous. Once we determine which change provides the maximum advantage, we use a KL-divergence policy to mediate the reward signal by how drastically it changes the policy, helping to modulate wildly changing reward values and increase the stability of our model.</w:t>
       </w:r>
     </w:p>
     <w:p>
@@ -3401,7 +3440,28 @@
           </w:tcPr>
           <w:p>
             <w:r>
-              <w:t>How many items were placed into bins correctly.</w:t>
+              <w:t>Number of</w:t>
+            </w:r>
+            <w:r>
+              <w:t xml:space="preserve"> items </w:t>
+            </w:r>
+            <w:r>
+              <w:t xml:space="preserve">that </w:t>
+            </w:r>
+            <w:r>
+              <w:t xml:space="preserve">were </w:t>
+            </w:r>
+            <w:r>
+              <w:t xml:space="preserve">correctly </w:t>
+            </w:r>
+            <w:r>
+              <w:t>placed into bin</w:t>
+            </w:r>
+            <w:r>
+              <w:t>s</w:t>
+            </w:r>
+            <w:r>
+              <w:t>.</w:t>
             </w:r>
           </w:p>
         </w:tc>
@@ -3432,7 +3492,22 @@
           </w:tcPr>
           <w:p>
             <w:r>
-              <w:t>How many times was an item incorrectly allocated.</w:t>
+              <w:t>Number of</w:t>
+            </w:r>
+            <w:r>
+              <w:t xml:space="preserve"> times an item</w:t>
+            </w:r>
+            <w:r>
+              <w:t xml:space="preserve"> was</w:t>
+            </w:r>
+            <w:r>
+              <w:t xml:space="preserve"> incorrectly </w:t>
+            </w:r>
+            <w:r>
+              <w:t>placed</w:t>
+            </w:r>
+            <w:r>
+              <w:t>.</w:t>
             </w:r>
           </w:p>
         </w:tc>
@@ -3463,7 +3538,16 @@
           </w:tcPr>
           <w:p>
             <w:r>
-              <w:t>How many items were discarded without being placed.</w:t>
+              <w:t>Number</w:t>
+            </w:r>
+            <w:r>
+              <w:t xml:space="preserve"> items</w:t>
+            </w:r>
+            <w:r>
+              <w:t xml:space="preserve"> that</w:t>
+            </w:r>
+            <w:r>
+              <w:t xml:space="preserve"> were discarded without being placed.</w:t>
             </w:r>
           </w:p>
         </w:tc>
@@ -3494,7 +3578,16 @@
           </w:tcPr>
           <w:p>
             <w:r>
-              <w:t>How many timesteps/actions (place, misplace, or discard) were taken total.</w:t>
+              <w:t>Total number of</w:t>
+            </w:r>
+            <w:r>
+              <w:t xml:space="preserve"> timesteps/actions (place, misplace, or discard) </w:t>
+            </w:r>
+            <w:r>
+              <w:t>taken</w:t>
+            </w:r>
+            <w:r>
+              <w:t>.</w:t>
             </w:r>
           </w:p>
         </w:tc>
@@ -3556,7 +3649,10 @@
           </w:tcPr>
           <w:p>
             <w:r>
-              <w:t>How many items were correctly placed first try.</w:t>
+              <w:t>Percentage of items that</w:t>
+            </w:r>
+            <w:r>
+              <w:t xml:space="preserve"> were correctly placed first try.</w:t>
             </w:r>
           </w:p>
         </w:tc>
@@ -3575,7 +3671,13 @@
     </w:p>
     <w:p>
       <w:r>
-        <w:t>This environment provided the foundation for my experimentation, and allowed me to investigate the effects of various input parameters on the performance of the RL agent. At each timestep in this environment, the agent could attempt to allocate the current item to one of our bins or discard it; as such, the following 3 results were possible:</w:t>
+        <w:t xml:space="preserve">This environment provided the foundation for my </w:t>
+      </w:r>
+      <w:r>
+        <w:t>experimentation and</w:t>
+      </w:r>
+      <w:r>
+        <w:t xml:space="preserve"> allowed me to investigate the effects of various input parameters on the performance of the RL agent. At each timestep in this environment, the agent could attempt to allocate the current item to one of our bins or discard it; as such, the following 3 results were possible:</w:t>
       </w:r>
     </w:p>
     <w:p>
@@ -3638,7 +3740,13 @@
     </w:p>
     <w:p>
       <w:r>
-        <w:t>Each of these outcomes carried their own reward value which I tuned as follows:</w:t>
+        <w:t xml:space="preserve">Each of these outcomes carried </w:t>
+      </w:r>
+      <w:r>
+        <w:t>its</w:t>
+      </w:r>
+      <w:r>
+        <w:t xml:space="preserve"> own reward value which I tuned as follows:</w:t>
       </w:r>
     </w:p>
     <w:p>
@@ -3730,7 +3838,13 @@
     </w:p>
     <w:p>
       <w:r>
-        <w:t>Each of these methods were attempted with:</w:t>
+        <w:t xml:space="preserve">Each of these methods </w:t>
+      </w:r>
+      <w:r>
+        <w:t>was</w:t>
+      </w:r>
+      <w:r>
+        <w:t xml:space="preserve"> attempted with:</w:t>
       </w:r>
     </w:p>
     <w:p>
@@ -3795,7 +3909,15 @@
     </w:p>
     <w:p>
       <w:r>
-        <w:t>The goal of this environment was to increase the accuracy with which items were allocated – that is, minimise the number of misplacements – to demonstrate that a DRL agent was capable of extracting some reward signal from our custom environment and acting on it in such a way as to improve its performance.</w:t>
+        <w:t xml:space="preserve">The goal of this environment was to increase the accuracy with which items were allocated – that is, minimise the number of misplacements – to demonstrate that a DRL agent </w:t>
+      </w:r>
+      <w:proofErr w:type="gramStart"/>
+      <w:r>
+        <w:t>was capable of extracting</w:t>
+      </w:r>
+      <w:proofErr w:type="gramEnd"/>
+      <w:r>
+        <w:t xml:space="preserve"> some reward signal from our custom environment and acting on it in such a way as to improve its performance.</w:t>
       </w:r>
     </w:p>
     <w:p>
@@ -3946,7 +4068,21 @@
         <w:t>, there were interesting variations across the reward methods we used</w:t>
       </w:r>
       <w:r>
-        <w:t xml:space="preserve"> which suggested that there’s no perfect solution across the board.</w:t>
+        <w:t>, suggesting that there is no perfect solution</w:t>
+      </w:r>
+      <w:r>
+        <w:t xml:space="preserve">, but </w:t>
+      </w:r>
+      <w:proofErr w:type="gramStart"/>
+      <w:r>
+        <w:t>rather some</w:t>
+      </w:r>
+      <w:proofErr w:type="gramEnd"/>
+      <w:r>
+        <w:t xml:space="preserve"> compromise</w:t>
+      </w:r>
+      <w:r>
+        <w:t>.</w:t>
       </w:r>
       <w:r>
         <w:t xml:space="preserve"> Our asymmetric reward method</w:t>
@@ -3958,7 +4094,13 @@
         <w:t xml:space="preserve"> saw the highest accuracy of all methods</w:t>
       </w:r>
       <w:r>
-        <w:t xml:space="preserve"> (99.73%, as compared to lowest which was linear at 94.88%)</w:t>
+        <w:t xml:space="preserve"> (99.73%, as compared to </w:t>
+      </w:r>
+      <w:r>
+        <w:t xml:space="preserve">the </w:t>
+      </w:r>
+      <w:r>
+        <w:t>lowest which was linear at 94.88%)</w:t>
       </w:r>
       <w:r>
         <w:t>, but this was at the expect of episode length wherein this method scored lowest</w:t>
@@ -4979,16 +5121,35 @@
     </w:tbl>
     <w:p/>
     <w:p>
-      <w:r>
-        <w:t xml:space="preserve">It’s clear here that </w:t>
-      </w:r>
-      <w:r>
-        <w:t>the linear reward provides the best efficiency with a reduction of between 46-53% in the total number of steps, however there is a 16.4% drop in the number of items placed successfully as compared to the constant and asymmetric reward environments in addition to a slight drop in accuracy.</w:t>
+      <w:proofErr w:type="gramStart"/>
+      <w:r>
+        <w:t>It’s</w:t>
+      </w:r>
+      <w:proofErr w:type="gramEnd"/>
+      <w:r>
+        <w:t xml:space="preserve"> clear here that </w:t>
+      </w:r>
+      <w:r>
+        <w:t>the linear reward provides the best efficiency with a reduction of between 46-53% in the total number of steps, however</w:t>
+      </w:r>
+      <w:r>
+        <w:t>,</w:t>
+      </w:r>
+      <w:r>
+        <w:t xml:space="preserve"> there is a 16.4% drop in the number of items placed successfully as compared to the constant and asymmetric reward environments in addition to a slight drop in accuracy.</w:t>
       </w:r>
     </w:p>
     <w:p>
       <w:r>
-        <w:t>We can see that a large number of the steps</w:t>
+        <w:t xml:space="preserve">We can see that </w:t>
+      </w:r>
+      <w:proofErr w:type="gramStart"/>
+      <w:r>
+        <w:t>a large number of</w:t>
+      </w:r>
+      <w:proofErr w:type="gramEnd"/>
+      <w:r>
+        <w:t xml:space="preserve"> the steps</w:t>
       </w:r>
       <w:r>
         <w:t xml:space="preserve">, between 70.6-72.3% in the constant and asymmetric environments respectively, are taken up by discarding items without trying to place them. </w:t>
@@ -6012,7 +6173,19 @@
         <w:t>We can see that the addition of a small discard penalty has brought a significant reduction in the number of steps across the board</w:t>
       </w:r>
       <w:r>
-        <w:t>. The most significant improvement was in the constant environment, which completed in just 39.6% the number of steps, with asymmetric coming in at 75.1% and linear at 55.74%.</w:t>
+        <w:t xml:space="preserve">. The most significant improvement was in the constant environment, which </w:t>
+      </w:r>
+      <w:r>
+        <w:t xml:space="preserve">was </w:t>
+      </w:r>
+      <w:r>
+        <w:t xml:space="preserve">completed in just 39.6% </w:t>
+      </w:r>
+      <w:r>
+        <w:t xml:space="preserve">of </w:t>
+      </w:r>
+      <w:r>
+        <w:t>the number of steps, with asymmetric coming in at 75.1% and linear at 55.74%.</w:t>
       </w:r>
     </w:p>
     <w:p>
@@ -8053,7 +8226,7 @@
     </w:p>
     <w:p>
       <w:r>
-        <w:t>Moving on from the bin-packing environment, I modelled a 1-dimensional knapsack problem where, in addition to a size, each item had a value associated with it. The goal in this environment was not only to pack the items efficiently, but in such a way as to maximise the value contained within each bin, or knapsack, by the end of the episode.</w:t>
+        <w:t>Moving on from the bin-packing environment, I modelled a 1-dimensional knapsack problem where, in addition to size, each item had a value associated with it. The goal in this environment was not only to pack the items efficiently, but in such a way as to maximise the value contained within each bin, or knapsack, by the end of the episode.</w:t>
       </w:r>
     </w:p>
     <w:p>
@@ -8061,7 +8234,21 @@
         <w:t>It was challenging to balance accuracy in this environment with maximizing the value of each bin; there appeared to be an inverse correlation between these two factors which suggested that the agent was only able to optimize along one dimension.</w:t>
       </w:r>
       <w:r>
-        <w:t xml:space="preserve"> It may be that the attributes of a PPO algorithm which allow it to generalise solutions for complex environments without underfitting may also cause it to overfit to certain attributes in the data; specifically it will latch onto one maxima at the expense of another.</w:t>
+        <w:t xml:space="preserve"> It may be that the attributes of a PPO algorithm which allow it to generalise solutions for complex environments without underfitting may also cause it to overfit certain attributes in the data; </w:t>
+      </w:r>
+      <w:r>
+        <w:t>specifically,</w:t>
+      </w:r>
+      <w:r>
+        <w:t xml:space="preserve"> it will latch onto one </w:t>
+      </w:r>
+      <w:proofErr w:type="gramStart"/>
+      <w:r>
+        <w:t>maxima</w:t>
+      </w:r>
+      <w:proofErr w:type="gramEnd"/>
+      <w:r>
+        <w:t xml:space="preserve"> at the expense of another.</w:t>
       </w:r>
     </w:p>
     <w:p>
@@ -8216,7 +8403,15 @@
         <w:t xml:space="preserve">Excellent results were achieved in the 1-dimensional bin packing environment, although there was a clear trade-off between accuracy and efficiency. This makes sense; over a large enough number of steps, we would be guaranteed to generate </w:t>
       </w:r>
       <w:r>
-        <w:t xml:space="preserve">an item that was ‘just right’, but this behaviour is clearly at odds with a solution that does not waste too many steps and reject too many requests for not being perfect. </w:t>
+        <w:t>an item that was ‘</w:t>
+      </w:r>
+      <w:proofErr w:type="gramStart"/>
+      <w:r>
+        <w:t>just right</w:t>
+      </w:r>
+      <w:proofErr w:type="gramEnd"/>
+      <w:r>
+        <w:t xml:space="preserve">’, but this behaviour is clearly at odds with a solution that does not waste too many steps and reject too many requests for not being perfect. </w:t>
       </w:r>
       <w:r>
         <w:t>An</w:t>
@@ -8233,7 +8428,27 @@
     </w:p>
     <w:p>
       <w:r>
-        <w:t>I feel that solving this problem may not be as simple as associating a set reward value for an action without taking the bigger picture into consideration. While it is true that it’s the job of the DRL agent to consider long-term reward as well as instant gratification when fine tuning the model, I would be concerned that our ‘condition-agnostic’ reward values may be making it difficult to converge on a solution in such chaotic environments.</w:t>
+        <w:t xml:space="preserve">I feel that solving this problem may not be as simple as associating a set reward value for an action without </w:t>
+      </w:r>
+      <w:r>
+        <w:t>considering the bigger picture</w:t>
+      </w:r>
+      <w:r>
+        <w:t xml:space="preserve">. While it is true that </w:t>
+      </w:r>
+      <w:proofErr w:type="gramStart"/>
+      <w:r>
+        <w:t>it’s</w:t>
+      </w:r>
+      <w:proofErr w:type="gramEnd"/>
+      <w:r>
+        <w:t xml:space="preserve"> the job of the DRL agent to consider long-term reward as well as instant gratification when </w:t>
+      </w:r>
+      <w:r>
+        <w:t>fine-tuning</w:t>
+      </w:r>
+      <w:r>
+        <w:t xml:space="preserve"> the model, I would be concerned that our ‘condition-agnostic’ reward values may be making it difficult to converge on a solution in such chaotic environments.</w:t>
       </w:r>
     </w:p>
     <w:p>
@@ -8771,7 +8986,15 @@
         <w:footnoteRef/>
       </w:r>
       <w:r>
-        <w:t xml:space="preserve"> This describes the clipping method, but it is also possible to use the KL-divergence penalty method, or indeed a hybrid method using a KL-divergence constraint wrapping our clipping method. An ablation study by OpenAI found the clipping method to work better </w:t>
+        <w:t xml:space="preserve"> This describes the clipping method, but it is also possible to use the KL-divergence penalty method, or indeed a hybrid method using a KL-divergence constraint wrapping our clipping method. An ablation study by </w:t>
+      </w:r>
+      <w:proofErr w:type="spellStart"/>
+      <w:r>
+        <w:t>OpenAI</w:t>
+      </w:r>
+      <w:proofErr w:type="spellEnd"/>
+      <w:r>
+        <w:t xml:space="preserve"> found the clipping method to work better </w:t>
       </w:r>
       <w:sdt>
         <w:sdtPr>
@@ -9824,6 +10047,7 @@
     <w:lsdException w:name="HTML Sample" w:semiHidden="1" w:unhideWhenUsed="1"/>
     <w:lsdException w:name="HTML Typewriter" w:semiHidden="1" w:unhideWhenUsed="1"/>
     <w:lsdException w:name="HTML Variable" w:semiHidden="1" w:unhideWhenUsed="1"/>
+    <w:lsdException w:name="Normal Table" w:semiHidden="1" w:unhideWhenUsed="1"/>
     <w:lsdException w:name="annotation subject" w:semiHidden="1" w:unhideWhenUsed="1"/>
     <w:lsdException w:name="No List" w:semiHidden="1" w:unhideWhenUsed="1"/>
     <w:lsdException w:name="Outline List 1" w:semiHidden="1" w:unhideWhenUsed="1"/>
@@ -9870,8 +10094,10 @@
     <w:lsdException w:name="Table Subtle 2" w:semiHidden="1" w:unhideWhenUsed="1"/>
     <w:lsdException w:name="Table Web 1" w:semiHidden="1" w:unhideWhenUsed="1"/>
     <w:lsdException w:name="Table Web 2" w:semiHidden="1" w:unhideWhenUsed="1"/>
+    <w:lsdException w:name="Table Web 3" w:semiHidden="1" w:unhideWhenUsed="1"/>
     <w:lsdException w:name="Balloon Text" w:semiHidden="1" w:unhideWhenUsed="1"/>
     <w:lsdException w:name="Table Grid" w:uiPriority="39"/>
+    <w:lsdException w:name="Table Theme" w:semiHidden="1" w:unhideWhenUsed="1"/>
     <w:lsdException w:name="Placeholder Text" w:semiHidden="1"/>
     <w:lsdException w:name="No Spacing" w:uiPriority="1" w:qFormat="1"/>
     <w:lsdException w:name="Light Shading" w:uiPriority="60"/>
@@ -10171,6 +10397,7 @@
   <w:style w:type="character" w:default="1" w:styleId="DefaultParagraphFont">
     <w:name w:val="Default Paragraph Font"/>
     <w:uiPriority w:val="1"/>
+    <w:semiHidden/>
     <w:unhideWhenUsed/>
   </w:style>
   <w:style w:type="table" w:default="1" w:styleId="TableNormal">

</xml_diff>

<commit_message>
Final fixes to documentation. So long, and thanks for all the fish :)
</commit_message>
<xml_diff>
--- a/Documents/Ben Millar Project Report FYP.docx
+++ b/Documents/Ben Millar Project Report FYP.docx
@@ -370,7 +370,7 @@
           <w:r>
             <w:fldChar w:fldCharType="separate"/>
           </w:r>
-          <w:hyperlink w:anchor="_Toc102065598" w:history="1">
+          <w:hyperlink w:anchor="_Toc102081074" w:history="1">
             <w:r>
               <w:rPr>
                 <w:rStyle w:val="Hyperlink"/>
@@ -397,7 +397,7 @@
                 <w:noProof/>
                 <w:webHidden/>
               </w:rPr>
-              <w:instrText xml:space="preserve"> PAGEREF _Toc102065598 \h </w:instrText>
+              <w:instrText xml:space="preserve"> PAGEREF _Toc102081074 \h </w:instrText>
             </w:r>
             <w:r>
               <w:rPr>
@@ -440,7 +440,7 @@
               <w:lang w:eastAsia="en-GB"/>
             </w:rPr>
           </w:pPr>
-          <w:hyperlink w:anchor="_Toc102065599" w:history="1">
+          <w:hyperlink w:anchor="_Toc102081075" w:history="1">
             <w:r>
               <w:rPr>
                 <w:rStyle w:val="Hyperlink"/>
@@ -467,7 +467,7 @@
                 <w:noProof/>
                 <w:webHidden/>
               </w:rPr>
-              <w:instrText xml:space="preserve"> PAGEREF _Toc102065599 \h </w:instrText>
+              <w:instrText xml:space="preserve"> PAGEREF _Toc102081075 \h </w:instrText>
             </w:r>
             <w:r>
               <w:rPr>
@@ -510,7 +510,7 @@
               <w:lang w:eastAsia="en-GB"/>
             </w:rPr>
           </w:pPr>
-          <w:hyperlink w:anchor="_Toc102065600" w:history="1">
+          <w:hyperlink w:anchor="_Toc102081076" w:history="1">
             <w:r>
               <w:rPr>
                 <w:rStyle w:val="Hyperlink"/>
@@ -537,7 +537,7 @@
                 <w:noProof/>
                 <w:webHidden/>
               </w:rPr>
-              <w:instrText xml:space="preserve"> PAGEREF _Toc102065600 \h </w:instrText>
+              <w:instrText xml:space="preserve"> PAGEREF _Toc102081076 \h </w:instrText>
             </w:r>
             <w:r>
               <w:rPr>
@@ -580,7 +580,7 @@
               <w:lang w:eastAsia="en-GB"/>
             </w:rPr>
           </w:pPr>
-          <w:hyperlink w:anchor="_Toc102065601" w:history="1">
+          <w:hyperlink w:anchor="_Toc102081077" w:history="1">
             <w:r>
               <w:rPr>
                 <w:rStyle w:val="Hyperlink"/>
@@ -607,7 +607,7 @@
                 <w:noProof/>
                 <w:webHidden/>
               </w:rPr>
-              <w:instrText xml:space="preserve"> PAGEREF _Toc102065601 \h </w:instrText>
+              <w:instrText xml:space="preserve"> PAGEREF _Toc102081077 \h </w:instrText>
             </w:r>
             <w:r>
               <w:rPr>
@@ -650,7 +650,7 @@
               <w:lang w:eastAsia="en-GB"/>
             </w:rPr>
           </w:pPr>
-          <w:hyperlink w:anchor="_Toc102065602" w:history="1">
+          <w:hyperlink w:anchor="_Toc102081078" w:history="1">
             <w:r>
               <w:rPr>
                 <w:rStyle w:val="Hyperlink"/>
@@ -677,7 +677,7 @@
                 <w:noProof/>
                 <w:webHidden/>
               </w:rPr>
-              <w:instrText xml:space="preserve"> PAGEREF _Toc102065602 \h </w:instrText>
+              <w:instrText xml:space="preserve"> PAGEREF _Toc102081078 \h </w:instrText>
             </w:r>
             <w:r>
               <w:rPr>
@@ -720,7 +720,7 @@
               <w:lang w:eastAsia="en-GB"/>
             </w:rPr>
           </w:pPr>
-          <w:hyperlink w:anchor="_Toc102065603" w:history="1">
+          <w:hyperlink w:anchor="_Toc102081079" w:history="1">
             <w:r>
               <w:rPr>
                 <w:rStyle w:val="Hyperlink"/>
@@ -747,7 +747,7 @@
                 <w:noProof/>
                 <w:webHidden/>
               </w:rPr>
-              <w:instrText xml:space="preserve"> PAGEREF _Toc102065603 \h </w:instrText>
+              <w:instrText xml:space="preserve"> PAGEREF _Toc102081079 \h </w:instrText>
             </w:r>
             <w:r>
               <w:rPr>
@@ -790,7 +790,7 @@
               <w:lang w:eastAsia="en-GB"/>
             </w:rPr>
           </w:pPr>
-          <w:hyperlink w:anchor="_Toc102065604" w:history="1">
+          <w:hyperlink w:anchor="_Toc102081080" w:history="1">
             <w:r>
               <w:rPr>
                 <w:rStyle w:val="Hyperlink"/>
@@ -817,7 +817,7 @@
                 <w:noProof/>
                 <w:webHidden/>
               </w:rPr>
-              <w:instrText xml:space="preserve"> PAGEREF _Toc102065604 \h </w:instrText>
+              <w:instrText xml:space="preserve"> PAGEREF _Toc102081080 \h </w:instrText>
             </w:r>
             <w:r>
               <w:rPr>
@@ -860,7 +860,7 @@
               <w:lang w:eastAsia="en-GB"/>
             </w:rPr>
           </w:pPr>
-          <w:hyperlink w:anchor="_Toc102065605" w:history="1">
+          <w:hyperlink w:anchor="_Toc102081081" w:history="1">
             <w:r>
               <w:rPr>
                 <w:rStyle w:val="Hyperlink"/>
@@ -887,7 +887,7 @@
                 <w:noProof/>
                 <w:webHidden/>
               </w:rPr>
-              <w:instrText xml:space="preserve"> PAGEREF _Toc102065605 \h </w:instrText>
+              <w:instrText xml:space="preserve"> PAGEREF _Toc102081081 \h </w:instrText>
             </w:r>
             <w:r>
               <w:rPr>
@@ -930,7 +930,7 @@
               <w:lang w:eastAsia="en-GB"/>
             </w:rPr>
           </w:pPr>
-          <w:hyperlink w:anchor="_Toc102065606" w:history="1">
+          <w:hyperlink w:anchor="_Toc102081082" w:history="1">
             <w:r>
               <w:rPr>
                 <w:rStyle w:val="Hyperlink"/>
@@ -957,7 +957,7 @@
                 <w:noProof/>
                 <w:webHidden/>
               </w:rPr>
-              <w:instrText xml:space="preserve"> PAGEREF _Toc102065606 \h </w:instrText>
+              <w:instrText xml:space="preserve"> PAGEREF _Toc102081082 \h </w:instrText>
             </w:r>
             <w:r>
               <w:rPr>
@@ -1000,7 +1000,7 @@
               <w:lang w:eastAsia="en-GB"/>
             </w:rPr>
           </w:pPr>
-          <w:hyperlink w:anchor="_Toc102065607" w:history="1">
+          <w:hyperlink w:anchor="_Toc102081083" w:history="1">
             <w:r>
               <w:rPr>
                 <w:rStyle w:val="Hyperlink"/>
@@ -1027,7 +1027,7 @@
                 <w:noProof/>
                 <w:webHidden/>
               </w:rPr>
-              <w:instrText xml:space="preserve"> PAGEREF _Toc102065607 \h </w:instrText>
+              <w:instrText xml:space="preserve"> PAGEREF _Toc102081083 \h </w:instrText>
             </w:r>
             <w:r>
               <w:rPr>
@@ -1070,7 +1070,7 @@
               <w:lang w:eastAsia="en-GB"/>
             </w:rPr>
           </w:pPr>
-          <w:hyperlink w:anchor="_Toc102065608" w:history="1">
+          <w:hyperlink w:anchor="_Toc102081084" w:history="1">
             <w:r>
               <w:rPr>
                 <w:rStyle w:val="Hyperlink"/>
@@ -1097,7 +1097,7 @@
                 <w:noProof/>
                 <w:webHidden/>
               </w:rPr>
-              <w:instrText xml:space="preserve"> PAGEREF _Toc102065608 \h </w:instrText>
+              <w:instrText xml:space="preserve"> PAGEREF _Toc102081084 \h </w:instrText>
             </w:r>
             <w:r>
               <w:rPr>
@@ -1140,7 +1140,7 @@
               <w:lang w:eastAsia="en-GB"/>
             </w:rPr>
           </w:pPr>
-          <w:hyperlink w:anchor="_Toc102065609" w:history="1">
+          <w:hyperlink w:anchor="_Toc102081085" w:history="1">
             <w:r>
               <w:rPr>
                 <w:rStyle w:val="Hyperlink"/>
@@ -1167,7 +1167,7 @@
                 <w:noProof/>
                 <w:webHidden/>
               </w:rPr>
-              <w:instrText xml:space="preserve"> PAGEREF _Toc102065609 \h </w:instrText>
+              <w:instrText xml:space="preserve"> PAGEREF _Toc102081085 \h </w:instrText>
             </w:r>
             <w:r>
               <w:rPr>
@@ -1205,10 +1205,12 @@
               <w:tab w:val="right" w:leader="dot" w:pos="9016"/>
             </w:tabs>
             <w:rPr>
+              <w:rFonts w:asciiTheme="minorHAnsi" w:eastAsiaTheme="minorEastAsia" w:hAnsiTheme="minorHAnsi"/>
               <w:noProof/>
+              <w:lang w:eastAsia="en-GB"/>
             </w:rPr>
           </w:pPr>
-          <w:hyperlink w:anchor="_Toc102065610" w:history="1">
+          <w:hyperlink w:anchor="_Toc102081086" w:history="1">
             <w:r>
               <w:rPr>
                 <w:rStyle w:val="Hyperlink"/>
@@ -1235,7 +1237,7 @@
                 <w:noProof/>
                 <w:webHidden/>
               </w:rPr>
-              <w:instrText xml:space="preserve"> PAGEREF _Toc102065610 \h </w:instrText>
+              <w:instrText xml:space="preserve"> PAGEREF _Toc102081086 \h </w:instrText>
             </w:r>
             <w:r>
               <w:rPr>
@@ -1273,10 +1275,12 @@
               <w:tab w:val="right" w:leader="dot" w:pos="9016"/>
             </w:tabs>
             <w:rPr>
+              <w:rFonts w:asciiTheme="minorHAnsi" w:eastAsiaTheme="minorEastAsia" w:hAnsiTheme="minorHAnsi"/>
               <w:noProof/>
+              <w:lang w:eastAsia="en-GB"/>
             </w:rPr>
           </w:pPr>
-          <w:hyperlink w:anchor="_Toc102065611" w:history="1">
+          <w:hyperlink w:anchor="_Toc102081087" w:history="1">
             <w:r>
               <w:rPr>
                 <w:rStyle w:val="Hyperlink"/>
@@ -1303,7 +1307,7 @@
                 <w:noProof/>
                 <w:webHidden/>
               </w:rPr>
-              <w:instrText xml:space="preserve"> PAGEREF _Toc102065611 \h </w:instrText>
+              <w:instrText xml:space="preserve"> PAGEREF _Toc102081087 \h </w:instrText>
             </w:r>
             <w:r>
               <w:rPr>
@@ -1341,10 +1345,12 @@
               <w:tab w:val="right" w:leader="dot" w:pos="9016"/>
             </w:tabs>
             <w:rPr>
+              <w:rFonts w:asciiTheme="minorHAnsi" w:eastAsiaTheme="minorEastAsia" w:hAnsiTheme="minorHAnsi"/>
               <w:noProof/>
+              <w:lang w:eastAsia="en-GB"/>
             </w:rPr>
           </w:pPr>
-          <w:hyperlink w:anchor="_Toc102065612" w:history="1">
+          <w:hyperlink w:anchor="_Toc102081088" w:history="1">
             <w:r>
               <w:rPr>
                 <w:rStyle w:val="Hyperlink"/>
@@ -1371,7 +1377,7 @@
                 <w:noProof/>
                 <w:webHidden/>
               </w:rPr>
-              <w:instrText xml:space="preserve"> PAGEREF _Toc102065612 \h </w:instrText>
+              <w:instrText xml:space="preserve"> PAGEREF _Toc102081088 \h </w:instrText>
             </w:r>
             <w:r>
               <w:rPr>
@@ -1409,10 +1415,12 @@
               <w:tab w:val="right" w:leader="dot" w:pos="9016"/>
             </w:tabs>
             <w:rPr>
+              <w:rFonts w:asciiTheme="minorHAnsi" w:eastAsiaTheme="minorEastAsia" w:hAnsiTheme="minorHAnsi"/>
               <w:noProof/>
+              <w:lang w:eastAsia="en-GB"/>
             </w:rPr>
           </w:pPr>
-          <w:hyperlink w:anchor="_Toc102065613" w:history="1">
+          <w:hyperlink w:anchor="_Toc102081089" w:history="1">
             <w:r>
               <w:rPr>
                 <w:rStyle w:val="Hyperlink"/>
@@ -1439,7 +1447,7 @@
                 <w:noProof/>
                 <w:webHidden/>
               </w:rPr>
-              <w:instrText xml:space="preserve"> PAGEREF _Toc102065613 \h </w:instrText>
+              <w:instrText xml:space="preserve"> PAGEREF _Toc102081089 \h </w:instrText>
             </w:r>
             <w:r>
               <w:rPr>
@@ -1482,7 +1490,7 @@
               <w:lang w:eastAsia="en-GB"/>
             </w:rPr>
           </w:pPr>
-          <w:hyperlink w:anchor="_Toc102065614" w:history="1">
+          <w:hyperlink w:anchor="_Toc102081090" w:history="1">
             <w:r>
               <w:rPr>
                 <w:rStyle w:val="Hyperlink"/>
@@ -1509,7 +1517,7 @@
                 <w:noProof/>
                 <w:webHidden/>
               </w:rPr>
-              <w:instrText xml:space="preserve"> PAGEREF _Toc102065614 \h </w:instrText>
+              <w:instrText xml:space="preserve"> PAGEREF _Toc102081090 \h </w:instrText>
             </w:r>
             <w:r>
               <w:rPr>
@@ -1552,7 +1560,7 @@
               <w:lang w:eastAsia="en-GB"/>
             </w:rPr>
           </w:pPr>
-          <w:hyperlink w:anchor="_Toc102065615" w:history="1">
+          <w:hyperlink w:anchor="_Toc102081091" w:history="1">
             <w:r>
               <w:rPr>
                 <w:rStyle w:val="Hyperlink"/>
@@ -1579,7 +1587,7 @@
                 <w:noProof/>
                 <w:webHidden/>
               </w:rPr>
-              <w:instrText xml:space="preserve"> PAGEREF _Toc102065615 \h </w:instrText>
+              <w:instrText xml:space="preserve"> PAGEREF _Toc102081091 \h </w:instrText>
             </w:r>
             <w:r>
               <w:rPr>
@@ -1622,7 +1630,7 @@
               <w:lang w:eastAsia="en-GB"/>
             </w:rPr>
           </w:pPr>
-          <w:hyperlink w:anchor="_Toc102065616" w:history="1">
+          <w:hyperlink w:anchor="_Toc102081092" w:history="1">
             <w:r>
               <w:rPr>
                 <w:rStyle w:val="Hyperlink"/>
@@ -1649,7 +1657,7 @@
                 <w:noProof/>
                 <w:webHidden/>
               </w:rPr>
-              <w:instrText xml:space="preserve"> PAGEREF _Toc102065616 \h </w:instrText>
+              <w:instrText xml:space="preserve"> PAGEREF _Toc102081092 \h </w:instrText>
             </w:r>
             <w:r>
               <w:rPr>
@@ -1692,13 +1700,13 @@
               <w:lang w:eastAsia="en-GB"/>
             </w:rPr>
           </w:pPr>
-          <w:hyperlink w:anchor="_Toc102065617" w:history="1">
+          <w:hyperlink w:anchor="_Toc102081093" w:history="1">
             <w:r>
               <w:rPr>
                 <w:rStyle w:val="Hyperlink"/>
                 <w:noProof/>
               </w:rPr>
-              <w:t>References</w:t>
+              <w:t>REFERENCES</w:t>
             </w:r>
             <w:r>
               <w:rPr>
@@ -1719,7 +1727,7 @@
                 <w:noProof/>
                 <w:webHidden/>
               </w:rPr>
-              <w:instrText xml:space="preserve"> PAGEREF _Toc102065617 \h </w:instrText>
+              <w:instrText xml:space="preserve"> PAGEREF _Toc102081093 \h </w:instrText>
             </w:r>
             <w:r>
               <w:rPr>
@@ -1975,7 +1983,7 @@
       <w:pPr>
         <w:pStyle w:val="Heading1"/>
       </w:pPr>
-      <w:bookmarkStart w:id="0" w:name="_Toc102065598"/>
+      <w:bookmarkStart w:id="0" w:name="_Toc102081074"/>
       <w:r>
         <w:t>INTRODUCTION</w:t>
       </w:r>
@@ -1985,7 +1993,7 @@
       <w:pPr>
         <w:pStyle w:val="Heading2"/>
       </w:pPr>
-      <w:bookmarkStart w:id="1" w:name="_Toc102065599"/>
+      <w:bookmarkStart w:id="1" w:name="_Toc102081075"/>
       <w:r>
         <w:t>Why should we solve this problem?</w:t>
       </w:r>
@@ -2103,7 +2111,7 @@
       <w:pPr>
         <w:pStyle w:val="Heading2"/>
       </w:pPr>
-      <w:bookmarkStart w:id="2" w:name="_Toc102065600"/>
+      <w:bookmarkStart w:id="2" w:name="_Toc102081076"/>
       <w:r>
         <w:lastRenderedPageBreak/>
         <w:t>Why</w:t>
@@ -2307,7 +2315,7 @@
       <w:pPr>
         <w:pStyle w:val="Heading2"/>
       </w:pPr>
-      <w:bookmarkStart w:id="3" w:name="_Toc102065601"/>
+      <w:bookmarkStart w:id="3" w:name="_Toc102081077"/>
       <w:r>
         <w:t>Scope</w:t>
       </w:r>
@@ -2384,7 +2392,7 @@
       <w:pPr>
         <w:pStyle w:val="Heading1"/>
       </w:pPr>
-      <w:bookmarkStart w:id="4" w:name="_Toc102065602"/>
+      <w:bookmarkStart w:id="4" w:name="_Toc102081078"/>
       <w:r>
         <w:lastRenderedPageBreak/>
         <w:t>METHODS</w:t>
@@ -2395,7 +2403,7 @@
       <w:pPr>
         <w:pStyle w:val="Heading2"/>
       </w:pPr>
-      <w:bookmarkStart w:id="5" w:name="_Toc102065603"/>
+      <w:bookmarkStart w:id="5" w:name="_Toc102081079"/>
       <w:r>
         <w:t>Evaluating performance</w:t>
       </w:r>
@@ -2850,7 +2858,7 @@
       <w:pPr>
         <w:pStyle w:val="Heading2"/>
       </w:pPr>
-      <w:bookmarkStart w:id="6" w:name="_Toc102065604"/>
+      <w:bookmarkStart w:id="6" w:name="_Toc102081080"/>
       <w:r>
         <w:t>Modelling the problem</w:t>
       </w:r>
@@ -3088,7 +3096,7 @@
       <w:pPr>
         <w:pStyle w:val="Heading1"/>
       </w:pPr>
-      <w:bookmarkStart w:id="7" w:name="_Toc102065605"/>
+      <w:bookmarkStart w:id="7" w:name="_Toc102081081"/>
       <w:r>
         <w:t>RESEARCH</w:t>
       </w:r>
@@ -3111,7 +3119,7 @@
       <w:pPr>
         <w:pStyle w:val="Heading2"/>
       </w:pPr>
-      <w:bookmarkStart w:id="8" w:name="_Toc102065606"/>
+      <w:bookmarkStart w:id="8" w:name="_Toc102081082"/>
       <w:r>
         <w:t>Algorithm selection</w:t>
       </w:r>
@@ -3380,7 +3388,7 @@
       <w:pPr>
         <w:pStyle w:val="Heading1"/>
       </w:pPr>
-      <w:bookmarkStart w:id="9" w:name="_Toc102065607"/>
+      <w:bookmarkStart w:id="9" w:name="_Toc102081083"/>
       <w:r>
         <w:t>RESULTS</w:t>
       </w:r>
@@ -3390,7 +3398,7 @@
       <w:pPr>
         <w:pStyle w:val="Heading2"/>
       </w:pPr>
-      <w:bookmarkStart w:id="10" w:name="_Toc102065608"/>
+      <w:bookmarkStart w:id="10" w:name="_Toc102081084"/>
       <w:r>
         <w:t>Definitions</w:t>
       </w:r>
@@ -3663,7 +3671,7 @@
       <w:pPr>
         <w:pStyle w:val="Heading2"/>
       </w:pPr>
-      <w:bookmarkStart w:id="11" w:name="_Toc102065609"/>
+      <w:bookmarkStart w:id="11" w:name="_Toc102081085"/>
       <w:r>
         <w:t>1-dimensional bin packing</w:t>
       </w:r>
@@ -3929,7 +3937,7 @@
       <w:pPr>
         <w:pStyle w:val="Heading3"/>
       </w:pPr>
-      <w:bookmarkStart w:id="12" w:name="_Toc102065610"/>
+      <w:bookmarkStart w:id="12" w:name="_Toc102081086"/>
       <w:r>
         <w:t>Results highlights</w:t>
       </w:r>
@@ -4054,7 +4062,7 @@
       <w:pPr>
         <w:pStyle w:val="Heading3"/>
       </w:pPr>
-      <w:bookmarkStart w:id="13" w:name="_Toc102065611"/>
+      <w:bookmarkStart w:id="13" w:name="_Toc102081087"/>
       <w:r>
         <w:t>Detailed results</w:t>
       </w:r>
@@ -6206,7 +6214,7 @@
       <w:pPr>
         <w:pStyle w:val="Heading3"/>
       </w:pPr>
-      <w:bookmarkStart w:id="14" w:name="_Toc102065612"/>
+      <w:bookmarkStart w:id="14" w:name="_Toc102081088"/>
       <w:r>
         <w:lastRenderedPageBreak/>
         <w:t>Large Penalty</w:t>
@@ -7216,7 +7224,7 @@
       <w:pPr>
         <w:pStyle w:val="Heading3"/>
       </w:pPr>
-      <w:bookmarkStart w:id="15" w:name="_Toc102065613"/>
+      <w:bookmarkStart w:id="15" w:name="_Toc102081089"/>
       <w:r>
         <w:lastRenderedPageBreak/>
         <w:t>Linear Reward</w:t>
@@ -8218,7 +8226,7 @@
       <w:pPr>
         <w:pStyle w:val="Heading2"/>
       </w:pPr>
-      <w:bookmarkStart w:id="16" w:name="_Toc102065614"/>
+      <w:bookmarkStart w:id="16" w:name="_Toc102081090"/>
       <w:r>
         <w:t>Knapsack environment</w:t>
       </w:r>
@@ -8255,7 +8263,7 @@
       <w:pPr>
         <w:pStyle w:val="Heading2"/>
       </w:pPr>
-      <w:bookmarkStart w:id="17" w:name="_Toc102065615"/>
+      <w:bookmarkStart w:id="17" w:name="_Toc102081091"/>
       <w:r>
         <w:lastRenderedPageBreak/>
         <w:t>VM Allocation environment</w:t>
@@ -8327,7 +8335,7 @@
           <w:noProof/>
         </w:rPr>
         <w:drawing>
-          <wp:inline distT="0" distB="0" distL="0" distR="0" wp14:anchorId="1E6B4807" wp14:editId="7462C651">
+          <wp:inline distT="0" distB="0" distL="0" distR="0" wp14:anchorId="1E6B4807" wp14:editId="032F1ADD">
             <wp:extent cx="5704114" cy="2922814"/>
             <wp:effectExtent l="0" t="0" r="11430" b="11430"/>
             <wp:docPr id="10" name="Chart 10">
@@ -8368,7 +8376,7 @@
       <w:pPr>
         <w:pStyle w:val="Heading1"/>
       </w:pPr>
-      <w:bookmarkStart w:id="18" w:name="_Toc102065616"/>
+      <w:bookmarkStart w:id="18" w:name="_Toc102081092"/>
       <w:r>
         <w:lastRenderedPageBreak/>
         <w:t>CONCLUSIONS</w:t>
@@ -8461,7 +8469,7 @@
       </w:r>
     </w:p>
     <w:p/>
-    <w:bookmarkStart w:id="19" w:name="_Toc102065617" w:displacedByCustomXml="next"/>
+    <w:bookmarkStart w:id="19" w:name="_Toc102081093" w:displacedByCustomXml="next"/>
     <w:sdt>
       <w:sdtPr>
         <w:rPr>
@@ -8480,7 +8488,6 @@
       </w:sdtPr>
       <w:sdtEndPr/>
       <w:sdtContent>
-        <w:bookmarkEnd w:id="19" w:displacedByCustomXml="prev"/>
         <w:p>
           <w:pPr>
             <w:pStyle w:val="Heading1"/>
@@ -8488,6 +8495,7 @@
           <w:r>
             <w:t>REFERENCES</w:t>
           </w:r>
+          <w:bookmarkEnd w:id="19"/>
         </w:p>
         <w:sdt>
           <w:sdtPr>

</xml_diff>